<commit_message>
final updates, editor request
</commit_message>
<xml_diff>
--- a/GeoDeepLearnBio.docx
+++ b/GeoDeepLearnBio.docx
@@ -75,154 +75,16 @@
         <w:pStyle w:val="Date"/>
       </w:pPr>
       <w:r>
-        <w:t xml:space="preserve">2023-04-28</w:t>
-      </w:r>
-    </w:p>
-    <w:p>
-      <w:pPr>
-        <w:pStyle w:val="FirstParagraph"/>
-      </w:pPr>
-      <w:r>
-        <w:t xml:space="preserve">Konstantinos Krampis*</w:t>
-      </w:r>
-      <w:r>
-        <w:rPr>
-          <w:vertAlign w:val="superscript"/>
-        </w:rPr>
-        <w:t xml:space="preserve">1</w:t>
-      </w:r>
-      <w:r>
-        <w:t xml:space="preserve">, Eric Ross</w:t>
-      </w:r>
-      <w:r>
-        <w:rPr>
-          <w:vertAlign w:val="superscript"/>
-        </w:rPr>
-        <w:t xml:space="preserve">2</w:t>
-      </w:r>
-      <w:r>
-        <w:t xml:space="preserve">, Olorunseun O. Ogunwobi</w:t>
-      </w:r>
-      <w:r>
-        <w:rPr>
-          <w:vertAlign w:val="superscript"/>
-        </w:rPr>
-        <w:t xml:space="preserve">1</w:t>
-      </w:r>
-      <w:r>
-        <w:t xml:space="preserve">, Grace Ma,</w:t>
-      </w:r>
-      <w:r>
-        <w:rPr>
-          <w:vertAlign w:val="superscript"/>
-        </w:rPr>
-        <w:t xml:space="preserve">3</w:t>
-      </w:r>
-      <w:r>
-        <w:t xml:space="preserve"> </w:t>
-      </w:r>
-      <w:r>
-        <w:t xml:space="preserve">Raja Mazumder,</w:t>
-      </w:r>
-      <w:r>
-        <w:rPr>
-          <w:vertAlign w:val="superscript"/>
-        </w:rPr>
-        <w:t xml:space="preserve">4</w:t>
-      </w:r>
-      <w:r>
-        <w:t xml:space="preserve"> </w:t>
-      </w:r>
-      <w:r>
-        <w:t xml:space="preserve">Claudia Wultsch</w:t>
-      </w:r>
-      <w:r>
-        <w:rPr>
-          <w:vertAlign w:val="superscript"/>
-        </w:rPr>
-        <w:t xml:space="preserve">1</w:t>
-      </w:r>
-    </w:p>
-    <w:p>
-      <w:pPr>
-        <w:pStyle w:val="BodyText"/>
-      </w:pPr>
-      <w:r>
-        <w:rPr>
-          <w:vertAlign w:val="superscript"/>
-        </w:rPr>
-        <w:t xml:space="preserve">1</w:t>
-      </w:r>
-      <w:r>
-        <w:t xml:space="preserve">Belfer Research Facility, Biological Sciences, Hunter College, City University of New York, NY, USA</w:t>
-      </w:r>
-      <w:r>
-        <w:t xml:space="preserve"> </w:t>
-      </w:r>
-      <w:r>
-        <w:rPr>
-          <w:vertAlign w:val="superscript"/>
-        </w:rPr>
-        <w:t xml:space="preserve">2</w:t>
-      </w:r>
-      <w:r>
-        <w:t xml:space="preserve">Fox Chase Cancer Center, Philadephia, PA, USA</w:t>
-      </w:r>
-      <w:r>
-        <w:t xml:space="preserve"> </w:t>
-      </w:r>
-      <w:r>
-        <w:rPr>
-          <w:vertAlign w:val="superscript"/>
-        </w:rPr>
-        <w:t xml:space="preserve">3</w:t>
-      </w:r>
-      <w:r>
-        <w:t xml:space="preserve">Center for Asian Health, Lewis Katz School of Medicine, Temple University, Philadelphia, PA, USA</w:t>
-      </w:r>
-      <w:r>
-        <w:t xml:space="preserve"> </w:t>
-      </w:r>
-      <w:r>
-        <w:rPr>
-          <w:vertAlign w:val="superscript"/>
-        </w:rPr>
-        <w:t xml:space="preserve">4</w:t>
-      </w:r>
-      <w:r>
-        <w:t xml:space="preserve">Biochemistry and Molecular Biology, George Washington University, Washington D.C., USA</w:t>
-      </w:r>
-    </w:p>
-    <w:p>
-      <w:pPr>
-        <w:pStyle w:val="BodyText"/>
-      </w:pPr>
-      <w:r>
-        <w:rPr>
-          <w:vertAlign w:val="superscript"/>
-        </w:rPr>
-        <w:t xml:space="preserve">*</w:t>
-      </w:r>
-      <w:r>
-        <w:t xml:space="preserve">Corresponding Author,</w:t>
-      </w:r>
-      <w:r>
-        <w:t xml:space="preserve"> </w:t>
-      </w:r>
-      <w:r>
-        <w:rPr>
-          <w:i/>
-        </w:rPr>
-        <w:t xml:space="preserve">agbiotec@gmail.com</w:t>
+        <w:t xml:space="preserve">2023-05-08</w:t>
       </w:r>
     </w:p>
     <w:p>
       <w:pPr>
         <w:pStyle w:val="Heading1"/>
       </w:pPr>
-      <w:bookmarkStart w:id="20" w:name="X1d2f06a33f1c745f6237d7baddc129bc7733bc7"/>
-      <w:r>
-        <w:t xml:space="preserve">ABSTRACT</w:t>
+      <w:bookmarkStart w:id="20" w:name="Xc6fa53b1da9e99b981d8737813496b98247e2c5"/>
+      <w:r>
+        <w:t xml:space="preserve">Principles of Artificial Neural Networks and Machine Learning for Bioinformatics Applications</w:t>
       </w:r>
       <w:bookmarkEnd w:id="20"/>
     </w:p>
@@ -231,138 +93,366 @@
         <w:pStyle w:val="FirstParagraph"/>
       </w:pPr>
       <w:r>
-        <w:t xml:space="preserve">With the exponential growth of machine learning and development of Artificial</w:t>
-      </w:r>
-      <w:r>
-        <w:t xml:space="preserve"> </w:t>
-      </w:r>
-      <w:r>
-        <w:t xml:space="preserve">Neural Network (ANNs) in recent years, there is great opportunity to leverage</w:t>
-      </w:r>
-      <w:r>
-        <w:t xml:space="preserve"> </w:t>
-      </w:r>
-      <w:r>
-        <w:t xml:space="preserve">this approach and accelarate biological discoveries through applications on the</w:t>
-      </w:r>
-      <w:r>
-        <w:t xml:space="preserve"> </w:t>
-      </w:r>
-      <w:r>
-        <w:t xml:space="preserve">analysis of bioinformatics data. Various types of datasets including for</w:t>
-      </w:r>
-      <w:r>
-        <w:t xml:space="preserve"> </w:t>
-      </w:r>
-      <w:r>
-        <w:t xml:space="preserve">example protein or gene interaction networks, molecular structures and cellular</w:t>
-      </w:r>
-      <w:r>
-        <w:t xml:space="preserve"> </w:t>
-      </w:r>
-      <w:r>
-        <w:t xml:space="preserve">signalling pathways, have already been used for machine learning by training</w:t>
-      </w:r>
-      <w:r>
-        <w:t xml:space="preserve"> </w:t>
-      </w:r>
-      <w:r>
-        <w:t xml:space="preserve">ANNs for inference and pattern classification. However, unlike regular data</w:t>
-      </w:r>
-      <w:r>
-        <w:t xml:space="preserve"> </w:t>
-      </w:r>
-      <w:r>
-        <w:t xml:space="preserve">structures that are commonly used in the computer science and engineering</w:t>
-      </w:r>
-      <w:r>
-        <w:t xml:space="preserve"> </w:t>
-      </w:r>
-      <w:r>
-        <w:t xml:space="preserve">fields, bioinformatics datasets present challenges that require unique</w:t>
-      </w:r>
-      <w:r>
-        <w:t xml:space="preserve"> </w:t>
-      </w:r>
-      <w:r>
-        <w:t xml:space="preserve">algorithmic approaches. The recent development of the geometric and deep</w:t>
-      </w:r>
-      <w:r>
-        <w:t xml:space="preserve"> </w:t>
-      </w:r>
-      <w:r>
-        <w:t xml:space="preserve">learning approach within the machine learning field, is very promising towards</w:t>
-      </w:r>
-      <w:r>
-        <w:t xml:space="preserve"> </w:t>
-      </w:r>
-      <w:r>
-        <w:t xml:space="preserve">accelerating analysis complex bioinformatics datasets. The principles of ANNs</w:t>
-      </w:r>
-      <w:r>
-        <w:t xml:space="preserve"> </w:t>
-      </w:r>
-      <w:r>
-        <w:t xml:space="preserve">and their importance for bioinformatics machine learning is demonstrated</w:t>
-      </w:r>
-      <w:r>
-        <w:t xml:space="preserve"> </w:t>
-      </w:r>
-      <w:r>
-        <w:t xml:space="preserve">herein, through presentation of the undelying mathematical and statistical</w:t>
-      </w:r>
-      <w:r>
-        <w:t xml:space="preserve"> </w:t>
-      </w:r>
-      <w:r>
-        <w:t xml:space="preserve">foundations from group theory, symmetry, linear algebra. Furthermore, the</w:t>
-      </w:r>
-      <w:r>
-        <w:t xml:space="preserve"> </w:t>
-      </w:r>
-      <w:r>
-        <w:t xml:space="preserve">structure and functions of ANN algorithms that form the core principles of</w:t>
-      </w:r>
-      <w:r>
-        <w:t xml:space="preserve"> </w:t>
-      </w:r>
-      <w:r>
-        <w:t xml:space="preserve">artificial intelligence are explained, in relation to the bioinformatics data</w:t>
-      </w:r>
-      <w:r>
-        <w:t xml:space="preserve"> </w:t>
-      </w:r>
-      <w:r>
-        <w:t xml:space="preserve">domain. Overall, the manuscript provides guidance for researchers to</w:t>
-      </w:r>
-      <w:r>
-        <w:t xml:space="preserve"> </w:t>
-      </w:r>
-      <w:r>
-        <w:t xml:space="preserve">understand the principles required for practicing machine learning and</w:t>
-      </w:r>
-      <w:r>
-        <w:t xml:space="preserve"> </w:t>
-      </w:r>
-      <w:r>
-        <w:t xml:space="preserve">artificial intelligence, with the special considerations towards bioinformatics</w:t>
-      </w:r>
-      <w:r>
-        <w:t xml:space="preserve"> </w:t>
-      </w:r>
-      <w:r>
-        <w:t xml:space="preserve">applications.</w:t>
+        <w:t xml:space="preserve">Konstantinos Krampis*</w:t>
+      </w:r>
+      <w:r>
+        <w:rPr>
+          <w:vertAlign w:val="superscript"/>
+        </w:rPr>
+        <w:t xml:space="preserve">1</w:t>
+      </w:r>
+      <w:r>
+        <w:t xml:space="preserve">, Eric Ross</w:t>
+      </w:r>
+      <w:r>
+        <w:rPr>
+          <w:vertAlign w:val="superscript"/>
+        </w:rPr>
+        <w:t xml:space="preserve">2</w:t>
+      </w:r>
+      <w:r>
+        <w:t xml:space="preserve">, Olorunseun O. Ogunwobi</w:t>
+      </w:r>
+      <w:r>
+        <w:rPr>
+          <w:vertAlign w:val="superscript"/>
+        </w:rPr>
+        <w:t xml:space="preserve">1</w:t>
+      </w:r>
+      <w:r>
+        <w:t xml:space="preserve">, Grace Ma,</w:t>
+      </w:r>
+      <w:r>
+        <w:rPr>
+          <w:vertAlign w:val="superscript"/>
+        </w:rPr>
+        <w:t xml:space="preserve">3</w:t>
+      </w:r>
+      <w:r>
+        <w:t xml:space="preserve"> </w:t>
+      </w:r>
+      <w:r>
+        <w:t xml:space="preserve">Raja Mazumder,</w:t>
+      </w:r>
+      <w:r>
+        <w:rPr>
+          <w:vertAlign w:val="superscript"/>
+        </w:rPr>
+        <w:t xml:space="preserve">4</w:t>
+      </w:r>
+      <w:r>
+        <w:t xml:space="preserve"> </w:t>
+      </w:r>
+      <w:r>
+        <w:t xml:space="preserve">Claudia Wultsch</w:t>
+      </w:r>
+      <w:r>
+        <w:rPr>
+          <w:vertAlign w:val="superscript"/>
+        </w:rPr>
+        <w:t xml:space="preserve">1</w:t>
       </w:r>
     </w:p>
     <w:p>
       <w:pPr>
-        <w:pStyle w:val="Heading1"/>
+        <w:pStyle w:val="BodyText"/>
       </w:pPr>
-      <w:bookmarkStart w:id="21" w:name="X1ea7cbd003469405f98a7976943980a7b23bcee"/>
+      <w:r>
+        <w:rPr>
+          <w:vertAlign w:val="superscript"/>
+        </w:rPr>
+        <w:t xml:space="preserve">1</w:t>
+      </w:r>
+      <w:r>
+        <w:t xml:space="preserve">Belfer Research Facility, Biological Sciences, Hunter College, City University of New York, NY, USA</w:t>
+      </w:r>
+      <w:r>
+        <w:t xml:space="preserve"> </w:t>
+      </w:r>
+      <w:r>
+        <w:rPr>
+          <w:vertAlign w:val="superscript"/>
+        </w:rPr>
+        <w:t xml:space="preserve">2</w:t>
+      </w:r>
+      <w:r>
+        <w:t xml:space="preserve">Fox Chase Cancer Center, Philadephia, PA, USA</w:t>
+      </w:r>
+      <w:r>
+        <w:t xml:space="preserve"> </w:t>
+      </w:r>
+      <w:r>
+        <w:rPr>
+          <w:vertAlign w:val="superscript"/>
+        </w:rPr>
+        <w:t xml:space="preserve">3</w:t>
+      </w:r>
+      <w:r>
+        <w:t xml:space="preserve">Center for Asian Health, Lewis Katz School of Medicine, Temple University, Philadelphia, PA, USA</w:t>
+      </w:r>
+      <w:r>
+        <w:t xml:space="preserve"> </w:t>
+      </w:r>
+      <w:r>
+        <w:rPr>
+          <w:vertAlign w:val="superscript"/>
+        </w:rPr>
+        <w:t xml:space="preserve">4</w:t>
+      </w:r>
+      <w:r>
+        <w:t xml:space="preserve">Biochemistry and Molecular Biology, George Washington University, Washington D.C., USA</w:t>
+      </w:r>
+    </w:p>
+    <w:p>
+      <w:pPr>
+        <w:pStyle w:val="BodyText"/>
+      </w:pPr>
+      <w:r>
+        <w:rPr>
+          <w:vertAlign w:val="superscript"/>
+        </w:rPr>
+        <w:t xml:space="preserve">*</w:t>
+      </w:r>
+      <w:r>
+        <w:t xml:space="preserve">Corresponding Author,</w:t>
+      </w:r>
+      <w:r>
+        <w:t xml:space="preserve"> </w:t>
+      </w:r>
+      <w:r>
+        <w:rPr>
+          <w:i/>
+        </w:rPr>
+        <w:t xml:space="preserve">agbiotec@gmail.com</w:t>
+      </w:r>
+    </w:p>
+    <w:p>
+      <w:pPr>
+        <w:pStyle w:val="Heading2"/>
+      </w:pPr>
+      <w:bookmarkStart w:id="21" w:name="X1d2f06a33f1c745f6237d7baddc129bc7733bc7"/>
+      <w:r>
+        <w:t xml:space="preserve">ABSTRACT</w:t>
+      </w:r>
+      <w:bookmarkEnd w:id="21"/>
+    </w:p>
+    <w:p>
+      <w:pPr>
+        <w:pStyle w:val="FirstParagraph"/>
+      </w:pPr>
+      <w:r>
+        <w:t xml:space="preserve">With the exponential growth of machine learning and development of Artificial</w:t>
+      </w:r>
+      <w:r>
+        <w:t xml:space="preserve"> </w:t>
+      </w:r>
+      <w:r>
+        <w:t xml:space="preserve">Neural Network (ANNs) in recent years, there is great opportunity to leverage</w:t>
+      </w:r>
+      <w:r>
+        <w:t xml:space="preserve"> </w:t>
+      </w:r>
+      <w:r>
+        <w:t xml:space="preserve">this approach and accelarate biological discoveries through applications on the</w:t>
+      </w:r>
+      <w:r>
+        <w:t xml:space="preserve"> </w:t>
+      </w:r>
+      <w:r>
+        <w:t xml:space="preserve">analysis of bioinformatics data. Various types of datasets including for</w:t>
+      </w:r>
+      <w:r>
+        <w:t xml:space="preserve"> </w:t>
+      </w:r>
+      <w:r>
+        <w:t xml:space="preserve">example protein or gene interaction networks, molecular structures and cellular</w:t>
+      </w:r>
+      <w:r>
+        <w:t xml:space="preserve"> </w:t>
+      </w:r>
+      <w:r>
+        <w:t xml:space="preserve">signalling pathways, have already been used for machine learning by training</w:t>
+      </w:r>
+      <w:r>
+        <w:t xml:space="preserve"> </w:t>
+      </w:r>
+      <w:r>
+        <w:t xml:space="preserve">ANNs for inference and pattern classification. However, unlike regular data</w:t>
+      </w:r>
+      <w:r>
+        <w:t xml:space="preserve"> </w:t>
+      </w:r>
+      <w:r>
+        <w:t xml:space="preserve">structures that are commonly used in the computer science and engineering</w:t>
+      </w:r>
+      <w:r>
+        <w:t xml:space="preserve"> </w:t>
+      </w:r>
+      <w:r>
+        <w:t xml:space="preserve">fields, bioinformatics datasets present challenges that require unique</w:t>
+      </w:r>
+      <w:r>
+        <w:t xml:space="preserve"> </w:t>
+      </w:r>
+      <w:r>
+        <w:t xml:space="preserve">algorithmic approaches. The recent development of the geometric and deep</w:t>
+      </w:r>
+      <w:r>
+        <w:t xml:space="preserve"> </w:t>
+      </w:r>
+      <w:r>
+        <w:t xml:space="preserve">learning approach within the machine learning field, is very promising towards</w:t>
+      </w:r>
+      <w:r>
+        <w:t xml:space="preserve"> </w:t>
+      </w:r>
+      <w:r>
+        <w:t xml:space="preserve">accelerating analysis complex bioinformatics datasets. The principles of ANNs</w:t>
+      </w:r>
+      <w:r>
+        <w:t xml:space="preserve"> </w:t>
+      </w:r>
+      <w:r>
+        <w:t xml:space="preserve">and their importance for bioinformatics machine learning is demonstrated</w:t>
+      </w:r>
+      <w:r>
+        <w:t xml:space="preserve"> </w:t>
+      </w:r>
+      <w:r>
+        <w:t xml:space="preserve">herein, through presentation of the undelying mathematical and statistical</w:t>
+      </w:r>
+      <w:r>
+        <w:t xml:space="preserve"> </w:t>
+      </w:r>
+      <w:r>
+        <w:t xml:space="preserve">foundations from group theory, symmetry, linear algebra. Furthermore, the</w:t>
+      </w:r>
+      <w:r>
+        <w:t xml:space="preserve"> </w:t>
+      </w:r>
+      <w:r>
+        <w:t xml:space="preserve">structure and functions of ANN algorithms that form the core principles of</w:t>
+      </w:r>
+      <w:r>
+        <w:t xml:space="preserve"> </w:t>
+      </w:r>
+      <w:r>
+        <w:t xml:space="preserve">artificial intelligence are explained, in relation to the bioinformatics data</w:t>
+      </w:r>
+      <w:r>
+        <w:t xml:space="preserve"> </w:t>
+      </w:r>
+      <w:r>
+        <w:t xml:space="preserve">domain. Overall, the manuscript provides guidance for researchers to</w:t>
+      </w:r>
+      <w:r>
+        <w:t xml:space="preserve"> </w:t>
+      </w:r>
+      <w:r>
+        <w:t xml:space="preserve">understand the principles required for practicing machine learning and</w:t>
+      </w:r>
+      <w:r>
+        <w:t xml:space="preserve"> </w:t>
+      </w:r>
+      <w:r>
+        <w:t xml:space="preserve">artificial intelligence, with the special considerations towards bioinformatics</w:t>
+      </w:r>
+      <w:r>
+        <w:t xml:space="preserve"> </w:t>
+      </w:r>
+      <w:r>
+        <w:t xml:space="preserve">applications.</w:t>
+      </w:r>
+    </w:p>
+    <w:p>
+      <w:pPr>
+        <w:pStyle w:val="BodyText"/>
+      </w:pPr>
+      <w:r>
+        <w:t xml:space="preserve">*Keywords:*</w:t>
+      </w:r>
+      <w:r>
+        <w:rPr>
+          <w:i/>
+        </w:rPr>
+        <w:t xml:space="preserve">machine learning, artificial intelligence, bioinformatics, cancer biology, neural networks, symmetry, group theory, algorithms</w:t>
+      </w:r>
+    </w:p>
+    <w:p>
+      <w:pPr>
+        <w:pStyle w:val="Heading2"/>
+      </w:pPr>
+      <w:bookmarkStart w:id="22" w:name="Xf8592868d7f056eed52738c9c1c11ecc40b985c"/>
+      <w:r>
+        <w:t xml:space="preserve">SIMPLE SUMMARY</w:t>
+      </w:r>
+      <w:bookmarkEnd w:id="22"/>
+    </w:p>
+    <w:p>
+      <w:pPr>
+        <w:pStyle w:val="FirstParagraph"/>
+      </w:pPr>
+      <w:r>
+        <w:t xml:space="preserve">The present manuscript provides an overview of the formalisms at the foundation</w:t>
+      </w:r>
+      <w:r>
+        <w:t xml:space="preserve"> </w:t>
+      </w:r>
+      <w:r>
+        <w:t xml:space="preserve">of Artificial Neural Networks (ANNs), that are the basis of Artificial</w:t>
+      </w:r>
+      <w:r>
+        <w:t xml:space="preserve"> </w:t>
+      </w:r>
+      <w:r>
+        <w:t xml:space="preserve">Intelligence within the broader field of Machine Learning. The review is from</w:t>
+      </w:r>
+      <w:r>
+        <w:t xml:space="preserve"> </w:t>
+      </w:r>
+      <w:r>
+        <w:t xml:space="preserve">the perspective of bioinformatics data, and multiple examples of the</w:t>
+      </w:r>
+      <w:r>
+        <w:t xml:space="preserve"> </w:t>
+      </w:r>
+      <w:r>
+        <w:t xml:space="preserve">applications of the formalisms to experimental scenarios are presented herein.</w:t>
+      </w:r>
+      <w:r>
+        <w:t xml:space="preserve"> </w:t>
+      </w:r>
+      <w:r>
+        <w:t xml:space="preserve">The mathematical formalisms are explained in detail, and biologists who are not</w:t>
+      </w:r>
+      <w:r>
+        <w:t xml:space="preserve"> </w:t>
+      </w:r>
+      <w:r>
+        <w:t xml:space="preserve">Machine Learning experts are provided with the opportunity to understand the</w:t>
+      </w:r>
+      <w:r>
+        <w:t xml:space="preserve"> </w:t>
+      </w:r>
+      <w:r>
+        <w:t xml:space="preserve">algorithmic basis of Artificial Intelligence towards bioinformatics</w:t>
+      </w:r>
+      <w:r>
+        <w:t xml:space="preserve"> </w:t>
+      </w:r>
+      <w:r>
+        <w:t xml:space="preserve">applications.</w:t>
+      </w:r>
+    </w:p>
+    <w:p>
+      <w:pPr>
+        <w:pStyle w:val="Heading2"/>
+      </w:pPr>
+      <w:bookmarkStart w:id="23" w:name="X1ea7cbd003469405f98a7976943980a7b23bcee"/>
       <w:r>
         <w:t xml:space="preserve">INTRODUCTION</w:t>
       </w:r>
-      <w:bookmarkEnd w:id="21"/>
+      <w:bookmarkEnd w:id="23"/>
     </w:p>
     <w:p>
       <w:pPr>
@@ -597,13 +687,13 @@
     </w:p>
     <w:p>
       <w:pPr>
-        <w:pStyle w:val="Heading1"/>
+        <w:pStyle w:val="Heading2"/>
       </w:pPr>
-      <w:bookmarkStart w:id="22" w:name="X6ae4c802e0e55a3cb3b86da981cb996ab139465"/>
+      <w:bookmarkStart w:id="24" w:name="X6ae4c802e0e55a3cb3b86da981cb996ab139465"/>
       <w:r>
         <w:t xml:space="preserve">THE STRUCTURE OF ARTIFICIAL INTELLIGENCE AND NEURAL NETWORKS</w:t>
       </w:r>
-      <w:bookmarkEnd w:id="22"/>
+      <w:bookmarkEnd w:id="24"/>
     </w:p>
     <w:p>
       <w:pPr>
@@ -1398,7 +1488,7 @@
                     </pic:cNvPicPr>
                   </pic:nvPicPr>
                   <pic:blipFill>
-                    <a:blip r:embed="rId23"/>
+                    <a:blip r:embed="rId25"/>
                     <a:stretch>
                       <a:fillRect/>
                     </a:stretch>
@@ -3868,13 +3958,13 @@
     </w:p>
     <w:p>
       <w:pPr>
-        <w:pStyle w:val="Heading1"/>
+        <w:pStyle w:val="Heading2"/>
       </w:pPr>
-      <w:bookmarkStart w:id="24" w:name="X84b9ab4975385e78c8ca36e4eaa94001a004699"/>
+      <w:bookmarkStart w:id="26" w:name="X84b9ab4975385e78c8ca36e4eaa94001a004699"/>
       <w:r>
         <w:t xml:space="preserve">ARTIFICIAL INTELLIGENCE, GROUP THEORY, SYMMETRY AND INVARIANCE</w:t>
       </w:r>
-      <w:bookmarkEnd w:id="24"/>
+      <w:bookmarkEnd w:id="26"/>
     </w:p>
     <w:p>
       <w:pPr>
@@ -4704,7 +4794,7 @@
                     </pic:cNvPicPr>
                   </pic:nvPicPr>
                   <pic:blipFill>
-                    <a:blip r:embed="rId25"/>
+                    <a:blip r:embed="rId27"/>
                     <a:stretch>
                       <a:fillRect/>
                     </a:stretch>
@@ -4751,7 +4841,7 @@
                     </pic:cNvPicPr>
                   </pic:nvPicPr>
                   <pic:blipFill>
-                    <a:blip r:embed="rId26"/>
+                    <a:blip r:embed="rId28"/>
                     <a:stretch>
                       <a:fillRect/>
                     </a:stretch>
@@ -6917,6 +7007,244 @@
       </w:r>
       <w:r>
         <w:t xml:space="preserve">transformation due to a group action from the symmetry group.</w:t>
+      </w:r>
+    </w:p>
+    <w:p>
+      <w:pPr>
+        <w:pStyle w:val="Heading3"/>
+      </w:pPr>
+      <w:bookmarkStart w:id="29" w:name="Xc9d715941a24543c7e14eeed069ce259f40e7af"/>
+      <w:r>
+        <w:t xml:space="preserve">CONCLUSION</w:t>
+      </w:r>
+      <w:bookmarkEnd w:id="29"/>
+    </w:p>
+    <w:p>
+      <w:pPr>
+        <w:pStyle w:val="FirstParagraph"/>
+      </w:pPr>
+      <w:r>
+        <w:t xml:space="preserve">The accelerated developments in the fields of Machine Learning and Artificial</w:t>
+      </w:r>
+      <w:r>
+        <w:t xml:space="preserve"> </w:t>
+      </w:r>
+      <w:r>
+        <w:t xml:space="preserve">Intelligence in recent years, have also had significant impact in the field of</w:t>
+      </w:r>
+      <w:r>
+        <w:t xml:space="preserve"> </w:t>
+      </w:r>
+      <w:r>
+        <w:t xml:space="preserve">Bioinformatics. Due to the rapid developements, there has been diminished</w:t>
+      </w:r>
+      <w:r>
+        <w:t xml:space="preserve"> </w:t>
+      </w:r>
+      <w:r>
+        <w:t xml:space="preserve">opportunity to categorize the algorithms and their applications, along with</w:t>
+      </w:r>
+      <w:r>
+        <w:t xml:space="preserve"> </w:t>
+      </w:r>
+      <w:r>
+        <w:t xml:space="preserve">their perfomance with different types of bioinformatics data. By leveraging</w:t>
+      </w:r>
+      <w:r>
+        <w:t xml:space="preserve"> </w:t>
+      </w:r>
+      <w:r>
+        <w:t xml:space="preserve">the symmetry and group theory mathematical formalisms, we can establish the</w:t>
+      </w:r>
+      <w:r>
+        <w:t xml:space="preserve"> </w:t>
+      </w:r>
+      <w:r>
+        <w:t xml:space="preserve">priciples of operation of Artificial Intelligence algorithms with</w:t>
+      </w:r>
+      <w:r>
+        <w:t xml:space="preserve"> </w:t>
+      </w:r>
+      <w:r>
+        <w:t xml:space="preserve">bioinformatics data and the directions for future development in the field.</w:t>
+      </w:r>
+    </w:p>
+    <w:p>
+      <w:pPr>
+        <w:pStyle w:val="BodyText"/>
+      </w:pPr>
+      <w:r>
+        <w:rPr>
+          <w:b/>
+        </w:rPr>
+        <w:t xml:space="preserve">Funding Information:</w:t>
+      </w:r>
+      <w:r>
+        <w:t xml:space="preserve"> </w:t>
+      </w:r>
+      <w:r>
+        <w:t xml:space="preserve">This work has been supported by Award Number U54</w:t>
+      </w:r>
+      <w:r>
+        <w:t xml:space="preserve"> </w:t>
+      </w:r>
+      <w:r>
+        <w:t xml:space="preserve">CA221704(5) From The National Cancer Institute.</w:t>
+      </w:r>
+    </w:p>
+    <w:p>
+      <w:pPr>
+        <w:pStyle w:val="BodyText"/>
+      </w:pPr>
+      <w:r>
+        <w:rPr>
+          <w:b/>
+        </w:rPr>
+        <w:t xml:space="preserve">Author Contributions:</w:t>
+      </w:r>
+      <w:r>
+        <w:t xml:space="preserve"> </w:t>
+      </w:r>
+      <w:r>
+        <w:t xml:space="preserve">K.Krampis wrote the manuscript and performed the</w:t>
+      </w:r>
+      <w:r>
+        <w:t xml:space="preserve"> </w:t>
+      </w:r>
+      <w:r>
+        <w:t xml:space="preserve">research. C. Wultch provided overview during the development of the rresearch</w:t>
+      </w:r>
+      <w:r>
+        <w:t xml:space="preserve"> </w:t>
+      </w:r>
+      <w:r>
+        <w:t xml:space="preserve">and the manuscrit. E.Ross, O.Ogunwobi, G. Ma and R. Mazumder contributed to the</w:t>
+      </w:r>
+      <w:r>
+        <w:t xml:space="preserve"> </w:t>
+      </w:r>
+      <w:r>
+        <w:t xml:space="preserve">development of the research and provided feedback during the development of the</w:t>
+      </w:r>
+      <w:r>
+        <w:t xml:space="preserve"> </w:t>
+      </w:r>
+      <w:r>
+        <w:t xml:space="preserve">manuscript.</w:t>
+      </w:r>
+    </w:p>
+    <w:p>
+      <w:pPr>
+        <w:pStyle w:val="BodyText"/>
+      </w:pPr>
+      <w:r>
+        <w:rPr>
+          <w:b/>
+        </w:rPr>
+        <w:t xml:space="preserve">Conflict of Interest:</w:t>
+      </w:r>
+      <w:r>
+        <w:t xml:space="preserve"> </w:t>
+      </w:r>
+      <w:r>
+        <w:t xml:space="preserve">The authors declare no conflicts of interest.</w:t>
+      </w:r>
+    </w:p>
+    <w:p>
+      <w:pPr>
+        <w:pStyle w:val="BodyText"/>
+      </w:pPr>
+      <w:r>
+        <w:rPr>
+          <w:b/>
+        </w:rPr>
+        <w:t xml:space="preserve">Institutional Review Board Statement:</w:t>
+      </w:r>
+      <w:r>
+        <w:t xml:space="preserve"> </w:t>
+      </w:r>
+      <w:r>
+        <w:t xml:space="preserve">Not Applicable.</w:t>
+      </w:r>
+    </w:p>
+    <w:p>
+      <w:pPr>
+        <w:pStyle w:val="BodyText"/>
+      </w:pPr>
+      <w:r>
+        <w:rPr>
+          <w:b/>
+        </w:rPr>
+        <w:t xml:space="preserve">Informed Consent Statement:</w:t>
+      </w:r>
+      <w:r>
+        <w:t xml:space="preserve"> </w:t>
+      </w:r>
+      <w:r>
+        <w:t xml:space="preserve">Not Applicable.</w:t>
+      </w:r>
+    </w:p>
+    <w:p>
+      <w:pPr>
+        <w:pStyle w:val="BodyText"/>
+      </w:pPr>
+      <w:r>
+        <w:rPr>
+          <w:b/>
+        </w:rPr>
+        <w:t xml:space="preserve">Data Availability Statement:</w:t>
+      </w:r>
+      <w:r>
+        <w:t xml:space="preserve"> </w:t>
+      </w:r>
+      <w:r>
+        <w:t xml:space="preserve">No data were generated as part of the present</w:t>
+      </w:r>
+      <w:r>
+        <w:t xml:space="preserve"> </w:t>
+      </w:r>
+      <w:r>
+        <w:t xml:space="preserve">review paper.</w:t>
+      </w:r>
+    </w:p>
+    <w:p>
+      <w:pPr>
+        <w:pStyle w:val="BodyText"/>
+      </w:pPr>
+      <w:r>
+        <w:rPr>
+          <w:b/>
+        </w:rPr>
+        <w:t xml:space="preserve">Acknowledgments:</w:t>
+      </w:r>
+      <w:r>
+        <w:t xml:space="preserve"> </w:t>
+      </w:r>
+      <w:r>
+        <w:t xml:space="preserve">The authors would like to thank their respective</w:t>
+      </w:r>
+      <w:r>
+        <w:t xml:space="preserve"> </w:t>
+      </w:r>
+      <w:r>
+        <w:t xml:space="preserve">institutions for supporting their scholarly work.</w:t>
+      </w:r>
+    </w:p>
+    <w:p>
+      <w:pPr>
+        <w:pStyle w:val="BodyText"/>
+      </w:pPr>
+      <w:r>
+        <w:rPr>
+          <w:b/>
+        </w:rPr>
+        <w:t xml:space="preserve">Conflicts of Interest:</w:t>
+      </w:r>
+      <w:r>
+        <w:t xml:space="preserve"> </w:t>
+      </w:r>
+      <w:r>
+        <w:t xml:space="preserve">The authors declare no conflict of interest.</w:t>
       </w:r>
     </w:p>
     <w:p>

</xml_diff>

<commit_message>
added applications section and bibliography
</commit_message>
<xml_diff>
--- a/GeoDeepLearnBio.docx
+++ b/GeoDeepLearnBio.docx
@@ -75,7 +75,7 @@
         <w:pStyle w:val="Date"/>
       </w:pPr>
       <w:r>
-        <w:t xml:space="preserve">2023-05-08</w:t>
+        <w:t xml:space="preserve">2023-07-25</w:t>
       </w:r>
     </w:p>
     <w:p>
@@ -259,7 +259,7 @@
         <w:t xml:space="preserve"> </w:t>
       </w:r>
       <w:r>
-        <w:t xml:space="preserve">analysis of bioinformatics data. Various types of datasets including for</w:t>
+        <w:t xml:space="preserve">analysis of high-throughput data. Various types of datasets including for</w:t>
       </w:r>
       <w:r>
         <w:t xml:space="preserve"> </w:t>
@@ -457,6 +457,74 @@
     <w:p>
       <w:pPr>
         <w:pStyle w:val="FirstParagraph"/>
+      </w:pPr>
+      <w:r>
+        <w:t xml:space="preserve">In summary, Artificial Intelligence (AI), Machine Learning (ML), and Deep</w:t>
+      </w:r>
+      <w:r>
+        <w:t xml:space="preserve"> </w:t>
+      </w:r>
+      <w:r>
+        <w:t xml:space="preserve">Learning (DL) are related concepts with key differences: AI focuses on creating</w:t>
+      </w:r>
+      <w:r>
+        <w:t xml:space="preserve"> </w:t>
+      </w:r>
+      <w:r>
+        <w:t xml:space="preserve">machines that can perform tasks requiring human intelligence, ML enables</w:t>
+      </w:r>
+      <w:r>
+        <w:t xml:space="preserve"> </w:t>
+      </w:r>
+      <w:r>
+        <w:t xml:space="preserve">computers to learn from data and make predictions without explicit programming,</w:t>
+      </w:r>
+      <w:r>
+        <w:t xml:space="preserve"> </w:t>
+      </w:r>
+      <w:r>
+        <w:t xml:space="preserve">and DL uses deep neural networks to extract patterns from complex datasets. AI</w:t>
+      </w:r>
+      <w:r>
+        <w:t xml:space="preserve"> </w:t>
+      </w:r>
+      <w:r>
+        <w:t xml:space="preserve">encompasses ML and DL, which are subsets of AI. ML algorithms learn patterns</w:t>
+      </w:r>
+      <w:r>
+        <w:t xml:space="preserve"> </w:t>
+      </w:r>
+      <w:r>
+        <w:t xml:space="preserve">from data to make accurate predictions or decisions and can be categorized into</w:t>
+      </w:r>
+      <w:r>
+        <w:t xml:space="preserve"> </w:t>
+      </w:r>
+      <w:r>
+        <w:t xml:space="preserve">supervised, unsupervised, and reinforcement learning. DL algorithms, inspired</w:t>
+      </w:r>
+      <w:r>
+        <w:t xml:space="preserve"> </w:t>
+      </w:r>
+      <w:r>
+        <w:t xml:space="preserve">by the human brain, use deep neural networks to learn and extract patterns from</w:t>
+      </w:r>
+      <w:r>
+        <w:t xml:space="preserve"> </w:t>
+      </w:r>
+      <w:r>
+        <w:t xml:space="preserve">large-scale datasets. DL has had success in image and speech recognition,</w:t>
+      </w:r>
+      <w:r>
+        <w:t xml:space="preserve"> </w:t>
+      </w:r>
+      <w:r>
+        <w:t xml:space="preserve">natural language processing, and autonomous driving.</w:t>
+      </w:r>
+    </w:p>
+    <w:p>
+      <w:pPr>
+        <w:pStyle w:val="BodyText"/>
       </w:pPr>
       <w:r>
         <w:t xml:space="preserve">Symmetry and invariance is a central concept in physics, mathematical and</w:t>
@@ -881,13 +949,13 @@
         <w:t xml:space="preserve"> </w:t>
       </w:r>
       <w:r>
-        <w:t xml:space="preserve">vector (array of numbers), or a matrix (grid of numbers) storing diffent types</w:t>
-      </w:r>
-      <w:r>
-        <w:t xml:space="preserve"> </w:t>
-      </w:r>
-      <w:r>
-        <w:t xml:space="preserve">of bioinformatics data. The data and labels can be of various formats, such as</w:t>
+        <w:t xml:space="preserve">vector (array of numbers), or a matrix (grid of numbers) storing different types</w:t>
+      </w:r>
+      <w:r>
+        <w:t xml:space="preserve"> </w:t>
+      </w:r>
+      <w:r>
+        <w:t xml:space="preserve">of bioinformatics data. The labels can be of various formats, such as</w:t>
       </w:r>
       <w:r>
         <w:t xml:space="preserve"> </w:t>
@@ -1285,19 +1353,19 @@
         <w:t xml:space="preserve"> </w:t>
       </w:r>
       <w:r>
-        <w:t xml:space="preserve">outgoing</w:t>
-      </w:r>
-      <w:r>
-        <w:t xml:space="preserve"> </w:t>
-      </w:r>
-      <w:r>
-        <w:t xml:space="preserve">connections, corresponding respectively to the "input layer" with two neurons,</w:t>
-      </w:r>
-      <w:r>
-        <w:t xml:space="preserve"> </w:t>
-      </w:r>
-      <w:r>
-        <w:t xml:space="preserve">and three connections with the neurons of the internal ("hidden layer") labeled</w:t>
+        <w:t xml:space="preserve">outgoing connections, corresponding respectively to the "input layer" with two</w:t>
+      </w:r>
+      <w:r>
+        <w:t xml:space="preserve"> </w:t>
+      </w:r>
+      <w:r>
+        <w:t xml:space="preserve">neurons, and three connections with the neurons of the internal ("hidden</w:t>
+      </w:r>
+      <w:r>
+        <w:t xml:space="preserve"> </w:t>
+      </w:r>
+      <w:r>
+        <w:t xml:space="preserve">layer") labeled</w:t>
       </w:r>
       <w:r>
         <w:t xml:space="preserve"> </w:t>
@@ -1312,31 +1380,37 @@
         <w:t xml:space="preserve"> </w:t>
       </w:r>
       <w:r>
-        <w:t xml:space="preserve">on the figure. The internal layers are called "hidden"</w:t>
-      </w:r>
-      <w:r>
-        <w:t xml:space="preserve"> </w:t>
-      </w:r>
-      <w:r>
-        <w:t xml:space="preserve">since they do not receive input data directly, similarly to the neurons performing</w:t>
-      </w:r>
-      <w:r>
-        <w:t xml:space="preserve"> </w:t>
-      </w:r>
-      <w:r>
-        <w:t xml:space="preserve">cognition in animal brains, as opposed to sensory neurons. While the hidden</w:t>
-      </w:r>
-      <w:r>
-        <w:t xml:space="preserve"> </w:t>
-      </w:r>
-      <w:r>
-        <w:t xml:space="preserve">layers can have an arbitrary number of neurons based on the complexity of</w:t>
-      </w:r>
-      <w:r>
-        <w:t xml:space="preserve"> </w:t>
-      </w:r>
-      <w:r>
-        <w:t xml:space="preserve">the label classification problem we need the ANN to resolve [</w:t>
+        <w:t xml:space="preserve">on the figure. The internal layers are</w:t>
+      </w:r>
+      <w:r>
+        <w:t xml:space="preserve"> </w:t>
+      </w:r>
+      <w:r>
+        <w:t xml:space="preserve">called "hidden" since they do not receive input data directly, similarly to the</w:t>
+      </w:r>
+      <w:r>
+        <w:t xml:space="preserve"> </w:t>
+      </w:r>
+      <w:r>
+        <w:t xml:space="preserve">neurons performing cognition in animal brains, as opposed to sensory neurons.</w:t>
+      </w:r>
+      <w:r>
+        <w:t xml:space="preserve"> </w:t>
+      </w:r>
+      <w:r>
+        <w:t xml:space="preserve">While the hidden layers can have an arbitrary number of neurons based on the</w:t>
+      </w:r>
+      <w:r>
+        <w:t xml:space="preserve"> </w:t>
+      </w:r>
+      <w:r>
+        <w:t xml:space="preserve">complexity of the label classification problem we need the ANN to resolve</w:t>
+      </w:r>
+      <w:r>
+        <w:t xml:space="preserve"> </w:t>
+      </w:r>
+      <w:r>
+        <w:t xml:space="preserve">[</w:t>
       </w:r>
       <w:hyperlink w:anchor="uzair2020effects">
         <w:r>
@@ -1347,13 +1421,13 @@
         </w:r>
       </w:hyperlink>
       <w:r>
-        <w:t xml:space="preserve">], the input</w:t>
-      </w:r>
-      <w:r>
-        <w:t xml:space="preserve"> </w:t>
-      </w:r>
-      <w:r>
-        <w:t xml:space="preserve">layer has the exact number of neurons corresponding to the input data structure. On</w:t>
+        <w:t xml:space="preserve">], the input layer has the exact number of neurons</w:t>
+      </w:r>
+      <w:r>
+        <w:t xml:space="preserve"> </w:t>
+      </w:r>
+      <w:r>
+        <w:t xml:space="preserve">corresponding to the input data structure. On</w:t>
       </w:r>
       <w:r>
         <w:t xml:space="preserve"> </w:t>
@@ -1368,13 +1442,13 @@
         <w:t xml:space="preserve"> </w:t>
       </w:r>
       <w:r>
-        <w:t xml:space="preserve">for example we have two input neurons, and the data can be of the</w:t>
-      </w:r>
-      <w:r>
-        <w:t xml:space="preserve"> </w:t>
-      </w:r>
-      <w:r>
-        <w:t xml:space="preserve">form</w:t>
+        <w:t xml:space="preserve">for example we have two</w:t>
+      </w:r>
+      <w:r>
+        <w:t xml:space="preserve"> </w:t>
+      </w:r>
+      <w:r>
+        <w:t xml:space="preserve">input neurons, and the data can be of the form</w:t>
       </w:r>
       <w:r>
         <w:t xml:space="preserve"> </w:t>
@@ -1415,13 +1489,13 @@
         </m:d>
       </m:oMath>
       <w:r>
-        <w:t xml:space="preserve">. Finally, the output layer has a number of neurons</w:t>
-      </w:r>
-      <w:r>
-        <w:t xml:space="preserve"> </w:t>
-      </w:r>
-      <w:r>
-        <w:t xml:space="preserve">corresponding to the number of labels</w:t>
+        <w:t xml:space="preserve">. Finally,</w:t>
+      </w:r>
+      <w:r>
+        <w:t xml:space="preserve"> </w:t>
+      </w:r>
+      <w:r>
+        <w:t xml:space="preserve">the output layer has a number of neurons corresponding to the number of labels</w:t>
       </w:r>
       <w:r>
         <w:t xml:space="preserve"> </w:t>
@@ -1444,13 +1518,7 @@
         <w:t xml:space="preserve"> </w:t>
       </w:r>
       <w:r>
-        <w:t xml:space="preserve">per input data point in the data,</w:t>
-      </w:r>
-      <w:r>
-        <w:t xml:space="preserve"> </w:t>
-      </w:r>
-      <w:r>
-        <w:t xml:space="preserve">and on</w:t>
+        <w:t xml:space="preserve">per input data point in the data, and on</w:t>
       </w:r>
       <w:r>
         <w:t xml:space="preserve"> </w:t>
@@ -1465,7 +1533,13 @@
         <w:t xml:space="preserve"> </w:t>
       </w:r>
       <w:r>
-        <w:t xml:space="preserve">there is a single label.</w:t>
+        <w:t xml:space="preserve">there is a single</w:t>
+      </w:r>
+      <w:r>
+        <w:t xml:space="preserve"> </w:t>
+      </w:r>
+      <w:r>
+        <w:t xml:space="preserve">label.</w:t>
       </w:r>
     </w:p>
     <w:p>
@@ -2424,6 +2498,56 @@
         <w:pStyle w:val="BodyText"/>
       </w:pPr>
       <w:r>
+        <w:t xml:space="preserve">The weights in artificial neural networks represent the strength of connections</w:t>
+      </w:r>
+      <w:r>
+        <w:t xml:space="preserve"> </w:t>
+      </w:r>
+      <w:r>
+        <w:t xml:space="preserve">between neurons. They determine the impact of input signals on the final output</w:t>
+      </w:r>
+      <w:r>
+        <w:t xml:space="preserve"> </w:t>
+      </w:r>
+      <w:r>
+        <w:t xml:space="preserve">of the network. During the training process, these weights are adjusted to</w:t>
+      </w:r>
+      <w:r>
+        <w:t xml:space="preserve"> </w:t>
+      </w:r>
+      <w:r>
+        <w:t xml:space="preserve">minimize the difference between the network’s predicted output and the desired</w:t>
+      </w:r>
+      <w:r>
+        <w:t xml:space="preserve"> </w:t>
+      </w:r>
+      <w:r>
+        <w:t xml:space="preserve">output. The weights essentially control the flow of information through the</w:t>
+      </w:r>
+      <w:r>
+        <w:t xml:space="preserve"> </w:t>
+      </w:r>
+      <w:r>
+        <w:t xml:space="preserve">network, allowing it to learn and make accurate predictions. Correctly tuned</w:t>
+      </w:r>
+      <w:r>
+        <w:t xml:space="preserve"> </w:t>
+      </w:r>
+      <w:r>
+        <w:t xml:space="preserve">weights are crucial for the network to effectively learn patterns and</w:t>
+      </w:r>
+      <w:r>
+        <w:t xml:space="preserve"> </w:t>
+      </w:r>
+      <w:r>
+        <w:t xml:space="preserve">generalize its knowledge to new input data.</w:t>
+      </w:r>
+    </w:p>
+    <w:p>
+      <w:pPr>
+        <w:pStyle w:val="BodyText"/>
+      </w:pPr>
+      <w:r>
         <w:t xml:space="preserve">For the majority of applications, the weight values</w:t>
       </w:r>
       <w:r>
@@ -3226,7 +3350,7 @@
         <w:t xml:space="preserve"> </w:t>
       </w:r>
       <w:r>
-        <w:t xml:space="preserve">classify data is the estimation of the weights. Furtheromre, the training</w:t>
+        <w:t xml:space="preserve">classify data is the estimation of the weights. Furthermore, the training</w:t>
       </w:r>
       <w:r>
         <w:t xml:space="preserve"> </w:t>
@@ -7011,11 +7135,11 @@
     </w:p>
     <w:p>
       <w:pPr>
-        <w:pStyle w:val="Heading3"/>
+        <w:pStyle w:val="Heading2"/>
       </w:pPr>
-      <w:bookmarkStart w:id="29" w:name="Xc9d715941a24543c7e14eeed069ce259f40e7af"/>
-      <w:r>
-        <w:t xml:space="preserve">CONCLUSION</w:t>
+      <w:bookmarkStart w:id="29" w:name="X68f796299dcb9c6c4a208993136ac290af85082"/>
+      <w:r>
+        <w:t xml:space="preserve">APPLICATIONS OF AI IN BIOINFORMATICS</w:t>
       </w:r>
       <w:bookmarkEnd w:id="29"/>
     </w:p>
@@ -7024,49 +7148,70 @@
         <w:pStyle w:val="FirstParagraph"/>
       </w:pPr>
       <w:r>
-        <w:t xml:space="preserve">The accelerated developments in the fields of Machine Learning and Artificial</w:t>
-      </w:r>
-      <w:r>
-        <w:t xml:space="preserve"> </w:t>
-      </w:r>
-      <w:r>
-        <w:t xml:space="preserve">Intelligence in recent years, have also had significant impact in the field of</w:t>
-      </w:r>
-      <w:r>
-        <w:t xml:space="preserve"> </w:t>
-      </w:r>
-      <w:r>
-        <w:t xml:space="preserve">Bioinformatics. Due to the rapid developements, there has been diminished</w:t>
-      </w:r>
-      <w:r>
-        <w:t xml:space="preserve"> </w:t>
-      </w:r>
-      <w:r>
-        <w:t xml:space="preserve">opportunity to categorize the algorithms and their applications, along with</w:t>
-      </w:r>
-      <w:r>
-        <w:t xml:space="preserve"> </w:t>
-      </w:r>
-      <w:r>
-        <w:t xml:space="preserve">their perfomance with different types of bioinformatics data. By leveraging</w:t>
-      </w:r>
-      <w:r>
-        <w:t xml:space="preserve"> </w:t>
-      </w:r>
-      <w:r>
-        <w:t xml:space="preserve">the symmetry and group theory mathematical formalisms, we can establish the</w:t>
-      </w:r>
-      <w:r>
-        <w:t xml:space="preserve"> </w:t>
-      </w:r>
-      <w:r>
-        <w:t xml:space="preserve">priciples of operation of Artificial Intelligence algorithms with</w:t>
-      </w:r>
-      <w:r>
-        <w:t xml:space="preserve"> </w:t>
-      </w:r>
-      <w:r>
-        <w:t xml:space="preserve">bioinformatics data and the directions for future development in the field.</w:t>
+        <w:t xml:space="preserve">Artificial Intelligence (AI) and Deep Learning have emerged as a powerful tool</w:t>
+      </w:r>
+      <w:r>
+        <w:t xml:space="preserve"> </w:t>
+      </w:r>
+      <w:r>
+        <w:t xml:space="preserve">with diverse applications in the field of bioinformatics, and multiple research</w:t>
+      </w:r>
+      <w:r>
+        <w:t xml:space="preserve"> </w:t>
+      </w:r>
+      <w:r>
+        <w:t xml:space="preserve">studies have been reported in the literature</w:t>
+      </w:r>
+      <w:r>
+        <w:t xml:space="preserve"> </w:t>
+      </w:r>
+      <w:r>
+        <w:t xml:space="preserve">[</w:t>
+      </w:r>
+      <w:hyperlink w:anchor="pmid37446831">
+        <w:r>
+          <w:rPr>
+            <w:rStyle w:val="Hyperlink"/>
+          </w:rPr>
+          <w:t xml:space="preserve">12</w:t>
+        </w:r>
+      </w:hyperlink>
+      <w:r>
+        <w:t xml:space="preserve">,</w:t>
+      </w:r>
+      <w:r>
+        <w:t xml:space="preserve"> </w:t>
+      </w:r>
+      <w:hyperlink w:anchor="pmid37189058">
+        <w:r>
+          <w:rPr>
+            <w:rStyle w:val="Hyperlink"/>
+          </w:rPr>
+          <w:t xml:space="preserve">13</w:t>
+        </w:r>
+      </w:hyperlink>
+      <w:r>
+        <w:t xml:space="preserve">,</w:t>
+      </w:r>
+      <w:r>
+        <w:t xml:space="preserve"> </w:t>
+      </w:r>
+      <w:hyperlink w:anchor="pmid37043378">
+        <w:r>
+          <w:rPr>
+            <w:rStyle w:val="Hyperlink"/>
+          </w:rPr>
+          <w:t xml:space="preserve">14</w:t>
+        </w:r>
+      </w:hyperlink>
+      <w:r>
+        <w:t xml:space="preserve">], which showcase the potential of</w:t>
+      </w:r>
+      <w:r>
+        <w:t xml:space="preserve"> </w:t>
+      </w:r>
+      <w:r>
+        <w:t xml:space="preserve">the technology to revolutionize healthcare and life sciences.</w:t>
       </w:r>
     </w:p>
     <w:p>
@@ -7074,22 +7219,70 @@
         <w:pStyle w:val="BodyText"/>
       </w:pPr>
       <w:r>
-        <w:rPr>
-          <w:b/>
-        </w:rPr>
-        <w:t xml:space="preserve">Funding Information:</w:t>
-      </w:r>
-      <w:r>
-        <w:t xml:space="preserve"> </w:t>
-      </w:r>
-      <w:r>
-        <w:t xml:space="preserve">This work has been supported by Award Number U54</w:t>
-      </w:r>
-      <w:r>
-        <w:t xml:space="preserve"> </w:t>
-      </w:r>
-      <w:r>
-        <w:t xml:space="preserve">CA221704(5) From The National Cancer Institute.</w:t>
+        <w:t xml:space="preserve">One of the significant applications is drug discovery, as AI algorithms enable</w:t>
+      </w:r>
+      <w:r>
+        <w:t xml:space="preserve"> </w:t>
+      </w:r>
+      <w:r>
+        <w:t xml:space="preserve">the analysis of large datasets of chemical compounds, predicting their</w:t>
+      </w:r>
+      <w:r>
+        <w:t xml:space="preserve"> </w:t>
+      </w:r>
+      <w:r>
+        <w:t xml:space="preserve">effectiveness and safety [</w:t>
+      </w:r>
+      <w:hyperlink w:anchor="pmid37479540">
+        <w:r>
+          <w:rPr>
+            <w:rStyle w:val="Hyperlink"/>
+          </w:rPr>
+          <w:t xml:space="preserve">15</w:t>
+        </w:r>
+      </w:hyperlink>
+      <w:r>
+        <w:t xml:space="preserve">,</w:t>
+      </w:r>
+      <w:r>
+        <w:t xml:space="preserve"> </w:t>
+      </w:r>
+      <w:hyperlink w:anchor="pmid37458097">
+        <w:r>
+          <w:rPr>
+            <w:rStyle w:val="Hyperlink"/>
+          </w:rPr>
+          <w:t xml:space="preserve">16</w:t>
+        </w:r>
+      </w:hyperlink>
+      <w:r>
+        <w:t xml:space="preserve">,</w:t>
+      </w:r>
+      <w:r>
+        <w:t xml:space="preserve"> </w:t>
+      </w:r>
+      <w:hyperlink w:anchor="pmid37454742">
+        <w:r>
+          <w:rPr>
+            <w:rStyle w:val="Hyperlink"/>
+          </w:rPr>
+          <w:t xml:space="preserve">17</w:t>
+        </w:r>
+      </w:hyperlink>
+      <w:r>
+        <w:t xml:space="preserve">]. This</w:t>
+      </w:r>
+      <w:r>
+        <w:t xml:space="preserve"> </w:t>
+      </w:r>
+      <w:r>
+        <w:t xml:space="preserve">accelerates the drug discovery process by screening potential candidates and</w:t>
+      </w:r>
+      <w:r>
+        <w:t xml:space="preserve"> </w:t>
+      </w:r>
+      <w:r>
+        <w:t xml:space="preserve">optimizing their properties, leading to significant cost and time savings.</w:t>
       </w:r>
     </w:p>
     <w:p>
@@ -7097,40 +7290,96 @@
         <w:pStyle w:val="BodyText"/>
       </w:pPr>
       <w:r>
-        <w:rPr>
-          <w:b/>
-        </w:rPr>
-        <w:t xml:space="preserve">Author Contributions:</w:t>
-      </w:r>
-      <w:r>
-        <w:t xml:space="preserve"> </w:t>
-      </w:r>
-      <w:r>
-        <w:t xml:space="preserve">K.Krampis wrote the manuscript and performed the</w:t>
-      </w:r>
-      <w:r>
-        <w:t xml:space="preserve"> </w:t>
-      </w:r>
-      <w:r>
-        <w:t xml:space="preserve">research. C. Wultch provided overview during the development of the rresearch</w:t>
-      </w:r>
-      <w:r>
-        <w:t xml:space="preserve"> </w:t>
-      </w:r>
-      <w:r>
-        <w:t xml:space="preserve">and the manuscrit. E.Ross, O.Ogunwobi, G. Ma and R. Mazumder contributed to the</w:t>
-      </w:r>
-      <w:r>
-        <w:t xml:space="preserve"> </w:t>
-      </w:r>
-      <w:r>
-        <w:t xml:space="preserve">development of the research and provided feedback during the development of the</w:t>
-      </w:r>
-      <w:r>
-        <w:t xml:space="preserve"> </w:t>
-      </w:r>
-      <w:r>
-        <w:t xml:space="preserve">manuscript.</w:t>
+        <w:t xml:space="preserve">In the field of genomics AI algorithms have been applied to the analysis of DNA</w:t>
+      </w:r>
+      <w:r>
+        <w:t xml:space="preserve"> </w:t>
+      </w:r>
+      <w:r>
+        <w:t xml:space="preserve">sequencing and gene expression data, facilitating the identification of</w:t>
+      </w:r>
+      <w:r>
+        <w:t xml:space="preserve"> </w:t>
+      </w:r>
+      <w:r>
+        <w:t xml:space="preserve">disease-causing mutations and understanding genetic variations</w:t>
+      </w:r>
+      <w:r>
+        <w:t xml:space="preserve"> </w:t>
+      </w:r>
+      <w:r>
+        <w:t xml:space="preserve">[</w:t>
+      </w:r>
+      <w:hyperlink w:anchor="pmid37453366">
+        <w:r>
+          <w:rPr>
+            <w:rStyle w:val="Hyperlink"/>
+          </w:rPr>
+          <w:t xml:space="preserve">18</w:t>
+        </w:r>
+      </w:hyperlink>
+      <w:r>
+        <w:t xml:space="preserve">,</w:t>
+      </w:r>
+      <w:r>
+        <w:t xml:space="preserve"> </w:t>
+      </w:r>
+      <w:hyperlink w:anchor="pmid37446311">
+        <w:r>
+          <w:rPr>
+            <w:rStyle w:val="Hyperlink"/>
+          </w:rPr>
+          <w:t xml:space="preserve">19</w:t>
+        </w:r>
+      </w:hyperlink>
+      <w:r>
+        <w:t xml:space="preserve">,</w:t>
+      </w:r>
+      <w:r>
+        <w:t xml:space="preserve"> </w:t>
+      </w:r>
+      <w:hyperlink w:anchor="pmid37386009">
+        <w:r>
+          <w:rPr>
+            <w:rStyle w:val="Hyperlink"/>
+          </w:rPr>
+          <w:t xml:space="preserve">20</w:t>
+        </w:r>
+      </w:hyperlink>
+      <w:r>
+        <w:t xml:space="preserve">,</w:t>
+      </w:r>
+      <w:r>
+        <w:t xml:space="preserve"> </w:t>
+      </w:r>
+      <w:hyperlink w:anchor="pmid37370847">
+        <w:r>
+          <w:rPr>
+            <w:rStyle w:val="Hyperlink"/>
+          </w:rPr>
+          <w:t xml:space="preserve">21</w:t>
+        </w:r>
+      </w:hyperlink>
+      <w:r>
+        <w:t xml:space="preserve">]. Furthermore, genomic data</w:t>
+      </w:r>
+      <w:r>
+        <w:t xml:space="preserve"> </w:t>
+      </w:r>
+      <w:r>
+        <w:t xml:space="preserve">analysis with AI algorithms has resulted into insights aid in the development</w:t>
+      </w:r>
+      <w:r>
+        <w:t xml:space="preserve"> </w:t>
+      </w:r>
+      <w:r>
+        <w:t xml:space="preserve">of personalized medicine approaches, tailoring treatments to individual</w:t>
+      </w:r>
+      <w:r>
+        <w:t xml:space="preserve"> </w:t>
+      </w:r>
+      <w:r>
+        <w:t xml:space="preserve">patients.</w:t>
       </w:r>
     </w:p>
     <w:p>
@@ -7138,16 +7387,120 @@
         <w:pStyle w:val="BodyText"/>
       </w:pPr>
       <w:r>
-        <w:rPr>
-          <w:b/>
-        </w:rPr>
-        <w:t xml:space="preserve">Conflict of Interest:</w:t>
-      </w:r>
-      <w:r>
-        <w:t xml:space="preserve"> </w:t>
-      </w:r>
-      <w:r>
-        <w:t xml:space="preserve">The authors declare no conflicts of interest.</w:t>
+        <w:t xml:space="preserve">Consecutively, precision medicine can benefit from AI, where by integratively</w:t>
+      </w:r>
+      <w:r>
+        <w:t xml:space="preserve"> </w:t>
+      </w:r>
+      <w:r>
+        <w:t xml:space="preserve">analyzing patient data, including genetic information, medical history, and</w:t>
+      </w:r>
+      <w:r>
+        <w:t xml:space="preserve"> </w:t>
+      </w:r>
+      <w:r>
+        <w:t xml:space="preserve">lifestyle factors, AI can predict drug responses, identify potential side</w:t>
+      </w:r>
+      <w:r>
+        <w:t xml:space="preserve"> </w:t>
+      </w:r>
+      <w:r>
+        <w:t xml:space="preserve">effects, and suggest optimal treatment options for individual patients. This</w:t>
+      </w:r>
+      <w:r>
+        <w:t xml:space="preserve"> </w:t>
+      </w:r>
+      <w:r>
+        <w:t xml:space="preserve">personalized approach has great promise to enhance patient care and treatment</w:t>
+      </w:r>
+      <w:r>
+        <w:t xml:space="preserve"> </w:t>
+      </w:r>
+      <w:r>
+        <w:t xml:space="preserve">outcomes, along with disease diagnosis enhanced by AI techniques such as</w:t>
+      </w:r>
+      <w:r>
+        <w:t xml:space="preserve"> </w:t>
+      </w:r>
+      <w:r>
+        <w:t xml:space="preserve">analysis through machine learning algorithms of medical images, including MRI</w:t>
+      </w:r>
+      <w:r>
+        <w:t xml:space="preserve"> </w:t>
+      </w:r>
+      <w:r>
+        <w:t xml:space="preserve">scans, X-rays, and histopathology images, of diseases like cancer</w:t>
+      </w:r>
+      <w:r>
+        <w:t xml:space="preserve"> </w:t>
+      </w:r>
+      <w:r>
+        <w:t xml:space="preserve">[</w:t>
+      </w:r>
+      <w:hyperlink w:anchor="pmid37488621">
+        <w:r>
+          <w:rPr>
+            <w:rStyle w:val="Hyperlink"/>
+          </w:rPr>
+          <w:t xml:space="preserve">22</w:t>
+        </w:r>
+      </w:hyperlink>
+      <w:r>
+        <w:t xml:space="preserve">,</w:t>
+      </w:r>
+      <w:r>
+        <w:t xml:space="preserve"> </w:t>
+      </w:r>
+      <w:hyperlink w:anchor="pmid37478073">
+        <w:r>
+          <w:rPr>
+            <w:rStyle w:val="Hyperlink"/>
+          </w:rPr>
+          <w:t xml:space="preserve">23</w:t>
+        </w:r>
+      </w:hyperlink>
+      <w:r>
+        <w:t xml:space="preserve">,</w:t>
+      </w:r>
+      <w:r>
+        <w:t xml:space="preserve"> </w:t>
+      </w:r>
+      <w:hyperlink w:anchor="pmid37474003">
+        <w:r>
+          <w:rPr>
+            <w:rStyle w:val="Hyperlink"/>
+          </w:rPr>
+          <w:t xml:space="preserve">24</w:t>
+        </w:r>
+      </w:hyperlink>
+      <w:r>
+        <w:t xml:space="preserve">,</w:t>
+      </w:r>
+      <w:r>
+        <w:t xml:space="preserve"> </w:t>
+      </w:r>
+      <w:hyperlink w:anchor="pmid37449611">
+        <w:r>
+          <w:rPr>
+            <w:rStyle w:val="Hyperlink"/>
+          </w:rPr>
+          <w:t xml:space="preserve">25</w:t>
+        </w:r>
+      </w:hyperlink>
+      <w:r>
+        <w:t xml:space="preserve">]. This assists pathologists and</w:t>
+      </w:r>
+      <w:r>
+        <w:t xml:space="preserve"> </w:t>
+      </w:r>
+      <w:r>
+        <w:t xml:space="preserve">radiologists in making accurate diagnoses, for early detection and diagnosis</w:t>
+      </w:r>
+      <w:r>
+        <w:t xml:space="preserve"> </w:t>
+      </w:r>
+      <w:r>
+        <w:t xml:space="preserve">and to improve patient outcomes.</w:t>
       </w:r>
     </w:p>
     <w:p>
@@ -7155,16 +7508,88 @@
         <w:pStyle w:val="BodyText"/>
       </w:pPr>
       <w:r>
-        <w:rPr>
-          <w:b/>
-        </w:rPr>
-        <w:t xml:space="preserve">Institutional Review Board Statement:</w:t>
-      </w:r>
-      <w:r>
-        <w:t xml:space="preserve"> </w:t>
-      </w:r>
-      <w:r>
-        <w:t xml:space="preserve">Not Applicable.</w:t>
+        <w:t xml:space="preserve">AI can also play a significant role in the development of bioinformatics tools</w:t>
+      </w:r>
+      <w:r>
+        <w:t xml:space="preserve"> </w:t>
+      </w:r>
+      <w:r>
+        <w:t xml:space="preserve">and software through acceleration of code delopment for tools for the analysis</w:t>
+      </w:r>
+      <w:r>
+        <w:t xml:space="preserve"> </w:t>
+      </w:r>
+      <w:r>
+        <w:t xml:space="preserve">and interpretation of biological data, such as sequence alignment, protein</w:t>
+      </w:r>
+      <w:r>
+        <w:t xml:space="preserve"> </w:t>
+      </w:r>
+      <w:r>
+        <w:t xml:space="preserve">structure prediction, and functional annotation</w:t>
+      </w:r>
+      <w:r>
+        <w:t xml:space="preserve"> </w:t>
+      </w:r>
+      <w:r>
+        <w:t xml:space="preserve">[</w:t>
+      </w:r>
+      <w:hyperlink w:anchor="pmid37329982">
+        <w:r>
+          <w:rPr>
+            <w:rStyle w:val="Hyperlink"/>
+          </w:rPr>
+          <w:t xml:space="preserve">26</w:t>
+        </w:r>
+      </w:hyperlink>
+      <w:r>
+        <w:t xml:space="preserve">,</w:t>
+      </w:r>
+      <w:r>
+        <w:t xml:space="preserve"> </w:t>
+      </w:r>
+      <w:hyperlink w:anchor="pmid37463768">
+        <w:r>
+          <w:rPr>
+            <w:rStyle w:val="Hyperlink"/>
+          </w:rPr>
+          <w:t xml:space="preserve">27</w:t>
+        </w:r>
+      </w:hyperlink>
+      <w:r>
+        <w:t xml:space="preserve">,</w:t>
+      </w:r>
+      <w:r>
+        <w:t xml:space="preserve"> </w:t>
+      </w:r>
+      <w:hyperlink w:anchor="pmid37460991">
+        <w:r>
+          <w:rPr>
+            <w:rStyle w:val="Hyperlink"/>
+          </w:rPr>
+          <w:t xml:space="preserve">28</w:t>
+        </w:r>
+      </w:hyperlink>
+      <w:r>
+        <w:t xml:space="preserve">]. Moreover, AI-powered natural</w:t>
+      </w:r>
+      <w:r>
+        <w:t xml:space="preserve"> </w:t>
+      </w:r>
+      <w:r>
+        <w:t xml:space="preserve">language processing techniques are used to analyze scientific literature,</w:t>
+      </w:r>
+      <w:r>
+        <w:t xml:space="preserve"> </w:t>
+      </w:r>
+      <w:r>
+        <w:t xml:space="preserve">patents, and clinical trial reports. This enables researchers to stay updated</w:t>
+      </w:r>
+      <w:r>
+        <w:t xml:space="preserve"> </w:t>
+      </w:r>
+      <w:r>
+        <w:t xml:space="preserve">with the latest discoveries and facilitates knowledge discovery in the field.</w:t>
       </w:r>
     </w:p>
     <w:p>
@@ -7172,16 +7597,147 @@
         <w:pStyle w:val="BodyText"/>
       </w:pPr>
       <w:r>
-        <w:rPr>
-          <w:b/>
-        </w:rPr>
-        <w:t xml:space="preserve">Informed Consent Statement:</w:t>
-      </w:r>
-      <w:r>
-        <w:t xml:space="preserve"> </w:t>
-      </w:r>
-      <w:r>
-        <w:t xml:space="preserve">Not Applicable.</w:t>
+        <w:t xml:space="preserve">In the are of clinical trials machine learning algorithms can help analyze vast</w:t>
+      </w:r>
+      <w:r>
+        <w:t xml:space="preserve"> </w:t>
+      </w:r>
+      <w:r>
+        <w:t xml:space="preserve">amounts of clinical trial data, by improving the rates of success for new drugs</w:t>
+      </w:r>
+      <w:r>
+        <w:t xml:space="preserve"> </w:t>
+      </w:r>
+      <w:r>
+        <w:t xml:space="preserve">and treatment strategies for patients partipating in the trials</w:t>
+      </w:r>
+      <w:r>
+        <w:t xml:space="preserve"> </w:t>
+      </w:r>
+      <w:r>
+        <w:t xml:space="preserve">[</w:t>
+      </w:r>
+      <w:hyperlink w:anchor="pmid37486997">
+        <w:r>
+          <w:rPr>
+            <w:rStyle w:val="Hyperlink"/>
+          </w:rPr>
+          <w:t xml:space="preserve">29</w:t>
+        </w:r>
+      </w:hyperlink>
+      <w:r>
+        <w:t xml:space="preserve">,</w:t>
+      </w:r>
+      <w:r>
+        <w:t xml:space="preserve"> </w:t>
+      </w:r>
+      <w:hyperlink w:anchor="pmid37483175">
+        <w:r>
+          <w:rPr>
+            <w:rStyle w:val="Hyperlink"/>
+          </w:rPr>
+          <w:t xml:space="preserve">30</w:t>
+        </w:r>
+      </w:hyperlink>
+      <w:r>
+        <w:t xml:space="preserve">]. The algorithms can result in better</w:t>
+      </w:r>
+      <w:r>
+        <w:t xml:space="preserve"> </w:t>
+      </w:r>
+      <w:r>
+        <w:t xml:space="preserve">optimization of the clinical trial designs, reduction costs and overall</w:t>
+      </w:r>
+      <w:r>
+        <w:t xml:space="preserve"> </w:t>
+      </w:r>
+      <w:r>
+        <w:t xml:space="preserve">acceleration of the drug development pipelines [</w:t>
+      </w:r>
+      <w:hyperlink w:anchor="pmid37479540">
+        <w:r>
+          <w:rPr>
+            <w:rStyle w:val="Hyperlink"/>
+          </w:rPr>
+          <w:t xml:space="preserve">15</w:t>
+        </w:r>
+      </w:hyperlink>
+      <w:r>
+        <w:t xml:space="preserve">,</w:t>
+      </w:r>
+      <w:r>
+        <w:t xml:space="preserve"> </w:t>
+      </w:r>
+      <w:hyperlink w:anchor="pmid37458097">
+        <w:r>
+          <w:rPr>
+            <w:rStyle w:val="Hyperlink"/>
+          </w:rPr>
+          <w:t xml:space="preserve">16</w:t>
+        </w:r>
+      </w:hyperlink>
+      <w:r>
+        <w:t xml:space="preserve">].</w:t>
+      </w:r>
+    </w:p>
+    <w:p>
+      <w:pPr>
+        <w:pStyle w:val="Heading3"/>
+      </w:pPr>
+      <w:bookmarkStart w:id="30" w:name="Xc9d715941a24543c7e14eeed069ce259f40e7af"/>
+      <w:r>
+        <w:t xml:space="preserve">CONCLUSION</w:t>
+      </w:r>
+      <w:bookmarkEnd w:id="30"/>
+    </w:p>
+    <w:p>
+      <w:pPr>
+        <w:pStyle w:val="FirstParagraph"/>
+      </w:pPr>
+      <w:r>
+        <w:t xml:space="preserve">The accelerated developments in the fields of Machine Learning and Artificial</w:t>
+      </w:r>
+      <w:r>
+        <w:t xml:space="preserve"> </w:t>
+      </w:r>
+      <w:r>
+        <w:t xml:space="preserve">Intelligence in recent years, have also had significant impact in the field of</w:t>
+      </w:r>
+      <w:r>
+        <w:t xml:space="preserve"> </w:t>
+      </w:r>
+      <w:r>
+        <w:t xml:space="preserve">Bioinformatics. Due to the rapid developements, there has been diminished</w:t>
+      </w:r>
+      <w:r>
+        <w:t xml:space="preserve"> </w:t>
+      </w:r>
+      <w:r>
+        <w:t xml:space="preserve">opportunity to categorize the algorithms and their applications, along with</w:t>
+      </w:r>
+      <w:r>
+        <w:t xml:space="preserve"> </w:t>
+      </w:r>
+      <w:r>
+        <w:t xml:space="preserve">their perfomance with different types of bioinformatics data. By leveraging</w:t>
+      </w:r>
+      <w:r>
+        <w:t xml:space="preserve"> </w:t>
+      </w:r>
+      <w:r>
+        <w:t xml:space="preserve">the symmetry and group theory mathematical formalisms, we can establish the</w:t>
+      </w:r>
+      <w:r>
+        <w:t xml:space="preserve"> </w:t>
+      </w:r>
+      <w:r>
+        <w:t xml:space="preserve">priciples of operation of Artificial Intelligence algorithms with</w:t>
+      </w:r>
+      <w:r>
+        <w:t xml:space="preserve"> </w:t>
+      </w:r>
+      <w:r>
+        <w:t xml:space="preserve">bioinformatics data and the directions for future development in the field.</w:t>
       </w:r>
     </w:p>
     <w:p>
@@ -7192,19 +7748,19 @@
         <w:rPr>
           <w:b/>
         </w:rPr>
-        <w:t xml:space="preserve">Data Availability Statement:</w:t>
-      </w:r>
-      <w:r>
-        <w:t xml:space="preserve"> </w:t>
-      </w:r>
-      <w:r>
-        <w:t xml:space="preserve">No data were generated as part of the present</w:t>
-      </w:r>
-      <w:r>
-        <w:t xml:space="preserve"> </w:t>
-      </w:r>
-      <w:r>
-        <w:t xml:space="preserve">review paper.</w:t>
+        <w:t xml:space="preserve">Funding Information:</w:t>
+      </w:r>
+      <w:r>
+        <w:t xml:space="preserve"> </w:t>
+      </w:r>
+      <w:r>
+        <w:t xml:space="preserve">This work has been supported by Award Number U54</w:t>
+      </w:r>
+      <w:r>
+        <w:t xml:space="preserve"> </w:t>
+      </w:r>
+      <w:r>
+        <w:t xml:space="preserve">CA221704(5) From The National Cancer Institute.</w:t>
       </w:r>
     </w:p>
     <w:p>
@@ -7215,19 +7771,37 @@
         <w:rPr>
           <w:b/>
         </w:rPr>
-        <w:t xml:space="preserve">Acknowledgments:</w:t>
-      </w:r>
-      <w:r>
-        <w:t xml:space="preserve"> </w:t>
-      </w:r>
-      <w:r>
-        <w:t xml:space="preserve">The authors would like to thank their respective</w:t>
-      </w:r>
-      <w:r>
-        <w:t xml:space="preserve"> </w:t>
-      </w:r>
-      <w:r>
-        <w:t xml:space="preserve">institutions for supporting their scholarly work.</w:t>
+        <w:t xml:space="preserve">Author Contributions:</w:t>
+      </w:r>
+      <w:r>
+        <w:t xml:space="preserve"> </w:t>
+      </w:r>
+      <w:r>
+        <w:t xml:space="preserve">K.Krampis wrote the manuscript and performed the</w:t>
+      </w:r>
+      <w:r>
+        <w:t xml:space="preserve"> </w:t>
+      </w:r>
+      <w:r>
+        <w:t xml:space="preserve">research. C. Wultch provided overview during the development of the rresearch</w:t>
+      </w:r>
+      <w:r>
+        <w:t xml:space="preserve"> </w:t>
+      </w:r>
+      <w:r>
+        <w:t xml:space="preserve">and the manuscrit. E.Ross, O.Ogunwobi, G. Ma and R. Mazumder contributed to the</w:t>
+      </w:r>
+      <w:r>
+        <w:t xml:space="preserve"> </w:t>
+      </w:r>
+      <w:r>
+        <w:t xml:space="preserve">development of the research and provided feedback during the development of the</w:t>
+      </w:r>
+      <w:r>
+        <w:t xml:space="preserve"> </w:t>
+      </w:r>
+      <w:r>
+        <w:t xml:space="preserve">manuscript.</w:t>
       </w:r>
     </w:p>
     <w:p>
@@ -7238,13 +7812,13 @@
         <w:rPr>
           <w:b/>
         </w:rPr>
-        <w:t xml:space="preserve">Conflicts of Interest:</w:t>
-      </w:r>
-      <w:r>
-        <w:t xml:space="preserve"> </w:t>
-      </w:r>
-      <w:r>
-        <w:t xml:space="preserve">The authors declare no conflict of interest.</w:t>
+        <w:t xml:space="preserve">Conflict of Interest:</w:t>
+      </w:r>
+      <w:r>
+        <w:t xml:space="preserve"> </w:t>
+      </w:r>
+      <w:r>
+        <w:t xml:space="preserve">The authors declare no conflicts of interest.</w:t>
       </w:r>
     </w:p>
     <w:p>
@@ -7252,19 +7826,16 @@
         <w:pStyle w:val="BodyText"/>
       </w:pPr>
       <w:r>
-        <w:t xml:space="preserve">[1] E. Noether, “Invariante variationsprobleme, math-phys,”</w:t>
-      </w:r>
-      <w:r>
-        <w:t xml:space="preserve"> </w:t>
-      </w:r>
-      <w:r>
-        <w:rPr>
-          <w:i/>
-        </w:rPr>
-        <w:t xml:space="preserve">Klasse, pp235-257</w:t>
-      </w:r>
-      <w:r>
-        <w:t xml:space="preserve">, 1918.</w:t>
+        <w:rPr>
+          <w:b/>
+        </w:rPr>
+        <w:t xml:space="preserve">Institutional Review Board Statement:</w:t>
+      </w:r>
+      <w:r>
+        <w:t xml:space="preserve"> </w:t>
+      </w:r>
+      <w:r>
+        <w:t xml:space="preserve">Not Applicable.</w:t>
       </w:r>
     </w:p>
     <w:p>
@@ -7272,19 +7843,16 @@
         <w:pStyle w:val="BodyText"/>
       </w:pPr>
       <w:r>
-        <w:t xml:space="preserve">[2] K. Katz, O. Shutov, R. Lapoint, M. Kimelman, J. R. Brister, and C. O’Sullivan, “The sequence read archive: a decade more of explosive growth,”</w:t>
-      </w:r>
-      <w:r>
-        <w:t xml:space="preserve"> </w:t>
-      </w:r>
-      <w:r>
-        <w:rPr>
-          <w:i/>
-        </w:rPr>
-        <w:t xml:space="preserve">Nucleic acids research</w:t>
-      </w:r>
-      <w:r>
-        <w:t xml:space="preserve">, vol. 50, no. D1, pp. D387–D390, 2022.</w:t>
+        <w:rPr>
+          <w:b/>
+        </w:rPr>
+        <w:t xml:space="preserve">Informed Consent Statement:</w:t>
+      </w:r>
+      <w:r>
+        <w:t xml:space="preserve"> </w:t>
+      </w:r>
+      <w:r>
+        <w:t xml:space="preserve">Not Applicable.</w:t>
       </w:r>
     </w:p>
     <w:p>
@@ -7292,7 +7860,22 @@
         <w:pStyle w:val="BodyText"/>
       </w:pPr>
       <w:r>
-        <w:t xml:space="preserve">[3] L. Clissa, “Survey of Big Data sizes in 2021.” 2022.</w:t>
+        <w:rPr>
+          <w:b/>
+        </w:rPr>
+        <w:t xml:space="preserve">Data Availability Statement:</w:t>
+      </w:r>
+      <w:r>
+        <w:t xml:space="preserve"> </w:t>
+      </w:r>
+      <w:r>
+        <w:t xml:space="preserve">No data were generated as part of the present</w:t>
+      </w:r>
+      <w:r>
+        <w:t xml:space="preserve"> </w:t>
+      </w:r>
+      <w:r>
+        <w:t xml:space="preserve">review paper.</w:t>
       </w:r>
     </w:p>
     <w:p>
@@ -7300,19 +7883,22 @@
         <w:pStyle w:val="BodyText"/>
       </w:pPr>
       <w:r>
-        <w:t xml:space="preserve">[4] M. M. Bronstein, J. Bruna, T. Cohen, and P. Veličković, “Geometric deep learning: Grids, groups, graphs, geodesics, and gauges,”</w:t>
-      </w:r>
-      <w:r>
-        <w:t xml:space="preserve"> </w:t>
-      </w:r>
-      <w:r>
-        <w:rPr>
-          <w:i/>
-        </w:rPr>
-        <w:t xml:space="preserve">arXiv preprint arXiv:2104.13478</w:t>
-      </w:r>
-      <w:r>
-        <w:t xml:space="preserve">, 2021.</w:t>
+        <w:rPr>
+          <w:b/>
+        </w:rPr>
+        <w:t xml:space="preserve">Acknowledgments:</w:t>
+      </w:r>
+      <w:r>
+        <w:t xml:space="preserve"> </w:t>
+      </w:r>
+      <w:r>
+        <w:t xml:space="preserve">The authors would like to thank their respective</w:t>
+      </w:r>
+      <w:r>
+        <w:t xml:space="preserve"> </w:t>
+      </w:r>
+      <w:r>
+        <w:t xml:space="preserve">institutions for supporting their scholarly work.</w:t>
       </w:r>
     </w:p>
     <w:p>
@@ -7320,19 +7906,16 @@
         <w:pStyle w:val="BodyText"/>
       </w:pPr>
       <w:r>
-        <w:t xml:space="preserve">[5] Y. Li, C. Huang, L. Ding, Z. Li, Y. Pan, and X. Gao, “Deep learning in bioinformatics: Introduction, application, and perspective in the big data era,”</w:t>
-      </w:r>
-      <w:r>
-        <w:t xml:space="preserve"> </w:t>
-      </w:r>
-      <w:r>
-        <w:rPr>
-          <w:i/>
-        </w:rPr>
-        <w:t xml:space="preserve">Methods</w:t>
-      </w:r>
-      <w:r>
-        <w:t xml:space="preserve">, vol. 166, pp. 4–21, 2019.</w:t>
+        <w:rPr>
+          <w:b/>
+        </w:rPr>
+        <w:t xml:space="preserve">Conflicts of Interest:</w:t>
+      </w:r>
+      <w:r>
+        <w:t xml:space="preserve"> </w:t>
+      </w:r>
+      <w:r>
+        <w:t xml:space="preserve">The authors declare no conflict of interest.</w:t>
       </w:r>
     </w:p>
     <w:p>
@@ -7340,7 +7923,7 @@
         <w:pStyle w:val="BodyText"/>
       </w:pPr>
       <w:r>
-        <w:t xml:space="preserve">[6] M. Uzair and N. Jamil, “Effects of hidden layers on the efficiency of neural networks,” in</w:t>
+        <w:t xml:space="preserve">[1] E. Noether, “Invariante variationsprobleme, math-phys,”</w:t>
       </w:r>
       <w:r>
         <w:t xml:space="preserve"> </w:t>
@@ -7349,10 +7932,10 @@
         <w:rPr>
           <w:i/>
         </w:rPr>
-        <w:t xml:space="preserve">2020 IEEE 23rd international multitopic conference (INMIC)</w:t>
-      </w:r>
-      <w:r>
-        <w:t xml:space="preserve">, 2020, pp. 1–6.</w:t>
+        <w:t xml:space="preserve">Klasse, pp235-257</w:t>
+      </w:r>
+      <w:r>
+        <w:t xml:space="preserve">, 1918.</w:t>
       </w:r>
     </w:p>
     <w:p>
@@ -7360,7 +7943,7 @@
         <w:pStyle w:val="BodyText"/>
       </w:pPr>
       <w:r>
-        <w:t xml:space="preserve">[7] M. Wainberg, D. Merico, A. Delong, and B. J. Frey, “Deep learning in biomedicine,”</w:t>
+        <w:t xml:space="preserve">[2] K. Katz, O. Shutov, R. Lapoint, M. Kimelman, J. R. Brister, and C. O’Sullivan, “The sequence read archive: a decade more of explosive growth,”</w:t>
       </w:r>
       <w:r>
         <w:t xml:space="preserve"> </w:t>
@@ -7369,10 +7952,10 @@
         <w:rPr>
           <w:i/>
         </w:rPr>
-        <w:t xml:space="preserve">Nature biotechnology</w:t>
-      </w:r>
-      <w:r>
-        <w:t xml:space="preserve">, vol. 36, no. 9, pp. 829–838, 2018.</w:t>
+        <w:t xml:space="preserve">Nucleic acids research</w:t>
+      </w:r>
+      <w:r>
+        <w:t xml:space="preserve">, vol. 50, no. D1, pp. D387–D390, 2022.</w:t>
       </w:r>
     </w:p>
     <w:p>
@@ -7380,19 +7963,7 @@
         <w:pStyle w:val="BodyText"/>
       </w:pPr>
       <w:r>
-        <w:t xml:space="preserve">[8] B. Tang, Z. Pan, K. Yin, and A. Khateeb, “Recent advances of deep learning in bioinformatics and computational biology,”</w:t>
-      </w:r>
-      <w:r>
-        <w:t xml:space="preserve"> </w:t>
-      </w:r>
-      <w:r>
-        <w:rPr>
-          <w:i/>
-        </w:rPr>
-        <w:t xml:space="preserve">Frontiers in genetics</w:t>
-      </w:r>
-      <w:r>
-        <w:t xml:space="preserve">, vol. 10, p. 214, 2019.</w:t>
+        <w:t xml:space="preserve">[3] L. Clissa, “Survey of Big Data sizes in 2021.” 2022.</w:t>
       </w:r>
     </w:p>
     <w:p>
@@ -7400,7 +7971,7 @@
         <w:pStyle w:val="BodyText"/>
       </w:pPr>
       <w:r>
-        <w:t xml:space="preserve">[9] N. Kriegeskorte and T. Golan, “Neural network models and deep learning,”</w:t>
+        <w:t xml:space="preserve">[4] M. M. Bronstein, J. Bruna, T. Cohen, and P. Veličković, “Geometric deep learning: Grids, groups, graphs, geodesics, and gauges,”</w:t>
       </w:r>
       <w:r>
         <w:t xml:space="preserve"> </w:t>
@@ -7409,10 +7980,10 @@
         <w:rPr>
           <w:i/>
         </w:rPr>
-        <w:t xml:space="preserve">Current Biology</w:t>
-      </w:r>
-      <w:r>
-        <w:t xml:space="preserve">, vol. 29, no. 7, pp. R231–R236, 2019.</w:t>
+        <w:t xml:space="preserve">arXiv preprint arXiv:2104.13478</w:t>
+      </w:r>
+      <w:r>
+        <w:t xml:space="preserve">, 2021.</w:t>
       </w:r>
     </w:p>
     <w:p>
@@ -7420,7 +7991,7 @@
         <w:pStyle w:val="BodyText"/>
       </w:pPr>
       <w:r>
-        <w:t xml:space="preserve">[10] S. Ruder, “An overview of gradient descent optimization algorithms,”</w:t>
+        <w:t xml:space="preserve">[5] Y. Li, C. Huang, L. Ding, Z. Li, Y. Pan, and X. Gao, “Deep learning in bioinformatics: Introduction, application, and perspective in the big data era,”</w:t>
       </w:r>
       <w:r>
         <w:t xml:space="preserve"> </w:t>
@@ -7429,10 +8000,10 @@
         <w:rPr>
           <w:i/>
         </w:rPr>
-        <w:t xml:space="preserve">arXiv preprint arXiv:1609.04747</w:t>
-      </w:r>
-      <w:r>
-        <w:t xml:space="preserve">, 2016.</w:t>
+        <w:t xml:space="preserve">Methods</w:t>
+      </w:r>
+      <w:r>
+        <w:t xml:space="preserve">, vol. 166, pp. 4–21, 2019.</w:t>
       </w:r>
     </w:p>
     <w:p>
@@ -7440,6 +8011,106 @@
         <w:pStyle w:val="BodyText"/>
       </w:pPr>
       <w:r>
+        <w:t xml:space="preserve">[6] M. Uzair and N. Jamil, “Effects of hidden layers on the efficiency of neural networks,” in</w:t>
+      </w:r>
+      <w:r>
+        <w:t xml:space="preserve"> </w:t>
+      </w:r>
+      <w:r>
+        <w:rPr>
+          <w:i/>
+        </w:rPr>
+        <w:t xml:space="preserve">2020 IEEE 23rd international multitopic conference (INMIC)</w:t>
+      </w:r>
+      <w:r>
+        <w:t xml:space="preserve">, 2020, pp. 1–6.</w:t>
+      </w:r>
+    </w:p>
+    <w:p>
+      <w:pPr>
+        <w:pStyle w:val="BodyText"/>
+      </w:pPr>
+      <w:r>
+        <w:t xml:space="preserve">[7] M. Wainberg, D. Merico, A. Delong, and B. J. Frey, “Deep learning in biomedicine,”</w:t>
+      </w:r>
+      <w:r>
+        <w:t xml:space="preserve"> </w:t>
+      </w:r>
+      <w:r>
+        <w:rPr>
+          <w:i/>
+        </w:rPr>
+        <w:t xml:space="preserve">Nature biotechnology</w:t>
+      </w:r>
+      <w:r>
+        <w:t xml:space="preserve">, vol. 36, no. 9, pp. 829–838, 2018.</w:t>
+      </w:r>
+    </w:p>
+    <w:p>
+      <w:pPr>
+        <w:pStyle w:val="BodyText"/>
+      </w:pPr>
+      <w:r>
+        <w:t xml:space="preserve">[8] B. Tang, Z. Pan, K. Yin, and A. Khateeb, “Recent advances of deep learning in bioinformatics and computational biology,”</w:t>
+      </w:r>
+      <w:r>
+        <w:t xml:space="preserve"> </w:t>
+      </w:r>
+      <w:r>
+        <w:rPr>
+          <w:i/>
+        </w:rPr>
+        <w:t xml:space="preserve">Frontiers in genetics</w:t>
+      </w:r>
+      <w:r>
+        <w:t xml:space="preserve">, vol. 10, p. 214, 2019.</w:t>
+      </w:r>
+    </w:p>
+    <w:p>
+      <w:pPr>
+        <w:pStyle w:val="BodyText"/>
+      </w:pPr>
+      <w:r>
+        <w:t xml:space="preserve">[9] N. Kriegeskorte and T. Golan, “Neural network models and deep learning,”</w:t>
+      </w:r>
+      <w:r>
+        <w:t xml:space="preserve"> </w:t>
+      </w:r>
+      <w:r>
+        <w:rPr>
+          <w:i/>
+        </w:rPr>
+        <w:t xml:space="preserve">Current Biology</w:t>
+      </w:r>
+      <w:r>
+        <w:t xml:space="preserve">, vol. 29, no. 7, pp. R231–R236, 2019.</w:t>
+      </w:r>
+    </w:p>
+    <w:p>
+      <w:pPr>
+        <w:pStyle w:val="BodyText"/>
+      </w:pPr>
+      <w:r>
+        <w:t xml:space="preserve">[10] S. Ruder, “An overview of gradient descent optimization algorithms,”</w:t>
+      </w:r>
+      <w:r>
+        <w:t xml:space="preserve"> </w:t>
+      </w:r>
+      <w:r>
+        <w:rPr>
+          <w:i/>
+        </w:rPr>
+        <w:t xml:space="preserve">arXiv preprint arXiv:1609.04747</w:t>
+      </w:r>
+      <w:r>
+        <w:t xml:space="preserve">, 2016.</w:t>
+      </w:r>
+    </w:p>
+    <w:p>
+      <w:pPr>
+        <w:pStyle w:val="BodyText"/>
+      </w:pPr>
+      <w:r>
         <w:t xml:space="preserve">[11] W. A. Sutherland,</w:t>
       </w:r>
       <w:r>
@@ -7453,6 +8124,470 @@
       </w:r>
       <w:r>
         <w:t xml:space="preserve">. Oxford University Press, 2009.</w:t>
+      </w:r>
+    </w:p>
+    <w:p>
+      <w:pPr>
+        <w:pStyle w:val="BodyText"/>
+      </w:pPr>
+      <w:r>
+        <w:t xml:space="preserve">[12] M. Lee, “Recent Advances in Deep Learning for Protein-Protein Interaction Analysis: A Comprehensive Review,”</w:t>
+      </w:r>
+      <w:r>
+        <w:t xml:space="preserve"> </w:t>
+      </w:r>
+      <w:r>
+        <w:rPr>
+          <w:i/>
+        </w:rPr>
+        <w:t xml:space="preserve">Molecules</w:t>
+      </w:r>
+      <w:r>
+        <w:t xml:space="preserve">, vol. 28, no. 13, Jul. 2023.</w:t>
+      </w:r>
+    </w:p>
+    <w:p>
+      <w:pPr>
+        <w:pStyle w:val="BodyText"/>
+      </w:pPr>
+      <w:r>
+        <w:t xml:space="preserve">[13] M. Wysocka, O. Wysocki, M. Zufferey, D. Landers, and A. Freitas, “A systematic review of biologically-informed deep learning models for cancer: fundamental trends for encoding and interpreting oncology data,”</w:t>
+      </w:r>
+      <w:r>
+        <w:t xml:space="preserve"> </w:t>
+      </w:r>
+      <w:r>
+        <w:rPr>
+          <w:i/>
+        </w:rPr>
+        <w:t xml:space="preserve">BMC Bioinformatics</w:t>
+      </w:r>
+      <w:r>
+        <w:t xml:space="preserve">, vol. 24, no. 1, p. 198, May 2023.</w:t>
+      </w:r>
+    </w:p>
+    <w:p>
+      <w:pPr>
+        <w:pStyle w:val="BodyText"/>
+      </w:pPr>
+      <w:r>
+        <w:t xml:space="preserve">[14] B. Jahanyar, H. Tabatabaee, and A. Rowhanimanesh, “Harnessing Deep Learning for Omics in an Era of COVID-19,”</w:t>
+      </w:r>
+      <w:r>
+        <w:t xml:space="preserve"> </w:t>
+      </w:r>
+      <w:r>
+        <w:rPr>
+          <w:i/>
+        </w:rPr>
+        <w:t xml:space="preserve">OMICS</w:t>
+      </w:r>
+      <w:r>
+        <w:t xml:space="preserve">, vol. 27, no. 4, pp. 141–152, Apr. 2023.</w:t>
+      </w:r>
+    </w:p>
+    <w:p>
+      <w:pPr>
+        <w:pStyle w:val="BodyText"/>
+      </w:pPr>
+      <w:r>
+        <w:t xml:space="preserve">[15] F. W. Pun, I. V. Ozerov, and A. Zhavoronkov, “AI-powered therapeutic target discovery,”</w:t>
+      </w:r>
+      <w:r>
+        <w:t xml:space="preserve"> </w:t>
+      </w:r>
+      <w:r>
+        <w:rPr>
+          <w:i/>
+        </w:rPr>
+        <w:t xml:space="preserve">Trends Pharmacol Sci</w:t>
+      </w:r>
+      <w:r>
+        <w:t xml:space="preserve">, Jul. 2023.</w:t>
+      </w:r>
+    </w:p>
+    <w:p>
+      <w:pPr>
+        <w:pStyle w:val="BodyText"/>
+      </w:pPr>
+      <w:r>
+        <w:t xml:space="preserve">[16] G. Floresta, C. Zagni, V. Patamia, and A. Rescifina, “How can artificial intelligence be utilized for de novo drug design against COVID-19 (SARS-CoV-2)?,”</w:t>
+      </w:r>
+      <w:r>
+        <w:t xml:space="preserve"> </w:t>
+      </w:r>
+      <w:r>
+        <w:rPr>
+          <w:i/>
+        </w:rPr>
+        <w:t xml:space="preserve">Expert Opin Drug Discov</w:t>
+      </w:r>
+      <w:r>
+        <w:t xml:space="preserve">, pp. 1–4, Jul. 2023.</w:t>
+      </w:r>
+    </w:p>
+    <w:p>
+      <w:pPr>
+        <w:pStyle w:val="BodyText"/>
+      </w:pPr>
+      <w:r>
+        <w:t xml:space="preserve">[17] Y. Zhou</w:t>
+      </w:r>
+      <w:r>
+        <w:t xml:space="preserve"> </w:t>
+      </w:r>
+      <w:r>
+        <w:rPr>
+          <w:i/>
+        </w:rPr>
+        <w:t xml:space="preserve">et al.</w:t>
+      </w:r>
+      <w:r>
+        <w:t xml:space="preserve">, “Deep learning in preclinical antibody drug discovery and development,”</w:t>
+      </w:r>
+      <w:r>
+        <w:t xml:space="preserve"> </w:t>
+      </w:r>
+      <w:r>
+        <w:rPr>
+          <w:i/>
+        </w:rPr>
+        <w:t xml:space="preserve">Methods</w:t>
+      </w:r>
+      <w:r>
+        <w:t xml:space="preserve">, Jul. 2023.</w:t>
+      </w:r>
+    </w:p>
+    <w:p>
+      <w:pPr>
+        <w:pStyle w:val="BodyText"/>
+      </w:pPr>
+      <w:r>
+        <w:t xml:space="preserve">[18] A. rez-Mena, E. n, M. J. Alvarez-Cubero, A. Anguita-Ruiz, L. J. Martinez-Gonzalez, and J. Alcala-Fdez, “Explainable artificial intelligence to predict and identify prostate cancer tissue by gene expression,”</w:t>
+      </w:r>
+      <w:r>
+        <w:t xml:space="preserve"> </w:t>
+      </w:r>
+      <w:r>
+        <w:rPr>
+          <w:i/>
+        </w:rPr>
+        <w:t xml:space="preserve">Comput Methods Programs Biomed</w:t>
+      </w:r>
+      <w:r>
+        <w:t xml:space="preserve">, vol. 240, p. 107719, Jul. 2023.</w:t>
+      </w:r>
+    </w:p>
+    <w:p>
+      <w:pPr>
+        <w:pStyle w:val="BodyText"/>
+      </w:pPr>
+      <w:r>
+        <w:t xml:space="preserve">[19] W. Wei, Y. Li, and T. Huang, “Using Machine Learning Methods to Study Colorectal Cancer Tumor Micro-Environment and Its Biomarkers,”</w:t>
+      </w:r>
+      <w:r>
+        <w:t xml:space="preserve"> </w:t>
+      </w:r>
+      <w:r>
+        <w:rPr>
+          <w:i/>
+        </w:rPr>
+        <w:t xml:space="preserve">Int J Mol Sci</w:t>
+      </w:r>
+      <w:r>
+        <w:t xml:space="preserve">, vol. 24, no. 13, Jul. 2023.</w:t>
+      </w:r>
+    </w:p>
+    <w:p>
+      <w:pPr>
+        <w:pStyle w:val="BodyText"/>
+      </w:pPr>
+      <w:r>
+        <w:t xml:space="preserve">[20] D. Shigemizu</w:t>
+      </w:r>
+      <w:r>
+        <w:t xml:space="preserve"> </w:t>
+      </w:r>
+      <w:r>
+        <w:rPr>
+          <w:i/>
+        </w:rPr>
+        <w:t xml:space="preserve">et al.</w:t>
+      </w:r>
+      <w:r>
+        <w:t xml:space="preserve">, “Classification and deep-learning-based prediction of Alzheimer disease subtypes by using genomic data,”</w:t>
+      </w:r>
+      <w:r>
+        <w:t xml:space="preserve"> </w:t>
+      </w:r>
+      <w:r>
+        <w:rPr>
+          <w:i/>
+        </w:rPr>
+        <w:t xml:space="preserve">Transl Psychiatry</w:t>
+      </w:r>
+      <w:r>
+        <w:t xml:space="preserve">, vol. 13, no. 1, p. 232, Jun. 2023.</w:t>
+      </w:r>
+    </w:p>
+    <w:p>
+      <w:pPr>
+        <w:pStyle w:val="BodyText"/>
+      </w:pPr>
+      <w:r>
+        <w:t xml:space="preserve">[21] Z. Mirza</w:t>
+      </w:r>
+      <w:r>
+        <w:t xml:space="preserve"> </w:t>
+      </w:r>
+      <w:r>
+        <w:rPr>
+          <w:i/>
+        </w:rPr>
+        <w:t xml:space="preserve">et al.</w:t>
+      </w:r>
+      <w:r>
+        <w:t xml:space="preserve">, “Identification of Novel Diagnostic and Prognostic Gene Signature Biomarkers for Breast Cancer Using Artificial Intelligence and Machine Learning Assisted Transcriptomics Analysis,”</w:t>
+      </w:r>
+      <w:r>
+        <w:t xml:space="preserve"> </w:t>
+      </w:r>
+      <w:r>
+        <w:rPr>
+          <w:i/>
+        </w:rPr>
+        <w:t xml:space="preserve">Cancers (Basel)</w:t>
+      </w:r>
+      <w:r>
+        <w:t xml:space="preserve">, vol. 15, no. 12, Jun. 2023.</w:t>
+      </w:r>
+    </w:p>
+    <w:p>
+      <w:pPr>
+        <w:pStyle w:val="BodyText"/>
+      </w:pPr>
+      <w:r>
+        <w:t xml:space="preserve">[22] R. Adam, K. Dell’Aquila, L. Hodges, T. Maldjian, and T. Q. Duong, “Deep learning applications to breast cancer detection by magnetic resonance imaging: a literature review,”</w:t>
+      </w:r>
+      <w:r>
+        <w:t xml:space="preserve"> </w:t>
+      </w:r>
+      <w:r>
+        <w:rPr>
+          <w:i/>
+        </w:rPr>
+        <w:t xml:space="preserve">Breast Cancer Res</w:t>
+      </w:r>
+      <w:r>
+        <w:t xml:space="preserve">, vol. 25, no. 1, p. 87, Jul. 2023.</w:t>
+      </w:r>
+    </w:p>
+    <w:p>
+      <w:pPr>
+        <w:pStyle w:val="BodyText"/>
+      </w:pPr>
+      <w:r>
+        <w:t xml:space="preserve">[23] Y. Tong</w:t>
+      </w:r>
+      <w:r>
+        <w:t xml:space="preserve"> </w:t>
+      </w:r>
+      <w:r>
+        <w:rPr>
+          <w:i/>
+        </w:rPr>
+        <w:t xml:space="preserve">et al.</w:t>
+      </w:r>
+      <w:r>
+        <w:t xml:space="preserve">, “Prediction of lymphoma response to CAR T cells by deep learning-based image analysis,”</w:t>
+      </w:r>
+      <w:r>
+        <w:t xml:space="preserve"> </w:t>
+      </w:r>
+      <w:r>
+        <w:rPr>
+          <w:i/>
+        </w:rPr>
+        <w:t xml:space="preserve">PLoS One</w:t>
+      </w:r>
+      <w:r>
+        <w:t xml:space="preserve">, vol. 18, no. 7, p. e0282573, 2023.</w:t>
+      </w:r>
+    </w:p>
+    <w:p>
+      <w:pPr>
+        <w:pStyle w:val="BodyText"/>
+      </w:pPr>
+      <w:r>
+        <w:t xml:space="preserve">[24] L. R. Archila</w:t>
+      </w:r>
+      <w:r>
+        <w:t xml:space="preserve"> </w:t>
+      </w:r>
+      <w:r>
+        <w:rPr>
+          <w:i/>
+        </w:rPr>
+        <w:t xml:space="preserve">et al.</w:t>
+      </w:r>
+      <w:r>
+        <w:t xml:space="preserve">, “Performance of an Artificial Intelligence Model for Recognition and Quantitation of Histologic Features of Eosinophilic Esophagitis on Biopsy Samples,”</w:t>
+      </w:r>
+      <w:r>
+        <w:t xml:space="preserve"> </w:t>
+      </w:r>
+      <w:r>
+        <w:rPr>
+          <w:i/>
+        </w:rPr>
+        <w:t xml:space="preserve">Mod Pathol</w:t>
+      </w:r>
+      <w:r>
+        <w:t xml:space="preserve">, p. 100285, Jul. 2023.</w:t>
+      </w:r>
+    </w:p>
+    <w:p>
+      <w:pPr>
+        <w:pStyle w:val="BodyText"/>
+      </w:pPr>
+      <w:r>
+        <w:t xml:space="preserve">[25] Q. Li, A. Sandoval, and B. Chen, “Advancing spinal cord injury research with optical clearing, light sheet microscopy, and artificial intelligence-based image analysis,”</w:t>
+      </w:r>
+      <w:r>
+        <w:t xml:space="preserve"> </w:t>
+      </w:r>
+      <w:r>
+        <w:rPr>
+          <w:i/>
+        </w:rPr>
+        <w:t xml:space="preserve">Neural Regen Res</w:t>
+      </w:r>
+      <w:r>
+        <w:t xml:space="preserve">, vol. 18, no. 12, pp. 2661–2662, Dec. 2023.</w:t>
+      </w:r>
+    </w:p>
+    <w:p>
+      <w:pPr>
+        <w:pStyle w:val="BodyText"/>
+      </w:pPr>
+      <w:r>
+        <w:t xml:space="preserve">[26] M. Santorsola and F. Lescai, “The promise of explainable deep learning for omics data analysis: Adding new discovery tools to AI,”</w:t>
+      </w:r>
+      <w:r>
+        <w:t xml:space="preserve"> </w:t>
+      </w:r>
+      <w:r>
+        <w:rPr>
+          <w:i/>
+        </w:rPr>
+        <w:t xml:space="preserve">N Biotechnol</w:t>
+      </w:r>
+      <w:r>
+        <w:t xml:space="preserve">, vol. 77, pp. 1–11, Jun. 2023.</w:t>
+      </w:r>
+    </w:p>
+    <w:p>
+      <w:pPr>
+        <w:pStyle w:val="BodyText"/>
+      </w:pPr>
+      <w:r>
+        <w:t xml:space="preserve">[27] B. Waissengrin</w:t>
+      </w:r>
+      <w:r>
+        <w:t xml:space="preserve"> </w:t>
+      </w:r>
+      <w:r>
+        <w:rPr>
+          <w:i/>
+        </w:rPr>
+        <w:t xml:space="preserve">et al.</w:t>
+      </w:r>
+      <w:r>
+        <w:t xml:space="preserve">, “Artificial intelligence (AI) molecular analysis tool assists in rapid treatment decision in lung cancer: a case report,”</w:t>
+      </w:r>
+      <w:r>
+        <w:t xml:space="preserve"> </w:t>
+      </w:r>
+      <w:r>
+        <w:rPr>
+          <w:i/>
+        </w:rPr>
+        <w:t xml:space="preserve">J Clin Pathol</w:t>
+      </w:r>
+      <w:r>
+        <w:t xml:space="preserve">, Jul. 2023.</w:t>
+      </w:r>
+    </w:p>
+    <w:p>
+      <w:pPr>
+        <w:pStyle w:val="BodyText"/>
+      </w:pPr>
+      <w:r>
+        <w:t xml:space="preserve">[28] F. Hosseini, F. Asadi, H. Emami, and M. Ebnali, “Machine learning applications for early detection of esophageal cancer: a systematic review,”</w:t>
+      </w:r>
+      <w:r>
+        <w:t xml:space="preserve"> </w:t>
+      </w:r>
+      <w:r>
+        <w:rPr>
+          <w:i/>
+        </w:rPr>
+        <w:t xml:space="preserve">BMC Med Inform Decis Mak</w:t>
+      </w:r>
+      <w:r>
+        <w:t xml:space="preserve">, vol. 23, no. 1, p. 124, Jul. 2023.</w:t>
+      </w:r>
+    </w:p>
+    <w:p>
+      <w:pPr>
+        <w:pStyle w:val="BodyText"/>
+      </w:pPr>
+      <w:r>
+        <w:t xml:space="preserve">[29] S. M. Ahmed, R. V. Shivnaraine, and J. C. Wu, “FDA Modernization Act 2.0 Paves the Way to Computational Biology and Clinical Trials in a Dish,”</w:t>
+      </w:r>
+      <w:r>
+        <w:t xml:space="preserve"> </w:t>
+      </w:r>
+      <w:r>
+        <w:rPr>
+          <w:i/>
+        </w:rPr>
+        <w:t xml:space="preserve">Circulation</w:t>
+      </w:r>
+      <w:r>
+        <w:t xml:space="preserve">, vol. 148, no. 4, pp. 309–311, Jul. 2023.</w:t>
+      </w:r>
+    </w:p>
+    <w:p>
+      <w:pPr>
+        <w:pStyle w:val="BodyText"/>
+      </w:pPr>
+      <w:r>
+        <w:t xml:space="preserve">[30] A. Aliper</w:t>
+      </w:r>
+      <w:r>
+        <w:t xml:space="preserve"> </w:t>
+      </w:r>
+      <w:r>
+        <w:rPr>
+          <w:i/>
+        </w:rPr>
+        <w:t xml:space="preserve">et al.</w:t>
+      </w:r>
+      <w:r>
+        <w:t xml:space="preserve">, “Prediction of clinical trials outcomes based on target choice and clinical trial design with multi-modal artificial intelligence,”</w:t>
+      </w:r>
+      <w:r>
+        <w:t xml:space="preserve"> </w:t>
+      </w:r>
+      <w:r>
+        <w:rPr>
+          <w:i/>
+        </w:rPr>
+        <w:t xml:space="preserve">Clin Pharmacol Ther</w:t>
+      </w:r>
+      <w:r>
+        <w:t xml:space="preserve">, Jul. 2023.</w:t>
       </w:r>
     </w:p>
     <w:sectPr/>

</xml_diff>

<commit_message>
38 references, text complete ready for resubmission
</commit_message>
<xml_diff>
--- a/GeoDeepLearnBio.docx
+++ b/GeoDeepLearnBio.docx
@@ -75,7 +75,7 @@
         <w:pStyle w:val="Date"/>
       </w:pPr>
       <w:r>
-        <w:t xml:space="preserve">2023-07-25</w:t>
+        <w:t xml:space="preserve">2023-07-28</w:t>
       </w:r>
     </w:p>
     <w:p>
@@ -527,21 +527,15 @@
         <w:pStyle w:val="BodyText"/>
       </w:pPr>
       <w:r>
-        <w:t xml:space="preserve">Symmetry and invariance is a central concept in physics, mathematical and</w:t>
-      </w:r>
-      <w:r>
-        <w:t xml:space="preserve"> </w:t>
-      </w:r>
-      <w:r>
-        <w:t xml:space="preserve">biological systems, and has been established since the early 20th century that</w:t>
-      </w:r>
-      <w:r>
-        <w:t xml:space="preserve"> </w:t>
-      </w:r>
-      <w:r>
-        <w:t xml:space="preserve">fundamental principles of nature are based on symmetry [</w:t>
-      </w:r>
-      <w:hyperlink w:anchor="noether1918invariante">
+        <w:t xml:space="preserve">In the last decade, technologies such as genomic sequencing have enabled an</w:t>
+      </w:r>
+      <w:r>
+        <w:t xml:space="preserve"> </w:t>
+      </w:r>
+      <w:r>
+        <w:t xml:space="preserve">exponential increase [</w:t>
+      </w:r>
+      <w:hyperlink w:anchor="katz2022sequence">
         <w:r>
           <w:rPr>
             <w:rStyle w:val="Hyperlink"/>
@@ -550,21 +544,27 @@
         </w:r>
       </w:hyperlink>
       <w:r>
-        <w:t xml:space="preserve">].</w:t>
-      </w:r>
-      <w:r>
-        <w:t xml:space="preserve"> </w:t>
-      </w:r>
-      <w:r>
-        <w:t xml:space="preserve">In the last decade, technologies such as genomic</w:t>
-      </w:r>
-      <w:r>
-        <w:t xml:space="preserve"> </w:t>
-      </w:r>
-      <w:r>
-        <w:t xml:space="preserve">sequencing have enabled an exponential increase [</w:t>
-      </w:r>
-      <w:hyperlink w:anchor="katz2022sequence">
+        <w:t xml:space="preserve">] of the data that describe the</w:t>
+      </w:r>
+      <w:r>
+        <w:t xml:space="preserve"> </w:t>
+      </w:r>
+      <w:r>
+        <w:t xml:space="preserve">molecular elements, structure and function of biological systems. Furthermore,</w:t>
+      </w:r>
+      <w:r>
+        <w:t xml:space="preserve"> </w:t>
+      </w:r>
+      <w:r>
+        <w:t xml:space="preserve">data generation in fields as diverse as physics, software development and</w:t>
+      </w:r>
+      <w:r>
+        <w:t xml:space="preserve"> </w:t>
+      </w:r>
+      <w:r>
+        <w:t xml:space="preserve">social media [</w:t>
+      </w:r>
+      <w:hyperlink w:anchor="clissa2022survey">
         <w:r>
           <w:rPr>
             <w:rStyle w:val="Hyperlink"/>
@@ -573,27 +573,86 @@
         </w:r>
       </w:hyperlink>
       <w:r>
-        <w:t xml:space="preserve">] of the</w:t>
-      </w:r>
-      <w:r>
-        <w:t xml:space="preserve"> </w:t>
-      </w:r>
-      <w:r>
-        <w:t xml:space="preserve">data that describe the molecular elements, structure and function of biological</w:t>
-      </w:r>
-      <w:r>
-        <w:t xml:space="preserve"> </w:t>
-      </w:r>
-      <w:r>
-        <w:t xml:space="preserve">systems. Furthermore, data generation in fields as diverse as physics, software</w:t>
-      </w:r>
-      <w:r>
-        <w:t xml:space="preserve"> </w:t>
-      </w:r>
-      <w:r>
-        <w:t xml:space="preserve">development and social media [</w:t>
-      </w:r>
-      <w:hyperlink w:anchor="clissa2022survey">
+        <w:t xml:space="preserve">], have resulted in datasets of scale not</w:t>
+      </w:r>
+      <w:r>
+        <w:t xml:space="preserve"> </w:t>
+      </w:r>
+      <w:r>
+        <w:t xml:space="preserve">previously available to scientists. This data abundance, has been fundamental</w:t>
+      </w:r>
+      <w:r>
+        <w:t xml:space="preserve"> </w:t>
+      </w:r>
+      <w:r>
+        <w:t xml:space="preserve">for the ever accelerating advancements in the field of machine learning, deep</w:t>
+      </w:r>
+      <w:r>
+        <w:t xml:space="preserve"> </w:t>
+      </w:r>
+      <w:r>
+        <w:t xml:space="preserve">learning and artificial intelligence, where we now have algorithms that can be</w:t>
+      </w:r>
+      <w:r>
+        <w:t xml:space="preserve"> </w:t>
+      </w:r>
+      <w:r>
+        <w:t xml:space="preserve">trained to make discoveries from the data, at a level that closely matches</w:t>
+      </w:r>
+      <w:r>
+        <w:t xml:space="preserve"> </w:t>
+      </w:r>
+      <w:r>
+        <w:t xml:space="preserve">human intuition.</w:t>
+      </w:r>
+    </w:p>
+    <w:p>
+      <w:pPr>
+        <w:pStyle w:val="BodyText"/>
+      </w:pPr>
+      <w:r>
+        <w:t xml:space="preserve">The field of deep learning and artificial intelligence, has developed rapidly</w:t>
+      </w:r>
+      <w:r>
+        <w:t xml:space="preserve"> </w:t>
+      </w:r>
+      <w:r>
+        <w:t xml:space="preserve">within the span of a few years, and while researchers have developed hundreds</w:t>
+      </w:r>
+      <w:r>
+        <w:t xml:space="preserve"> </w:t>
+      </w:r>
+      <w:r>
+        <w:t xml:space="preserve">of successful algorithms, there currently few unifying principles to organize</w:t>
+      </w:r>
+      <w:r>
+        <w:t xml:space="preserve"> </w:t>
+      </w:r>
+      <w:r>
+        <w:t xml:space="preserve">systematically the machine learning algorithms. In a seminal</w:t>
+      </w:r>
+      <w:r>
+        <w:t xml:space="preserve"> </w:t>
+      </w:r>
+      <w:r>
+        <w:rPr>
+          <w:rStyle w:val="VerbatimChar"/>
+        </w:rPr>
+        <w:t xml:space="preserve">proto-book</w:t>
+      </w:r>
+      <w:r>
+        <w:t xml:space="preserve"> </w:t>
+      </w:r>
+      <w:r>
+        <w:t xml:space="preserve">by</w:t>
+      </w:r>
+      <w:r>
+        <w:t xml:space="preserve"> </w:t>
+      </w:r>
+      <w:r>
+        <w:t xml:space="preserve">Bronstein et al. [</w:t>
+      </w:r>
+      <w:hyperlink w:anchor="bronstein2021geometric">
         <w:r>
           <w:rPr>
             <w:rStyle w:val="Hyperlink"/>
@@ -602,86 +661,45 @@
         </w:r>
       </w:hyperlink>
       <w:r>
-        <w:t xml:space="preserve">], have resulted in datasets</w:t>
-      </w:r>
-      <w:r>
-        <w:t xml:space="preserve"> </w:t>
-      </w:r>
-      <w:r>
-        <w:t xml:space="preserve">of scale not previously available to scientists. This data abundance, has been</w:t>
-      </w:r>
-      <w:r>
-        <w:t xml:space="preserve"> </w:t>
-      </w:r>
-      <w:r>
-        <w:t xml:space="preserve">fundamental for the ever accelerating advancements in the field of machine</w:t>
-      </w:r>
-      <w:r>
-        <w:t xml:space="preserve"> </w:t>
-      </w:r>
-      <w:r>
-        <w:t xml:space="preserve">learning, deep learning and artificial intelligence, where we now have</w:t>
-      </w:r>
-      <w:r>
-        <w:t xml:space="preserve"> </w:t>
-      </w:r>
-      <w:r>
-        <w:t xml:space="preserve">algorithms that can be trained to make discoveries from the data, at a level</w:t>
-      </w:r>
-      <w:r>
-        <w:t xml:space="preserve"> </w:t>
-      </w:r>
-      <w:r>
-        <w:t xml:space="preserve">that closely matches human intuition.</w:t>
-      </w:r>
-    </w:p>
-    <w:p>
-      <w:pPr>
-        <w:pStyle w:val="BodyText"/>
-      </w:pPr>
-      <w:r>
-        <w:t xml:space="preserve">The field of deep learning and artificial intelligence, has developed rapidly</w:t>
-      </w:r>
-      <w:r>
-        <w:t xml:space="preserve"> </w:t>
-      </w:r>
-      <w:r>
-        <w:t xml:space="preserve">within the span of a few years, and while researchers have developed hundreds</w:t>
-      </w:r>
-      <w:r>
-        <w:t xml:space="preserve"> </w:t>
-      </w:r>
-      <w:r>
-        <w:t xml:space="preserve">of successful algorithms, there currently few unifying principles to organize</w:t>
-      </w:r>
-      <w:r>
-        <w:t xml:space="preserve"> </w:t>
-      </w:r>
-      <w:r>
-        <w:t xml:space="preserve">systematically the machine learning algorithms. In a seminal</w:t>
-      </w:r>
-      <w:r>
-        <w:t xml:space="preserve"> </w:t>
-      </w:r>
-      <w:r>
-        <w:rPr>
-          <w:rStyle w:val="VerbatimChar"/>
-        </w:rPr>
-        <w:t xml:space="preserve">proto-book</w:t>
-      </w:r>
-      <w:r>
-        <w:t xml:space="preserve"> </w:t>
-      </w:r>
-      <w:r>
-        <w:t xml:space="preserve">by</w:t>
-      </w:r>
-      <w:r>
-        <w:t xml:space="preserve"> </w:t>
-      </w:r>
-      <w:r>
-        <w:t xml:space="preserve">Bronstein et al. [</w:t>
-      </w:r>
-      <w:hyperlink w:anchor="bronstein2021geometric">
+        <w:t xml:space="preserve">], a range of systematization</w:t>
+      </w:r>
+      <w:r>
+        <w:t xml:space="preserve"> </w:t>
+      </w:r>
+      <w:r>
+        <w:t xml:space="preserve">principles for the different Artificial Neural Network (ANN) architectures and</w:t>
+      </w:r>
+      <w:r>
+        <w:t xml:space="preserve"> </w:t>
+      </w:r>
+      <w:r>
+        <w:t xml:space="preserve">deep learning algorithms were presented, based on the concepts of symmetry and</w:t>
+      </w:r>
+      <w:r>
+        <w:t xml:space="preserve"> </w:t>
+      </w:r>
+      <w:r>
+        <w:t xml:space="preserve">mathematical group theory. Symmetry and invariance is a central concept in</w:t>
+      </w:r>
+      <w:r>
+        <w:t xml:space="preserve"> </w:t>
+      </w:r>
+      <w:r>
+        <w:t xml:space="preserve">physics, mathematical and biological systems, and has been established since</w:t>
+      </w:r>
+      <w:r>
+        <w:t xml:space="preserve"> </w:t>
+      </w:r>
+      <w:r>
+        <w:t xml:space="preserve">the early 20th century that fundamental principles of nature are based on</w:t>
+      </w:r>
+      <w:r>
+        <w:t xml:space="preserve"> </w:t>
+      </w:r>
+      <w:r>
+        <w:t xml:space="preserve">symmetry [</w:t>
+      </w:r>
+      <w:hyperlink w:anchor="noether1918invariante">
         <w:r>
           <w:rPr>
             <w:rStyle w:val="Hyperlink"/>
@@ -690,31 +708,13 @@
         </w:r>
       </w:hyperlink>
       <w:r>
-        <w:t xml:space="preserve">], a range of systematization</w:t>
-      </w:r>
-      <w:r>
-        <w:t xml:space="preserve"> </w:t>
-      </w:r>
-      <w:r>
-        <w:t xml:space="preserve">principles for the different Artificial Neural Network (ANN) architectures and</w:t>
-      </w:r>
-      <w:r>
-        <w:t xml:space="preserve"> </w:t>
-      </w:r>
-      <w:r>
-        <w:t xml:space="preserve">deep learning algorithms were presented, based on the concepts of symmetry and</w:t>
-      </w:r>
-      <w:r>
-        <w:t xml:space="preserve"> </w:t>
-      </w:r>
-      <w:r>
-        <w:t xml:space="preserve">mathematical group theory. The authors also introduced the concept of</w:t>
-      </w:r>
-      <w:r>
-        <w:t xml:space="preserve"> </w:t>
-      </w:r>
-      <w:r>
-        <w:t xml:space="preserve">geometric deep learning, and demonstrated how the group theory, function</w:t>
+        <w:t xml:space="preserve">]. The authors also introduced the concept</w:t>
+      </w:r>
+      <w:r>
+        <w:t xml:space="preserve"> </w:t>
+      </w:r>
+      <w:r>
+        <w:t xml:space="preserve">of geometric deep learning, and demonstrated how the group theory, function</w:t>
       </w:r>
       <w:r>
         <w:t xml:space="preserve"> </w:t>
@@ -732,25 +732,25 @@
         <w:t xml:space="preserve"> </w:t>
       </w:r>
       <w:r>
-        <w:t xml:space="preserve">present manuscript we explain the structure of ANNs and the principles of machine</w:t>
-      </w:r>
-      <w:r>
-        <w:t xml:space="preserve"> </w:t>
-      </w:r>
-      <w:r>
-        <w:t xml:space="preserve">learning algorithms, while providing a review of mathematical and statistical</w:t>
-      </w:r>
-      <w:r>
-        <w:t xml:space="preserve"> </w:t>
-      </w:r>
-      <w:r>
-        <w:t xml:space="preserve">foundations related to the development of artificial intelligence applications</w:t>
-      </w:r>
-      <w:r>
-        <w:t xml:space="preserve"> </w:t>
-      </w:r>
-      <w:r>
-        <w:t xml:space="preserve">with bioinformatics data.</w:t>
+        <w:t xml:space="preserve">present manuscript we explain the structure of ANNs and the principles of</w:t>
+      </w:r>
+      <w:r>
+        <w:t xml:space="preserve"> </w:t>
+      </w:r>
+      <w:r>
+        <w:t xml:space="preserve">machine learning algorithms, while providing a review of mathematical and</w:t>
+      </w:r>
+      <w:r>
+        <w:t xml:space="preserve"> </w:t>
+      </w:r>
+      <w:r>
+        <w:t xml:space="preserve">statistical foundations related to the development of artificial intelligence</w:t>
+      </w:r>
+      <w:r>
+        <w:t xml:space="preserve"> </w:t>
+      </w:r>
+      <w:r>
+        <w:t xml:space="preserve">applications with bioinformatics data.</w:t>
       </w:r>
     </w:p>
     <w:p>
@@ -1202,217 +1202,9 @@
         <w:t xml:space="preserve"> </w:t>
       </w:r>
       <w:r>
-        <w:t xml:space="preserve">their labels.</w:t>
-      </w:r>
-    </w:p>
-    <w:p>
-      <w:pPr>
-        <w:pStyle w:val="BodyText"/>
-      </w:pPr>
-      <w:r>
-        <w:t xml:space="preserve">The simplest structure of an artificial neural network as shown on</w:t>
-      </w:r>
-      <w:r>
-        <w:t xml:space="preserve"> </w:t>
-      </w:r>
-      <w:r>
-        <w:rPr>
-          <w:b/>
-        </w:rPr>
-        <w:t xml:space="preserve">Fig.1</w:t>
-      </w:r>
-      <w:r>
-        <w:t xml:space="preserve"> </w:t>
-      </w:r>
-      <w:r>
-        <w:t xml:space="preserve">is</w:t>
-      </w:r>
-      <w:r>
-        <w:t xml:space="preserve"> </w:t>
-      </w:r>
-      <w:r>
-        <w:t xml:space="preserve">"fully connected", with each neuron</w:t>
-      </w:r>
-      <w:r>
-        <w:t xml:space="preserve"> </w:t>
-      </w:r>
-      <w:r>
-        <w:rPr>
-          <w:i/>
-        </w:rPr>
-        <w:t xml:space="preserve">k</w:t>
-      </w:r>
-      <w:r>
-        <w:t xml:space="preserve"> </w:t>
-      </w:r>
-      <w:r>
-        <w:t xml:space="preserve">in the ANN having a number of incoming</w:t>
-      </w:r>
-      <w:r>
-        <w:t xml:space="preserve"> </w:t>
-      </w:r>
-      <w:r>
-        <w:t xml:space="preserve">and outgoing connections corresponding to the number of neurons in previous and</w:t>
-      </w:r>
-      <w:r>
-        <w:t xml:space="preserve"> </w:t>
-      </w:r>
-      <w:r>
-        <w:t xml:space="preserve">next layer in the neural network. For example the neuron</w:t>
-      </w:r>
-      <w:r>
-        <w:t xml:space="preserve"> </w:t>
-      </w:r>
-      <m:oMath>
-        <m:sSubSup>
-          <m:e>
-            <m:r>
-              <m:t>k</m:t>
-            </m:r>
-          </m:e>
-          <m:sub>
-            <m:r>
-              <m:t>0</m:t>
-            </m:r>
-          </m:sub>
-          <m:sup>
-            <m:r>
-              <m:t>1</m:t>
-            </m:r>
-          </m:sup>
-        </m:sSubSup>
-      </m:oMath>
-      <w:r>
-        <w:t xml:space="preserve"> </w:t>
-      </w:r>
-      <w:r>
-        <w:t xml:space="preserve">of the</w:t>
-      </w:r>
-      <w:r>
-        <w:t xml:space="preserve"> </w:t>
-      </w:r>
-      <w:r>
-        <w:rPr>
-          <w:i/>
-        </w:rPr>
-        <w:t xml:space="preserve">First Layer (1)</w:t>
-      </w:r>
-      <w:r>
-        <w:t xml:space="preserve"> </w:t>
-      </w:r>
-      <w:r>
-        <w:t xml:space="preserve">on</w:t>
-      </w:r>
-      <w:r>
-        <w:t xml:space="preserve"> </w:t>
-      </w:r>
-      <w:r>
-        <w:rPr>
-          <w:b/>
-        </w:rPr>
-        <w:t xml:space="preserve">Fig.1</w:t>
-      </w:r>
-      <w:r>
-        <w:t xml:space="preserve">, has</w:t>
-      </w:r>
-      <w:r>
-        <w:t xml:space="preserve"> </w:t>
-      </w:r>
-      <m:oMath>
-        <m:r>
-          <m:t>n</m:t>
-        </m:r>
-        <m:r>
-          <m:t>=</m:t>
-        </m:r>
-        <m:r>
-          <m:t>2</m:t>
-        </m:r>
-      </m:oMath>
-      <w:r>
-        <w:t xml:space="preserve"> </w:t>
-      </w:r>
-      <w:r>
-        <w:t xml:space="preserve">incoming and</w:t>
-      </w:r>
-      <w:r>
-        <w:t xml:space="preserve"> </w:t>
-      </w:r>
-      <m:oMath>
-        <m:r>
-          <m:t>n</m:t>
-        </m:r>
-        <m:r>
-          <m:t>=</m:t>
-        </m:r>
-        <m:r>
-          <m:t>3</m:t>
-        </m:r>
-      </m:oMath>
-      <w:r>
-        <w:t xml:space="preserve"> </w:t>
-      </w:r>
-      <w:r>
-        <w:t xml:space="preserve">outgoing connections, corresponding respectively to the "input layer" with two</w:t>
-      </w:r>
-      <w:r>
-        <w:t xml:space="preserve"> </w:t>
-      </w:r>
-      <w:r>
-        <w:t xml:space="preserve">neurons, and three connections with the neurons of the internal ("hidden</w:t>
-      </w:r>
-      <w:r>
-        <w:t xml:space="preserve"> </w:t>
-      </w:r>
-      <w:r>
-        <w:t xml:space="preserve">layer") labeled</w:t>
-      </w:r>
-      <w:r>
-        <w:t xml:space="preserve"> </w:t>
-      </w:r>
-      <w:r>
-        <w:rPr>
-          <w:i/>
-        </w:rPr>
-        <w:t xml:space="preserve">Second Layer (2)</w:t>
-      </w:r>
-      <w:r>
-        <w:t xml:space="preserve"> </w:t>
-      </w:r>
-      <w:r>
-        <w:t xml:space="preserve">on the figure. The internal layers are</w:t>
-      </w:r>
-      <w:r>
-        <w:t xml:space="preserve"> </w:t>
-      </w:r>
-      <w:r>
-        <w:t xml:space="preserve">called "hidden" since they do not receive input data directly, similarly to the</w:t>
-      </w:r>
-      <w:r>
-        <w:t xml:space="preserve"> </w:t>
-      </w:r>
-      <w:r>
-        <w:t xml:space="preserve">neurons performing cognition in animal brains, as opposed to sensory neurons.</w:t>
-      </w:r>
-      <w:r>
-        <w:t xml:space="preserve"> </w:t>
-      </w:r>
-      <w:r>
-        <w:t xml:space="preserve">While the hidden layers can have an arbitrary number of neurons based on the</w:t>
-      </w:r>
-      <w:r>
-        <w:t xml:space="preserve"> </w:t>
-      </w:r>
-      <w:r>
-        <w:t xml:space="preserve">complexity of the label classification problem we need the ANN to resolve</w:t>
-      </w:r>
-      <w:r>
-        <w:t xml:space="preserve"> </w:t>
-      </w:r>
-      <w:r>
-        <w:t xml:space="preserve">[</w:t>
-      </w:r>
-      <w:hyperlink w:anchor="uzair2020effects">
+        <w:t xml:space="preserve">their labels [</w:t>
+      </w:r>
+      <w:hyperlink w:anchor="Nair2021">
         <w:r>
           <w:rPr>
             <w:rStyle w:val="Hyperlink"/>
@@ -1421,13 +1213,15 @@
         </w:r>
       </w:hyperlink>
       <w:r>
-        <w:t xml:space="preserve">], the input layer has the exact number of neurons</w:t>
-      </w:r>
-      <w:r>
-        <w:t xml:space="preserve"> </w:t>
-      </w:r>
-      <w:r>
-        <w:t xml:space="preserve">corresponding to the input data structure. On</w:t>
+        <w:t xml:space="preserve">].</w:t>
+      </w:r>
+    </w:p>
+    <w:p>
+      <w:pPr>
+        <w:pStyle w:val="BodyText"/>
+      </w:pPr>
+      <w:r>
+        <w:t xml:space="preserve">The simplest structure of an artificial neural network as shown on</w:t>
       </w:r>
       <w:r>
         <w:t xml:space="preserve"> </w:t>
@@ -1436,19 +1230,253 @@
         <w:rPr>
           <w:b/>
         </w:rPr>
+        <w:t xml:space="preserve">Fig.1</w:t>
+      </w:r>
+      <w:r>
+        <w:t xml:space="preserve"> </w:t>
+      </w:r>
+      <w:r>
+        <w:t xml:space="preserve">is</w:t>
+      </w:r>
+      <w:r>
+        <w:t xml:space="preserve"> </w:t>
+      </w:r>
+      <w:r>
+        <w:t xml:space="preserve">"fully connected", with each neuron</w:t>
+      </w:r>
+      <w:r>
+        <w:t xml:space="preserve"> </w:t>
+      </w:r>
+      <w:r>
+        <w:rPr>
+          <w:i/>
+        </w:rPr>
+        <w:t xml:space="preserve">k</w:t>
+      </w:r>
+      <w:r>
+        <w:t xml:space="preserve"> </w:t>
+      </w:r>
+      <w:r>
+        <w:t xml:space="preserve">in the ANN having a number of incoming</w:t>
+      </w:r>
+      <w:r>
+        <w:t xml:space="preserve"> </w:t>
+      </w:r>
+      <w:r>
+        <w:t xml:space="preserve">and outgoing connections corresponding to the number of neurons in previous and</w:t>
+      </w:r>
+      <w:r>
+        <w:t xml:space="preserve"> </w:t>
+      </w:r>
+      <w:r>
+        <w:t xml:space="preserve">next layer in the neural network [</w:t>
+      </w:r>
+      <w:hyperlink w:anchor="Nair2021">
+        <w:r>
+          <w:rPr>
+            <w:rStyle w:val="Hyperlink"/>
+          </w:rPr>
+          <w:t xml:space="preserve">6</w:t>
+        </w:r>
+      </w:hyperlink>
+      <w:r>
+        <w:t xml:space="preserve">]. For example the neuron</w:t>
+      </w:r>
+      <w:r>
+        <w:t xml:space="preserve"> </w:t>
+      </w:r>
+      <m:oMath>
+        <m:sSubSup>
+          <m:e>
+            <m:r>
+              <m:t>k</m:t>
+            </m:r>
+          </m:e>
+          <m:sub>
+            <m:r>
+              <m:t>0</m:t>
+            </m:r>
+          </m:sub>
+          <m:sup>
+            <m:r>
+              <m:t>1</m:t>
+            </m:r>
+          </m:sup>
+        </m:sSubSup>
+      </m:oMath>
+      <w:r>
+        <w:t xml:space="preserve"> </w:t>
+      </w:r>
+      <w:r>
+        <w:t xml:space="preserve">of the</w:t>
+      </w:r>
+      <w:r>
+        <w:t xml:space="preserve"> </w:t>
+      </w:r>
+      <w:r>
+        <w:rPr>
+          <w:i/>
+        </w:rPr>
+        <w:t xml:space="preserve">First Layer (1)</w:t>
+      </w:r>
+      <w:r>
+        <w:t xml:space="preserve"> </w:t>
+      </w:r>
+      <w:r>
+        <w:t xml:space="preserve">on</w:t>
+      </w:r>
+      <w:r>
+        <w:t xml:space="preserve"> </w:t>
+      </w:r>
+      <w:r>
+        <w:rPr>
+          <w:b/>
+        </w:rPr>
+        <w:t xml:space="preserve">Fig.1</w:t>
+      </w:r>
+      <w:r>
+        <w:t xml:space="preserve">, has</w:t>
+      </w:r>
+      <w:r>
+        <w:t xml:space="preserve"> </w:t>
+      </w:r>
+      <m:oMath>
+        <m:r>
+          <m:t>n</m:t>
+        </m:r>
+        <m:r>
+          <m:t>=</m:t>
+        </m:r>
+        <m:r>
+          <m:t>2</m:t>
+        </m:r>
+      </m:oMath>
+      <w:r>
+        <w:t xml:space="preserve"> </w:t>
+      </w:r>
+      <w:r>
+        <w:t xml:space="preserve">incoming</w:t>
+      </w:r>
+      <w:r>
+        <w:t xml:space="preserve"> </w:t>
+      </w:r>
+      <w:r>
+        <w:t xml:space="preserve">and</w:t>
+      </w:r>
+      <w:r>
+        <w:t xml:space="preserve"> </w:t>
+      </w:r>
+      <m:oMath>
+        <m:r>
+          <m:t>n</m:t>
+        </m:r>
+        <m:r>
+          <m:t>=</m:t>
+        </m:r>
+        <m:r>
+          <m:t>3</m:t>
+        </m:r>
+      </m:oMath>
+      <w:r>
+        <w:t xml:space="preserve"> </w:t>
+      </w:r>
+      <w:r>
+        <w:t xml:space="preserve">outgoing connections, corresponding respectively to the "input</w:t>
+      </w:r>
+      <w:r>
+        <w:t xml:space="preserve"> </w:t>
+      </w:r>
+      <w:r>
+        <w:t xml:space="preserve">layer" with two neurons, and three connections with the neurons of the internal</w:t>
+      </w:r>
+      <w:r>
+        <w:t xml:space="preserve"> </w:t>
+      </w:r>
+      <w:r>
+        <w:t xml:space="preserve">("hidden layer") labeled</w:t>
+      </w:r>
+      <w:r>
+        <w:t xml:space="preserve"> </w:t>
+      </w:r>
+      <w:r>
+        <w:rPr>
+          <w:i/>
+        </w:rPr>
+        <w:t xml:space="preserve">Second Layer (2)</w:t>
+      </w:r>
+      <w:r>
+        <w:t xml:space="preserve"> </w:t>
+      </w:r>
+      <w:r>
+        <w:t xml:space="preserve">on the figure. The internal layers</w:t>
+      </w:r>
+      <w:r>
+        <w:t xml:space="preserve"> </w:t>
+      </w:r>
+      <w:r>
+        <w:t xml:space="preserve">are called "hidden" since they do not receive input data directly, similarly to</w:t>
+      </w:r>
+      <w:r>
+        <w:t xml:space="preserve"> </w:t>
+      </w:r>
+      <w:r>
+        <w:t xml:space="preserve">the neurons performing cognition in animal brains, as opposed to sensory</w:t>
+      </w:r>
+      <w:r>
+        <w:t xml:space="preserve"> </w:t>
+      </w:r>
+      <w:r>
+        <w:t xml:space="preserve">neurons. While the hidden layers can have an arbitrary number of neurons based</w:t>
+      </w:r>
+      <w:r>
+        <w:t xml:space="preserve"> </w:t>
+      </w:r>
+      <w:r>
+        <w:t xml:space="preserve">on the complexity of the label classification problem we need the ANN to</w:t>
+      </w:r>
+      <w:r>
+        <w:t xml:space="preserve"> </w:t>
+      </w:r>
+      <w:r>
+        <w:t xml:space="preserve">resolve [</w:t>
+      </w:r>
+      <w:hyperlink w:anchor="uzair2020effects">
+        <w:r>
+          <w:rPr>
+            <w:rStyle w:val="Hyperlink"/>
+          </w:rPr>
+          <w:t xml:space="preserve">7</w:t>
+        </w:r>
+      </w:hyperlink>
+      <w:r>
+        <w:t xml:space="preserve">], the input layer has the exact number of</w:t>
+      </w:r>
+      <w:r>
+        <w:t xml:space="preserve"> </w:t>
+      </w:r>
+      <w:r>
+        <w:t xml:space="preserve">neurons corresponding to the input data structure. On</w:t>
+      </w:r>
+      <w:r>
+        <w:t xml:space="preserve"> </w:t>
+      </w:r>
+      <w:r>
+        <w:rPr>
+          <w:b/>
+        </w:rPr>
         <w:t xml:space="preserve">Fig. 1</w:t>
       </w:r>
       <w:r>
         <w:t xml:space="preserve"> </w:t>
       </w:r>
       <w:r>
-        <w:t xml:space="preserve">for example we have two</w:t>
-      </w:r>
-      <w:r>
-        <w:t xml:space="preserve"> </w:t>
-      </w:r>
-      <w:r>
-        <w:t xml:space="preserve">input neurons, and the data can be of the form</w:t>
+        <w:t xml:space="preserve">for example we</w:t>
+      </w:r>
+      <w:r>
+        <w:t xml:space="preserve"> </w:t>
+      </w:r>
+      <w:r>
+        <w:t xml:space="preserve">have two input neurons, and the data can be of the form</w:t>
       </w:r>
       <w:r>
         <w:t xml:space="preserve"> </w:t>
@@ -1489,13 +1517,19 @@
         </m:d>
       </m:oMath>
       <w:r>
-        <w:t xml:space="preserve">. Finally,</w:t>
-      </w:r>
-      <w:r>
-        <w:t xml:space="preserve"> </w:t>
-      </w:r>
-      <w:r>
-        <w:t xml:space="preserve">the output layer has a number of neurons corresponding to the number of labels</w:t>
+        <w:t xml:space="preserve">.</w:t>
+      </w:r>
+      <w:r>
+        <w:t xml:space="preserve"> </w:t>
+      </w:r>
+      <w:r>
+        <w:t xml:space="preserve">Finally, the output layer has a number of neurons corresponding to the number</w:t>
+      </w:r>
+      <w:r>
+        <w:t xml:space="preserve"> </w:t>
+      </w:r>
+      <w:r>
+        <w:t xml:space="preserve">of labels</w:t>
       </w:r>
       <w:r>
         <w:t xml:space="preserve"> </w:t>
@@ -1533,13 +1567,13 @@
         <w:t xml:space="preserve"> </w:t>
       </w:r>
       <w:r>
-        <w:t xml:space="preserve">there is a single</w:t>
-      </w:r>
-      <w:r>
-        <w:t xml:space="preserve"> </w:t>
-      </w:r>
-      <w:r>
-        <w:t xml:space="preserve">label.</w:t>
+        <w:t xml:space="preserve">there is</w:t>
+      </w:r>
+      <w:r>
+        <w:t xml:space="preserve"> </w:t>
+      </w:r>
+      <w:r>
+        <w:t xml:space="preserve">a single label.</w:t>
       </w:r>
     </w:p>
     <w:p>
@@ -1990,25 +2024,36 @@
         <w:t xml:space="preserve"> </w:t>
       </w:r>
       <w:r>
-        <w:t xml:space="preserve">computational units performing signal summation and threshold activation.</w:t>
-      </w:r>
-      <w:r>
-        <w:t xml:space="preserve"> </w:t>
-      </w:r>
-      <w:r>
-        <w:t xml:space="preserve">Specifically, each artificial neuron performs a summation of incoming signals</w:t>
-      </w:r>
-      <w:r>
-        <w:t xml:space="preserve"> </w:t>
-      </w:r>
-      <w:r>
-        <w:t xml:space="preserve">from its connected neighbooring neurons in the preceeding layer on the network,</w:t>
-      </w:r>
-      <w:r>
-        <w:t xml:space="preserve"> </w:t>
-      </w:r>
-      <w:r>
-        <w:t xml:space="preserve">shown for example as red arrows on</w:t>
+        <w:t xml:space="preserve">computational units performing signal summation and threshold activation</w:t>
+      </w:r>
+      <w:r>
+        <w:t xml:space="preserve"> </w:t>
+      </w:r>
+      <w:r>
+        <w:t xml:space="preserve">[</w:t>
+      </w:r>
+      <w:hyperlink w:anchor="Renganathan2019">
+        <w:r>
+          <w:rPr>
+            <w:rStyle w:val="Hyperlink"/>
+          </w:rPr>
+          <w:t xml:space="preserve">8</w:t>
+        </w:r>
+      </w:hyperlink>
+      <w:r>
+        <w:t xml:space="preserve">]. Specifically, each artificial neuron performs a</w:t>
+      </w:r>
+      <w:r>
+        <w:t xml:space="preserve"> </w:t>
+      </w:r>
+      <w:r>
+        <w:t xml:space="preserve">summation of incoming signals from its connected neighbooring neurons in the</w:t>
+      </w:r>
+      <w:r>
+        <w:t xml:space="preserve"> </w:t>
+      </w:r>
+      <w:r>
+        <w:t xml:space="preserve">preceeding layer on the network, shown for example as red arrows on</w:t>
       </w:r>
       <w:r>
         <w:t xml:space="preserve"> </w:t>
@@ -2081,13 +2126,13 @@
         </m:sSub>
       </m:oMath>
       <w:r>
-        <w:t xml:space="preserve">. The</w:t>
-      </w:r>
-      <w:r>
-        <w:t xml:space="preserve"> </w:t>
-      </w:r>
-      <w:r>
-        <w:t xml:space="preserve">signal processing across the ANN transitions from input data</w:t>
+        <w:t xml:space="preserve">. The signal processing across the ANN transitions from</w:t>
+      </w:r>
+      <w:r>
+        <w:t xml:space="preserve"> </w:t>
+      </w:r>
+      <w:r>
+        <w:t xml:space="preserve">input data</w:t>
       </w:r>
       <w:r>
         <w:t xml:space="preserve"> </w:t>
@@ -2110,13 +2155,7 @@
         <w:t xml:space="preserve"> </w:t>
       </w:r>
       <w:r>
-        <w:t xml:space="preserve">on the</w:t>
-      </w:r>
-      <w:r>
-        <w:t xml:space="preserve"> </w:t>
-      </w:r>
-      <w:r>
-        <w:t xml:space="preserve">leftmost layer (</w:t>
+        <w:t xml:space="preserve">on the leftmost layer (</w:t>
       </w:r>
       <w:r>
         <w:rPr>
@@ -2148,43 +2187,37 @@
         <w:t xml:space="preserve"> </w:t>
       </w:r>
       <w:r>
-        <w:t xml:space="preserve">on the right end.</w:t>
-      </w:r>
-      <w:r>
-        <w:t xml:space="preserve"> </w:t>
-      </w:r>
-      <w:r>
-        <w:t xml:space="preserve">Within each neuron, when the aggregated input reaches a certain threshold, the</w:t>
-      </w:r>
-      <w:r>
-        <w:t xml:space="preserve"> </w:t>
-      </w:r>
-      <w:r>
-        <w:t xml:space="preserve">neuron "fires" and transmits a signal to the next layer. The signals coming</w:t>
-      </w:r>
-      <w:r>
-        <w:t xml:space="preserve"> </w:t>
-      </w:r>
-      <w:r>
-        <w:t xml:space="preserve">into the neuron can be either the data directly from the input layer, or</w:t>
-      </w:r>
-      <w:r>
-        <w:t xml:space="preserve"> </w:t>
-      </w:r>
-      <w:r>
-        <w:t xml:space="preserve">signals generated by activation of the neurons in the intermediate - "hidden"</w:t>
-      </w:r>
-      <w:r>
-        <w:t xml:space="preserve"> </w:t>
-      </w:r>
-      <w:r>
-        <w:t xml:space="preserve">layers. The summation and thresholding computation within each neuron is</w:t>
-      </w:r>
-      <w:r>
-        <w:t xml:space="preserve"> </w:t>
-      </w:r>
-      <w:r>
-        <w:t xml:space="preserve">represented with the function</w:t>
+        <w:t xml:space="preserve">on the right end. Within each neuron, when the aggregated input</w:t>
+      </w:r>
+      <w:r>
+        <w:t xml:space="preserve"> </w:t>
+      </w:r>
+      <w:r>
+        <w:t xml:space="preserve">reaches a certain threshold, the neuron "fires" and transmits a signal to the</w:t>
+      </w:r>
+      <w:r>
+        <w:t xml:space="preserve"> </w:t>
+      </w:r>
+      <w:r>
+        <w:t xml:space="preserve">next layer. The signals coming into the neuron can be either the data directly</w:t>
+      </w:r>
+      <w:r>
+        <w:t xml:space="preserve"> </w:t>
+      </w:r>
+      <w:r>
+        <w:t xml:space="preserve">from the input layer, or signals generated by activation of the neurons in the</w:t>
+      </w:r>
+      <w:r>
+        <w:t xml:space="preserve"> </w:t>
+      </w:r>
+      <w:r>
+        <w:t xml:space="preserve">intermediate - "hidden" layers. The summation and thresholding computation</w:t>
+      </w:r>
+      <w:r>
+        <w:t xml:space="preserve"> </w:t>
+      </w:r>
+      <w:r>
+        <w:t xml:space="preserve">within each neuron is represented with the function</w:t>
       </w:r>
       <w:r>
         <w:t xml:space="preserve"> </w:t>
@@ -2260,13 +2293,7 @@
         </m:r>
       </m:oMath>
       <w:r>
-        <w:t xml:space="preserve">, where</w:t>
-      </w:r>
-      <w:r>
-        <w:t xml:space="preserve"> </w:t>
-      </w:r>
-      <w:r>
-        <w:t xml:space="preserve">the</w:t>
+        <w:t xml:space="preserve">, where the</w:t>
       </w:r>
       <w:r>
         <w:t xml:space="preserve"> </w:t>
@@ -2289,13 +2316,13 @@
         <w:t xml:space="preserve"> </w:t>
       </w:r>
       <w:r>
-        <w:t xml:space="preserve">is the connection weights of the preceding neurons. Each</w:t>
-      </w:r>
-      <w:r>
-        <w:t xml:space="preserve"> </w:t>
-      </w:r>
-      <w:r>
-        <w:t xml:space="preserve">connection arrow on</w:t>
+        <w:t xml:space="preserve">is the connection weights of the</w:t>
+      </w:r>
+      <w:r>
+        <w:t xml:space="preserve"> </w:t>
+      </w:r>
+      <w:r>
+        <w:t xml:space="preserve">preceding neurons. Each connection arrow on</w:t>
       </w:r>
       <w:r>
         <w:t xml:space="preserve"> </w:t>
@@ -2310,7 +2337,13 @@
         <w:t xml:space="preserve"> </w:t>
       </w:r>
       <w:r>
-        <w:t xml:space="preserve">has a different weight, such as for example</w:t>
+        <w:t xml:space="preserve">has a different weight,</w:t>
+      </w:r>
+      <w:r>
+        <w:t xml:space="preserve"> </w:t>
+      </w:r>
+      <w:r>
+        <w:t xml:space="preserve">such as for example</w:t>
       </w:r>
       <w:r>
         <w:t xml:space="preserve"> </w:t>
@@ -2540,7 +2573,18 @@
         <w:t xml:space="preserve"> </w:t>
       </w:r>
       <w:r>
-        <w:t xml:space="preserve">generalize its knowledge to new input data.</w:t>
+        <w:t xml:space="preserve">generalize its knowledge to new input data [</w:t>
+      </w:r>
+      <w:hyperlink w:anchor="Renganathan2019">
+        <w:r>
+          <w:rPr>
+            <w:rStyle w:val="Hyperlink"/>
+          </w:rPr>
+          <w:t xml:space="preserve">8</w:t>
+        </w:r>
+      </w:hyperlink>
+      <w:r>
+        <w:t xml:space="preserve">].</w:t>
       </w:r>
     </w:p>
     <w:p>
@@ -2602,7 +2646,7 @@
           <w:rPr>
             <w:rStyle w:val="Hyperlink"/>
           </w:rPr>
-          <w:t xml:space="preserve">7</w:t>
+          <w:t xml:space="preserve">9</w:t>
         </w:r>
       </w:hyperlink>
       <w:r>
@@ -3201,7 +3245,7 @@
           <w:rPr>
             <w:rStyle w:val="Hyperlink"/>
           </w:rPr>
-          <w:t xml:space="preserve">8</w:t>
+          <w:t xml:space="preserve">10</w:t>
         </w:r>
       </w:hyperlink>
       <w:r>
@@ -3307,7 +3351,18 @@
         <w:t xml:space="preserve"> </w:t>
       </w:r>
       <w:r>
-        <w:t xml:space="preserve">and refer the reader to the citations for further details.</w:t>
+        <w:t xml:space="preserve">and refer the reader to the citations for further details [</w:t>
+      </w:r>
+      <w:hyperlink w:anchor="Zou2008a">
+        <w:r>
+          <w:rPr>
+            <w:rStyle w:val="Hyperlink"/>
+          </w:rPr>
+          <w:t xml:space="preserve">11</w:t>
+        </w:r>
+      </w:hyperlink>
+      <w:r>
+        <w:t xml:space="preserve">].</w:t>
       </w:r>
     </w:p>
     <w:p>
@@ -3479,7 +3534,7 @@
           <w:rPr>
             <w:rStyle w:val="Hyperlink"/>
           </w:rPr>
-          <w:t xml:space="preserve">9</w:t>
+          <w:t xml:space="preserve">12</w:t>
         </w:r>
       </w:hyperlink>
       <w:r>
@@ -3756,7 +3811,7 @@
           <w:rPr>
             <w:rStyle w:val="Hyperlink"/>
           </w:rPr>
-          <w:t xml:space="preserve">8</w:t>
+          <w:t xml:space="preserve">10</w:t>
         </w:r>
       </w:hyperlink>
       <w:r>
@@ -3796,7 +3851,7 @@
           <w:rPr>
             <w:rStyle w:val="Hyperlink"/>
           </w:rPr>
-          <w:t xml:space="preserve">10</w:t>
+          <w:t xml:space="preserve">13</w:t>
         </w:r>
       </w:hyperlink>
       <w:r>
@@ -4156,7 +4211,7 @@
           <w:rPr>
             <w:rStyle w:val="Hyperlink"/>
           </w:rPr>
-          <w:t xml:space="preserve">4</w:t>
+          <w:t xml:space="preserve">3</w:t>
         </w:r>
       </w:hyperlink>
       <w:r>
@@ -4482,13 +4537,24 @@
         <w:t xml:space="preserve"> </w:t>
       </w:r>
       <w:r>
-        <w:t xml:space="preserve">representing the green, blue and red layers composing the color image. In</w:t>
-      </w:r>
-      <w:r>
-        <w:t xml:space="preserve"> </w:t>
-      </w:r>
-      <w:r>
-        <w:t xml:space="preserve">either case, the</w:t>
+        <w:t xml:space="preserve">representing the green, blue and red layers composing the color image</w:t>
+      </w:r>
+      <w:r>
+        <w:t xml:space="preserve"> </w:t>
+      </w:r>
+      <w:r>
+        <w:t xml:space="preserve">[</w:t>
+      </w:r>
+      <w:hyperlink w:anchor="Chartrand2017">
+        <w:r>
+          <w:rPr>
+            <w:rStyle w:val="Hyperlink"/>
+          </w:rPr>
+          <w:t xml:space="preserve">14</w:t>
+        </w:r>
+      </w:hyperlink>
+      <w:r>
+        <w:t xml:space="preserve">]. In either case, the</w:t>
       </w:r>
       <w:r>
         <w:t xml:space="preserve"> </w:t>
@@ -4502,19 +4568,19 @@
         <w:t xml:space="preserve"> </w:t>
       </w:r>
       <w:r>
-        <w:t xml:space="preserve">contains all possible combinations of pixel</w:t>
-      </w:r>
-      <w:r>
-        <w:t xml:space="preserve"> </w:t>
-      </w:r>
-      <w:r>
-        <w:t xml:space="preserve">intensities, while the specific pixel value combinations of the images in the</w:t>
-      </w:r>
-      <w:r>
-        <w:t xml:space="preserve"> </w:t>
-      </w:r>
-      <w:r>
-        <w:t xml:space="preserve">input data</w:t>
+        <w:t xml:space="preserve">contains all possible</w:t>
+      </w:r>
+      <w:r>
+        <w:t xml:space="preserve"> </w:t>
+      </w:r>
+      <w:r>
+        <w:t xml:space="preserve">combinations of pixel intensities, while the specific pixel value combinations</w:t>
+      </w:r>
+      <w:r>
+        <w:t xml:space="preserve"> </w:t>
+      </w:r>
+      <w:r>
+        <w:t xml:space="preserve">of the images in the input data</w:t>
       </w:r>
       <w:r>
         <w:t xml:space="preserve"> </w:t>
@@ -4567,13 +4633,7 @@
         <w:t xml:space="preserve"> </w:t>
       </w:r>
       <w:r>
-        <w:t xml:space="preserve">from the domain. The</w:t>
-      </w:r>
-      <w:r>
-        <w:t xml:space="preserve"> </w:t>
-      </w:r>
-      <w:r>
-        <w:t xml:space="preserve">ANN data classification and label prediction function</w:t>
+        <w:t xml:space="preserve">from the domain. The ANN data classification and label prediction function</w:t>
       </w:r>
       <w:r>
         <w:t xml:space="preserve"> </w:t>
@@ -4671,13 +4731,13 @@
         <w:t xml:space="preserve"> </w:t>
       </w:r>
       <w:r>
-        <w:t xml:space="preserve">which is essentially a subset of</w:t>
-      </w:r>
-      <w:r>
-        <w:t xml:space="preserve"> </w:t>
-      </w:r>
-      <w:r>
-        <w:t xml:space="preserve">the domain</w:t>
+        <w:t xml:space="preserve">which is</w:t>
+      </w:r>
+      <w:r>
+        <w:t xml:space="preserve"> </w:t>
+      </w:r>
+      <w:r>
+        <w:t xml:space="preserve">essentially a subset of the domain</w:t>
       </w:r>
       <w:r>
         <w:t xml:space="preserve"> </w:t>
@@ -4769,13 +4829,7 @@
         <w:t xml:space="preserve"> </w:t>
       </w:r>
       <w:r>
-        <w:t xml:space="preserve">or</w:t>
-      </w:r>
-      <w:r>
-        <w:t xml:space="preserve"> </w:t>
-      </w:r>
-      <w:r>
-        <w:t xml:space="preserve">otherwise</w:t>
+        <w:t xml:space="preserve">or otherwise</w:t>
       </w:r>
       <w:r>
         <w:t xml:space="preserve"> </w:t>
@@ -4801,19 +4855,19 @@
         <w:t xml:space="preserve"> </w:t>
       </w:r>
       <w:r>
-        <w:t xml:space="preserve">preserves</w:t>
-      </w:r>
-      <w:r>
-        <w:t xml:space="preserve"> </w:t>
-      </w:r>
-      <w:r>
-        <w:t xml:space="preserve">the properties of the data, such as for example not distorting the objects in</w:t>
-      </w:r>
-      <w:r>
-        <w:t xml:space="preserve"> </w:t>
-      </w:r>
-      <w:r>
-        <w:t xml:space="preserve">the image during rotation. The members of the symmetry group</w:t>
+        <w:t xml:space="preserve">preserves the</w:t>
+      </w:r>
+      <w:r>
+        <w:t xml:space="preserve"> </w:t>
+      </w:r>
+      <w:r>
+        <w:t xml:space="preserve">properties of the data, such as for example not distorting the objects in the</w:t>
+      </w:r>
+      <w:r>
+        <w:t xml:space="preserve"> </w:t>
+      </w:r>
+      <w:r>
+        <w:t xml:space="preserve">image during rotation. The members of the symmetry group</w:t>
       </w:r>
       <w:r>
         <w:t xml:space="preserve"> </w:t>
@@ -4859,43 +4913,49 @@
         <w:t xml:space="preserve"> </w:t>
       </w:r>
       <w:r>
-        <w:t xml:space="preserve">on the data domain (grid in our image example). Between these coordinates, the image can be rotated,</w:t>
-      </w:r>
-      <w:r>
-        <w:t xml:space="preserve"> </w:t>
-      </w:r>
-      <w:r>
-        <w:t xml:space="preserve">shifted or otherwise transformed without any distortion. Therefore, the key aspect</w:t>
-      </w:r>
-      <w:r>
-        <w:t xml:space="preserve"> </w:t>
-      </w:r>
-      <w:r>
-        <w:t xml:space="preserve">of the formal mathematical definition of the group, is that the data attributes</w:t>
-      </w:r>
-      <w:r>
-        <w:t xml:space="preserve"> </w:t>
-      </w:r>
-      <w:r>
-        <w:t xml:space="preserve">are preserved during object distortions that are common during the experimental</w:t>
-      </w:r>
-      <w:r>
-        <w:t xml:space="preserve"> </w:t>
-      </w:r>
-      <w:r>
-        <w:t xml:space="preserve">acquisition of bioinformatics data. The concept of symmetry groups is</w:t>
-      </w:r>
-      <w:r>
-        <w:t xml:space="preserve"> </w:t>
-      </w:r>
-      <w:r>
-        <w:t xml:space="preserve">important towards modeling the performance of machine learning algorithms, for</w:t>
-      </w:r>
-      <w:r>
-        <w:t xml:space="preserve"> </w:t>
-      </w:r>
-      <w:r>
-        <w:t xml:space="preserve">classifying the data patterns correctly, despite the variability found in the input data.</w:t>
+        <w:t xml:space="preserve">on the data domain (grid in our image example). Between these</w:t>
+      </w:r>
+      <w:r>
+        <w:t xml:space="preserve"> </w:t>
+      </w:r>
+      <w:r>
+        <w:t xml:space="preserve">coordinates, the image can be rotated, shifted or otherwise transformed without</w:t>
+      </w:r>
+      <w:r>
+        <w:t xml:space="preserve"> </w:t>
+      </w:r>
+      <w:r>
+        <w:t xml:space="preserve">any distortion. Therefore, the key aspect of the formal mathematical definition</w:t>
+      </w:r>
+      <w:r>
+        <w:t xml:space="preserve"> </w:t>
+      </w:r>
+      <w:r>
+        <w:t xml:space="preserve">of the group, is that the data attributes are preserved during object</w:t>
+      </w:r>
+      <w:r>
+        <w:t xml:space="preserve"> </w:t>
+      </w:r>
+      <w:r>
+        <w:t xml:space="preserve">distortions that are common during the experimental acquisition of</w:t>
+      </w:r>
+      <w:r>
+        <w:t xml:space="preserve"> </w:t>
+      </w:r>
+      <w:r>
+        <w:t xml:space="preserve">bioinformatics data . The concept of symmetry groups is important towards</w:t>
+      </w:r>
+      <w:r>
+        <w:t xml:space="preserve"> </w:t>
+      </w:r>
+      <w:r>
+        <w:t xml:space="preserve">modeling the performance of machine learning algorithms, for classifying the</w:t>
+      </w:r>
+      <w:r>
+        <w:t xml:space="preserve"> </w:t>
+      </w:r>
+      <w:r>
+        <w:t xml:space="preserve">data patterns correctly, despite the variability found in the input data.</w:t>
       </w:r>
     </w:p>
     <w:p>
@@ -5286,7 +5346,18 @@
         <w:t xml:space="preserve"> </w:t>
       </w:r>
       <w:r>
-        <w:t xml:space="preserve">bonds between atoms in a drug molecule. Furthermore, attributes in the</w:t>
+        <w:t xml:space="preserve">bonds between atoms in a drug molecule [</w:t>
+      </w:r>
+      <w:hyperlink w:anchor="Kriegeskorte2019">
+        <w:r>
+          <w:rPr>
+            <w:rStyle w:val="Hyperlink"/>
+          </w:rPr>
+          <w:t xml:space="preserve">15</w:t>
+        </w:r>
+      </w:hyperlink>
+      <w:r>
+        <w:t xml:space="preserve">]. Furthermore, attributes in the</w:t>
       </w:r>
       <w:r>
         <w:t xml:space="preserve"> </w:t>
@@ -5638,7 +5709,18 @@
         <w:t xml:space="preserve"> </w:t>
       </w:r>
       <w:r>
-        <w:t xml:space="preserve">experiment measurement variations in real-world data. This is something that</w:t>
+        <w:t xml:space="preserve">experiment measurement variations in real-world data [</w:t>
+      </w:r>
+      <w:hyperlink w:anchor="AgatonovicKustrin2000">
+        <w:r>
+          <w:rPr>
+            <w:rStyle w:val="Hyperlink"/>
+          </w:rPr>
+          <w:t xml:space="preserve">16</w:t>
+        </w:r>
+      </w:hyperlink>
+      <w:r>
+        <w:t xml:space="preserve">]. This is something that</w:t>
       </w:r>
       <w:r>
         <w:t xml:space="preserve"> </w:t>
@@ -6345,19 +6427,36 @@
         <w:t xml:space="preserve"> </w:t>
       </w:r>
       <w:r>
-        <w:t xml:space="preserve">resilience for classifying and assigning labels to new data points. The data</w:t>
-      </w:r>
-      <w:r>
-        <w:t xml:space="preserve"> </w:t>
-      </w:r>
-      <w:r>
-        <w:t xml:space="preserve">points originate from real-world data that might contain tranformations and</w:t>
-      </w:r>
-      <w:r>
-        <w:t xml:space="preserve"> </w:t>
-      </w:r>
-      <w:r>
-        <w:t xml:space="preserve">distortions. We first define that the estimator function of the ANN to be</w:t>
+        <w:t xml:space="preserve">resilience for classifying and assigning labels to new data points</w:t>
+      </w:r>
+      <w:r>
+        <w:t xml:space="preserve"> </w:t>
+      </w:r>
+      <w:r>
+        <w:t xml:space="preserve">[</w:t>
+      </w:r>
+      <w:hyperlink w:anchor="Eetemadi2019">
+        <w:r>
+          <w:rPr>
+            <w:rStyle w:val="Hyperlink"/>
+          </w:rPr>
+          <w:t xml:space="preserve">17</w:t>
+        </w:r>
+      </w:hyperlink>
+      <w:r>
+        <w:t xml:space="preserve">]. The data points originate from real-world data that might</w:t>
+      </w:r>
+      <w:r>
+        <w:t xml:space="preserve"> </w:t>
+      </w:r>
+      <w:r>
+        <w:t xml:space="preserve">contain tranformations and distortions. We first define that the estimator</w:t>
+      </w:r>
+      <w:r>
+        <w:t xml:space="preserve"> </w:t>
+      </w:r>
+      <w:r>
+        <w:t xml:space="preserve">function of the ANN to be</w:t>
       </w:r>
       <w:r>
         <w:t xml:space="preserve"> </w:t>
@@ -6369,7 +6468,13 @@
         <w:t xml:space="preserve">invariant</w:t>
       </w:r>
       <w:r>
-        <w:t xml:space="preserve">, if the condition for the input data holds such as</w:t>
+        <w:t xml:space="preserve">, if the condition for the input data</w:t>
+      </w:r>
+      <w:r>
+        <w:t xml:space="preserve"> </w:t>
+      </w:r>
+      <w:r>
+        <w:t xml:space="preserve">holds such as</w:t>
       </w:r>
       <w:r>
         <w:t xml:space="preserve"> </w:t>
@@ -6836,66 +6941,7 @@
         <w:t xml:space="preserve"> </w:t>
       </w:r>
       <w:r>
-        <w:t xml:space="preserve">recognize patterns, classify and label the data without any loss of</w:t>
-      </w:r>
-      <w:r>
-        <w:t xml:space="preserve"> </w:t>
-      </w:r>
-      <w:r>
-        <w:t xml:space="preserve">performance. Mathematically, the continuous transformations follow equally with</w:t>
-      </w:r>
-      <w:r>
-        <w:t xml:space="preserve"> </w:t>
-      </w:r>
-      <w:r>
-        <w:t xml:space="preserve">the invariant and equivariant functions described earlier. If for example the</w:t>
-      </w:r>
-      <w:r>
-        <w:t xml:space="preserve"> </w:t>
-      </w:r>
-      <w:r>
-        <w:t xml:space="preserve">domain</w:t>
-      </w:r>
-      <w:r>
-        <w:t xml:space="preserve"> </w:t>
-      </w:r>
-      <m:oMath>
-        <m:r>
-          <m:t>Ω</m:t>
-        </m:r>
-      </m:oMath>
-      <w:r>
-        <w:t xml:space="preserve"> </w:t>
-      </w:r>
-      <w:r>
-        <w:t xml:space="preserve">contains data that have smooth transformations and</w:t>
-      </w:r>
-      <w:r>
-        <w:t xml:space="preserve"> </w:t>
-      </w:r>
-      <w:r>
-        <w:t xml:space="preserve">shifts, such as moving images (video) or shifts of molecules and graphs that</w:t>
-      </w:r>
-      <w:r>
-        <w:t xml:space="preserve"> </w:t>
-      </w:r>
-      <w:r>
-        <w:t xml:space="preserve">preserve</w:t>
-      </w:r>
-      <w:r>
-        <w:t xml:space="preserve"> </w:t>
-      </w:r>
-      <w:r>
-        <w:rPr>
-          <w:i/>
-        </w:rPr>
-        <w:t xml:space="preserve">continuity</w:t>
-      </w:r>
-      <w:r>
-        <w:t xml:space="preserve"> </w:t>
-      </w:r>
-      <w:r>
-        <w:t xml:space="preserve">in a topological definition</w:t>
+        <w:t xml:space="preserve">recognize patterns, classify and label the data without any loss of performance</w:t>
       </w:r>
       <w:r>
         <w:t xml:space="preserve"> </w:t>
@@ -6903,414 +6949,7 @@
       <w:r>
         <w:t xml:space="preserve">[</w:t>
       </w:r>
-      <w:hyperlink w:anchor="sutherland2009introduction">
-        <w:r>
-          <w:rPr>
-            <w:rStyle w:val="Hyperlink"/>
-          </w:rPr>
-          <w:t xml:space="preserve">11</w:t>
-        </w:r>
-      </w:hyperlink>
-      <w:r>
-        <w:t xml:space="preserve">], in this case we have a</w:t>
-      </w:r>
-      <w:r>
-        <w:t xml:space="preserve"> </w:t>
-      </w:r>
-      <w:r>
-        <w:rPr>
-          <w:i/>
-        </w:rPr>
-        <w:t xml:space="preserve">homeomorphism</w:t>
-      </w:r>
-      <w:r>
-        <w:t xml:space="preserve"> </w:t>
-      </w:r>
-      <w:r>
-        <w:t xml:space="preserve">instead of</w:t>
-      </w:r>
-      <w:r>
-        <w:t xml:space="preserve"> </w:t>
-      </w:r>
-      <w:r>
-        <w:rPr>
-          <w:i/>
-        </w:rPr>
-        <w:t xml:space="preserve">invariance</w:t>
-      </w:r>
-      <w:r>
-        <w:t xml:space="preserve">.</w:t>
-      </w:r>
-    </w:p>
-    <w:p>
-      <w:pPr>
-        <w:pStyle w:val="BodyText"/>
-      </w:pPr>
-      <w:r>
-        <w:t xml:space="preserve">Finally, if the rate of continuous transformation of the data is quantifiable,</w:t>
-      </w:r>
-      <w:r>
-        <w:t xml:space="preserve"> </w:t>
-      </w:r>
-      <w:r>
-        <w:t xml:space="preserve">meaning that the function</w:t>
-      </w:r>
-      <w:r>
-        <w:t xml:space="preserve"> </w:t>
-      </w:r>
-      <m:oMath>
-        <m:r>
-          <m:t>θ</m:t>
-        </m:r>
-      </m:oMath>
-      <w:r>
-        <w:t xml:space="preserve"> </w:t>
-      </w:r>
-      <w:r>
-        <w:t xml:space="preserve">that maps the group to a matrix</w:t>
-      </w:r>
-      <w:r>
-        <w:t xml:space="preserve"> </w:t>
-      </w:r>
-      <w:r>
-        <w:t xml:space="preserve">is</w:t>
-      </w:r>
-      <w:r>
-        <w:t xml:space="preserve"> </w:t>
-      </w:r>
-      <w:r>
-        <w:rPr>
-          <w:i/>
-        </w:rPr>
-        <w:t xml:space="preserve">differentiable</w:t>
-      </w:r>
-      <w:r>
-        <w:t xml:space="preserve">, then the members of the symmetry groups will be part of a</w:t>
-      </w:r>
-      <w:r>
-        <w:t xml:space="preserve"> </w:t>
-      </w:r>
-      <w:r>
-        <w:rPr>
-          <w:i/>
-        </w:rPr>
-        <w:t xml:space="preserve">diffeomorphism</w:t>
-      </w:r>
-      <w:r>
-        <w:t xml:space="preserve">. As it follows from the principles of calculus, in this case</w:t>
-      </w:r>
-      <w:r>
-        <w:t xml:space="preserve"> </w:t>
-      </w:r>
-      <w:r>
-        <w:t xml:space="preserve">infinitely multiple matrices</w:t>
-      </w:r>
-      <w:r>
-        <w:t xml:space="preserve"> </w:t>
-      </w:r>
-      <m:oMath>
-        <m:r>
-          <m:t>f</m:t>
-        </m:r>
-        <m:r>
-          <m:t>(</m:t>
-        </m:r>
-        <m:r>
-          <m:rPr>
-            <m:sty m:val="b"/>
-          </m:rPr>
-          <m:t>(</m:t>
-        </m:r>
-        <m:r>
-          <m:t>M</m:t>
-        </m:r>
-        <m:r>
-          <m:t>)</m:t>
-        </m:r>
-      </m:oMath>
-      <w:r>
-        <w:t xml:space="preserve"> </w:t>
-      </w:r>
-      <w:r>
-        <w:t xml:space="preserve">will be needed to be</w:t>
-      </w:r>
-      <w:r>
-        <w:t xml:space="preserve"> </w:t>
-      </w:r>
-      <w:r>
-        <w:t xml:space="preserve">produced by</w:t>
-      </w:r>
-      <w:r>
-        <w:t xml:space="preserve"> </w:t>
-      </w:r>
-      <m:oMath>
-        <m:r>
-          <m:t>θ</m:t>
-        </m:r>
-      </m:oMath>
-      <w:r>
-        <w:t xml:space="preserve"> </w:t>
-      </w:r>
-      <w:r>
-        <w:t xml:space="preserve">for the continuous change of the data</w:t>
-      </w:r>
-      <w:r>
-        <w:t xml:space="preserve"> </w:t>
-      </w:r>
-      <w:r>
-        <w:t xml:space="preserve">coordinates at every point. These differentiable data structures are common</w:t>
-      </w:r>
-      <w:r>
-        <w:t xml:space="preserve"> </w:t>
-      </w:r>
-      <w:r>
-        <w:t xml:space="preserve">with manifolds, which for example could be used to represent proteins in fine</w:t>
-      </w:r>
-      <w:r>
-        <w:t xml:space="preserve"> </w:t>
-      </w:r>
-      <w:r>
-        <w:t xml:space="preserve">detail. In this case the molecule would be represented as cloud with all atomic</w:t>
-      </w:r>
-      <w:r>
-        <w:t xml:space="preserve"> </w:t>
-      </w:r>
-      <w:r>
-        <w:t xml:space="preserve">forces around the structure, instead of the discrete data structure of nodes</w:t>
-      </w:r>
-      <w:r>
-        <w:t xml:space="preserve"> </w:t>
-      </w:r>
-      <w:r>
-        <w:t xml:space="preserve">and edges of a graph. Finally, if the manifold structure includes also a</w:t>
-      </w:r>
-      <w:r>
-        <w:t xml:space="preserve"> </w:t>
-      </w:r>
-      <w:r>
-        <w:t xml:space="preserve">metric of</w:t>
-      </w:r>
-      <w:r>
-        <w:t xml:space="preserve"> </w:t>
-      </w:r>
-      <w:r>
-        <w:rPr>
-          <w:i/>
-        </w:rPr>
-        <w:t xml:space="preserve">distance</w:t>
-      </w:r>
-      <w:r>
-        <w:t xml:space="preserve"> </w:t>
-      </w:r>
-      <w:r>
-        <w:t xml:space="preserve">between its points to further quantify the data</w:t>
-      </w:r>
-      <w:r>
-        <w:t xml:space="preserve"> </w:t>
-      </w:r>
-      <w:r>
-        <w:t xml:space="preserve">transformations, in this case we will have an</w:t>
-      </w:r>
-      <w:r>
-        <w:t xml:space="preserve"> </w:t>
-      </w:r>
-      <w:r>
-        <w:rPr>
-          <w:i/>
-        </w:rPr>
-        <w:t xml:space="preserve">isometry</w:t>
-      </w:r>
-      <w:r>
-        <w:t xml:space="preserve"> </w:t>
-      </w:r>
-      <w:r>
-        <w:t xml:space="preserve">during the</w:t>
-      </w:r>
-      <w:r>
-        <w:t xml:space="preserve"> </w:t>
-      </w:r>
-      <w:r>
-        <w:t xml:space="preserve">transformation due to a group action from the symmetry group.</w:t>
-      </w:r>
-    </w:p>
-    <w:p>
-      <w:pPr>
-        <w:pStyle w:val="Heading2"/>
-      </w:pPr>
-      <w:bookmarkStart w:id="29" w:name="X68f796299dcb9c6c4a208993136ac290af85082"/>
-      <w:r>
-        <w:t xml:space="preserve">APPLICATIONS OF AI IN BIOINFORMATICS</w:t>
-      </w:r>
-      <w:bookmarkEnd w:id="29"/>
-    </w:p>
-    <w:p>
-      <w:pPr>
-        <w:pStyle w:val="FirstParagraph"/>
-      </w:pPr>
-      <w:r>
-        <w:t xml:space="preserve">Artificial Intelligence (AI) and Deep Learning have emerged as a powerful tool</w:t>
-      </w:r>
-      <w:r>
-        <w:t xml:space="preserve"> </w:t>
-      </w:r>
-      <w:r>
-        <w:t xml:space="preserve">with diverse applications in the field of bioinformatics, and multiple research</w:t>
-      </w:r>
-      <w:r>
-        <w:t xml:space="preserve"> </w:t>
-      </w:r>
-      <w:r>
-        <w:t xml:space="preserve">studies have been reported in the literature</w:t>
-      </w:r>
-      <w:r>
-        <w:t xml:space="preserve"> </w:t>
-      </w:r>
-      <w:r>
-        <w:t xml:space="preserve">[</w:t>
-      </w:r>
-      <w:hyperlink w:anchor="pmid37446831">
-        <w:r>
-          <w:rPr>
-            <w:rStyle w:val="Hyperlink"/>
-          </w:rPr>
-          <w:t xml:space="preserve">12</w:t>
-        </w:r>
-      </w:hyperlink>
-      <w:r>
-        <w:t xml:space="preserve">,</w:t>
-      </w:r>
-      <w:r>
-        <w:t xml:space="preserve"> </w:t>
-      </w:r>
-      <w:hyperlink w:anchor="pmid37189058">
-        <w:r>
-          <w:rPr>
-            <w:rStyle w:val="Hyperlink"/>
-          </w:rPr>
-          <w:t xml:space="preserve">13</w:t>
-        </w:r>
-      </w:hyperlink>
-      <w:r>
-        <w:t xml:space="preserve">,</w:t>
-      </w:r>
-      <w:r>
-        <w:t xml:space="preserve"> </w:t>
-      </w:r>
-      <w:hyperlink w:anchor="pmid37043378">
-        <w:r>
-          <w:rPr>
-            <w:rStyle w:val="Hyperlink"/>
-          </w:rPr>
-          <w:t xml:space="preserve">14</w:t>
-        </w:r>
-      </w:hyperlink>
-      <w:r>
-        <w:t xml:space="preserve">], which showcase the potential of</w:t>
-      </w:r>
-      <w:r>
-        <w:t xml:space="preserve"> </w:t>
-      </w:r>
-      <w:r>
-        <w:t xml:space="preserve">the technology to revolutionize healthcare and life sciences.</w:t>
-      </w:r>
-    </w:p>
-    <w:p>
-      <w:pPr>
-        <w:pStyle w:val="BodyText"/>
-      </w:pPr>
-      <w:r>
-        <w:t xml:space="preserve">One of the significant applications is drug discovery, as AI algorithms enable</w:t>
-      </w:r>
-      <w:r>
-        <w:t xml:space="preserve"> </w:t>
-      </w:r>
-      <w:r>
-        <w:t xml:space="preserve">the analysis of large datasets of chemical compounds, predicting their</w:t>
-      </w:r>
-      <w:r>
-        <w:t xml:space="preserve"> </w:t>
-      </w:r>
-      <w:r>
-        <w:t xml:space="preserve">effectiveness and safety [</w:t>
-      </w:r>
-      <w:hyperlink w:anchor="pmid37479540">
-        <w:r>
-          <w:rPr>
-            <w:rStyle w:val="Hyperlink"/>
-          </w:rPr>
-          <w:t xml:space="preserve">15</w:t>
-        </w:r>
-      </w:hyperlink>
-      <w:r>
-        <w:t xml:space="preserve">,</w:t>
-      </w:r>
-      <w:r>
-        <w:t xml:space="preserve"> </w:t>
-      </w:r>
-      <w:hyperlink w:anchor="pmid37458097">
-        <w:r>
-          <w:rPr>
-            <w:rStyle w:val="Hyperlink"/>
-          </w:rPr>
-          <w:t xml:space="preserve">16</w:t>
-        </w:r>
-      </w:hyperlink>
-      <w:r>
-        <w:t xml:space="preserve">,</w:t>
-      </w:r>
-      <w:r>
-        <w:t xml:space="preserve"> </w:t>
-      </w:r>
-      <w:hyperlink w:anchor="pmid37454742">
-        <w:r>
-          <w:rPr>
-            <w:rStyle w:val="Hyperlink"/>
-          </w:rPr>
-          <w:t xml:space="preserve">17</w:t>
-        </w:r>
-      </w:hyperlink>
-      <w:r>
-        <w:t xml:space="preserve">]. This</w:t>
-      </w:r>
-      <w:r>
-        <w:t xml:space="preserve"> </w:t>
-      </w:r>
-      <w:r>
-        <w:t xml:space="preserve">accelerates the drug discovery process by screening potential candidates and</w:t>
-      </w:r>
-      <w:r>
-        <w:t xml:space="preserve"> </w:t>
-      </w:r>
-      <w:r>
-        <w:t xml:space="preserve">optimizing their properties, leading to significant cost and time savings.</w:t>
-      </w:r>
-    </w:p>
-    <w:p>
-      <w:pPr>
-        <w:pStyle w:val="BodyText"/>
-      </w:pPr>
-      <w:r>
-        <w:t xml:space="preserve">In the field of genomics AI algorithms have been applied to the analysis of DNA</w:t>
-      </w:r>
-      <w:r>
-        <w:t xml:space="preserve"> </w:t>
-      </w:r>
-      <w:r>
-        <w:t xml:space="preserve">sequencing and gene expression data, facilitating the identification of</w:t>
-      </w:r>
-      <w:r>
-        <w:t xml:space="preserve"> </w:t>
-      </w:r>
-      <w:r>
-        <w:t xml:space="preserve">disease-causing mutations and understanding genetic variations</w:t>
-      </w:r>
-      <w:r>
-        <w:t xml:space="preserve"> </w:t>
-      </w:r>
-      <w:r>
-        <w:t xml:space="preserve">[</w:t>
-      </w:r>
-      <w:hyperlink w:anchor="pmid37453366">
+      <w:hyperlink w:anchor="Wright2022">
         <w:r>
           <w:rPr>
             <w:rStyle w:val="Hyperlink"/>
@@ -7319,12 +6958,68 @@
         </w:r>
       </w:hyperlink>
       <w:r>
-        <w:t xml:space="preserve">,</w:t>
-      </w:r>
-      <w:r>
-        <w:t xml:space="preserve"> </w:t>
-      </w:r>
-      <w:hyperlink w:anchor="pmid37446311">
+        <w:t xml:space="preserve">]. Mathematically, the continuous transformations follow</w:t>
+      </w:r>
+      <w:r>
+        <w:t xml:space="preserve"> </w:t>
+      </w:r>
+      <w:r>
+        <w:t xml:space="preserve">equally with the invariant and equivariant functions described earlier. If for</w:t>
+      </w:r>
+      <w:r>
+        <w:t xml:space="preserve"> </w:t>
+      </w:r>
+      <w:r>
+        <w:t xml:space="preserve">example the domain</w:t>
+      </w:r>
+      <w:r>
+        <w:t xml:space="preserve"> </w:t>
+      </w:r>
+      <m:oMath>
+        <m:r>
+          <m:t>Ω</m:t>
+        </m:r>
+      </m:oMath>
+      <w:r>
+        <w:t xml:space="preserve"> </w:t>
+      </w:r>
+      <w:r>
+        <w:t xml:space="preserve">contains data that have smooth</w:t>
+      </w:r>
+      <w:r>
+        <w:t xml:space="preserve"> </w:t>
+      </w:r>
+      <w:r>
+        <w:t xml:space="preserve">transformations and shifts, such as moving images (video) or shifts of</w:t>
+      </w:r>
+      <w:r>
+        <w:t xml:space="preserve"> </w:t>
+      </w:r>
+      <w:r>
+        <w:t xml:space="preserve">molecules and graphs that preserve</w:t>
+      </w:r>
+      <w:r>
+        <w:t xml:space="preserve"> </w:t>
+      </w:r>
+      <w:r>
+        <w:rPr>
+          <w:i/>
+        </w:rPr>
+        <w:t xml:space="preserve">continuity</w:t>
+      </w:r>
+      <w:r>
+        <w:t xml:space="preserve"> </w:t>
+      </w:r>
+      <w:r>
+        <w:t xml:space="preserve">in a topological definition</w:t>
+      </w:r>
+      <w:r>
+        <w:t xml:space="preserve"> </w:t>
+      </w:r>
+      <w:r>
+        <w:t xml:space="preserve">[</w:t>
+      </w:r>
+      <w:hyperlink w:anchor="sutherland2009introduction">
         <w:r>
           <w:rPr>
             <w:rStyle w:val="Hyperlink"/>
@@ -7333,12 +7028,263 @@
         </w:r>
       </w:hyperlink>
       <w:r>
-        <w:t xml:space="preserve">,</w:t>
-      </w:r>
-      <w:r>
-        <w:t xml:space="preserve"> </w:t>
-      </w:r>
-      <w:hyperlink w:anchor="pmid37386009">
+        <w:t xml:space="preserve">], in this case we have a</w:t>
+      </w:r>
+      <w:r>
+        <w:t xml:space="preserve"> </w:t>
+      </w:r>
+      <w:r>
+        <w:rPr>
+          <w:i/>
+        </w:rPr>
+        <w:t xml:space="preserve">homeomorphism</w:t>
+      </w:r>
+      <w:r>
+        <w:t xml:space="preserve"> </w:t>
+      </w:r>
+      <w:r>
+        <w:t xml:space="preserve">instead of</w:t>
+      </w:r>
+      <w:r>
+        <w:t xml:space="preserve"> </w:t>
+      </w:r>
+      <w:r>
+        <w:rPr>
+          <w:i/>
+        </w:rPr>
+        <w:t xml:space="preserve">invariance</w:t>
+      </w:r>
+      <w:r>
+        <w:t xml:space="preserve">.</w:t>
+      </w:r>
+    </w:p>
+    <w:p>
+      <w:pPr>
+        <w:pStyle w:val="BodyText"/>
+      </w:pPr>
+      <w:r>
+        <w:t xml:space="preserve">Finally, if the rate of continuous transformation of the data is quantifiable,</w:t>
+      </w:r>
+      <w:r>
+        <w:t xml:space="preserve"> </w:t>
+      </w:r>
+      <w:r>
+        <w:t xml:space="preserve">meaning that the function</w:t>
+      </w:r>
+      <w:r>
+        <w:t xml:space="preserve"> </w:t>
+      </w:r>
+      <m:oMath>
+        <m:r>
+          <m:t>θ</m:t>
+        </m:r>
+      </m:oMath>
+      <w:r>
+        <w:t xml:space="preserve"> </w:t>
+      </w:r>
+      <w:r>
+        <w:t xml:space="preserve">that maps the group to a matrix</w:t>
+      </w:r>
+      <w:r>
+        <w:t xml:space="preserve"> </w:t>
+      </w:r>
+      <w:r>
+        <w:t xml:space="preserve">is</w:t>
+      </w:r>
+      <w:r>
+        <w:t xml:space="preserve"> </w:t>
+      </w:r>
+      <w:r>
+        <w:rPr>
+          <w:i/>
+        </w:rPr>
+        <w:t xml:space="preserve">differentiable</w:t>
+      </w:r>
+      <w:r>
+        <w:t xml:space="preserve">, then the members of the symmetry groups will be part of a</w:t>
+      </w:r>
+      <w:r>
+        <w:t xml:space="preserve"> </w:t>
+      </w:r>
+      <w:r>
+        <w:rPr>
+          <w:i/>
+        </w:rPr>
+        <w:t xml:space="preserve">diffeomorphism</w:t>
+      </w:r>
+      <w:r>
+        <w:t xml:space="preserve">. As it follows from the principles of calculus, in this case</w:t>
+      </w:r>
+      <w:r>
+        <w:t xml:space="preserve"> </w:t>
+      </w:r>
+      <w:r>
+        <w:t xml:space="preserve">infinitely multiple matrices</w:t>
+      </w:r>
+      <w:r>
+        <w:t xml:space="preserve"> </w:t>
+      </w:r>
+      <m:oMath>
+        <m:r>
+          <m:t>f</m:t>
+        </m:r>
+        <m:r>
+          <m:t>(</m:t>
+        </m:r>
+        <m:r>
+          <m:rPr>
+            <m:sty m:val="b"/>
+          </m:rPr>
+          <m:t>(</m:t>
+        </m:r>
+        <m:r>
+          <m:t>M</m:t>
+        </m:r>
+        <m:r>
+          <m:t>)</m:t>
+        </m:r>
+      </m:oMath>
+      <w:r>
+        <w:t xml:space="preserve"> </w:t>
+      </w:r>
+      <w:r>
+        <w:t xml:space="preserve">will be needed to be</w:t>
+      </w:r>
+      <w:r>
+        <w:t xml:space="preserve"> </w:t>
+      </w:r>
+      <w:r>
+        <w:t xml:space="preserve">produced by</w:t>
+      </w:r>
+      <w:r>
+        <w:t xml:space="preserve"> </w:t>
+      </w:r>
+      <m:oMath>
+        <m:r>
+          <m:t>θ</m:t>
+        </m:r>
+      </m:oMath>
+      <w:r>
+        <w:t xml:space="preserve"> </w:t>
+      </w:r>
+      <w:r>
+        <w:t xml:space="preserve">for the continuous change of the data</w:t>
+      </w:r>
+      <w:r>
+        <w:t xml:space="preserve"> </w:t>
+      </w:r>
+      <w:r>
+        <w:t xml:space="preserve">coordinates at every point. These differentiable data structures are common</w:t>
+      </w:r>
+      <w:r>
+        <w:t xml:space="preserve"> </w:t>
+      </w:r>
+      <w:r>
+        <w:t xml:space="preserve">with manifolds, which for example could be used to represent proteins in fine</w:t>
+      </w:r>
+      <w:r>
+        <w:t xml:space="preserve"> </w:t>
+      </w:r>
+      <w:r>
+        <w:t xml:space="preserve">detail. In this case the molecule would be represented as cloud with all atomic</w:t>
+      </w:r>
+      <w:r>
+        <w:t xml:space="preserve"> </w:t>
+      </w:r>
+      <w:r>
+        <w:t xml:space="preserve">forces around the structure, instead of the discrete data structure of nodes</w:t>
+      </w:r>
+      <w:r>
+        <w:t xml:space="preserve"> </w:t>
+      </w:r>
+      <w:r>
+        <w:t xml:space="preserve">and edges of a graph. Finally, if the manifold structure includes also a</w:t>
+      </w:r>
+      <w:r>
+        <w:t xml:space="preserve"> </w:t>
+      </w:r>
+      <w:r>
+        <w:t xml:space="preserve">metric of</w:t>
+      </w:r>
+      <w:r>
+        <w:t xml:space="preserve"> </w:t>
+      </w:r>
+      <w:r>
+        <w:rPr>
+          <w:i/>
+        </w:rPr>
+        <w:t xml:space="preserve">distance</w:t>
+      </w:r>
+      <w:r>
+        <w:t xml:space="preserve"> </w:t>
+      </w:r>
+      <w:r>
+        <w:t xml:space="preserve">between its points to further quantify the data</w:t>
+      </w:r>
+      <w:r>
+        <w:t xml:space="preserve"> </w:t>
+      </w:r>
+      <w:r>
+        <w:t xml:space="preserve">transformations, in this case we will have an</w:t>
+      </w:r>
+      <w:r>
+        <w:t xml:space="preserve"> </w:t>
+      </w:r>
+      <w:r>
+        <w:rPr>
+          <w:i/>
+        </w:rPr>
+        <w:t xml:space="preserve">isometry</w:t>
+      </w:r>
+      <w:r>
+        <w:t xml:space="preserve"> </w:t>
+      </w:r>
+      <w:r>
+        <w:t xml:space="preserve">during the</w:t>
+      </w:r>
+      <w:r>
+        <w:t xml:space="preserve"> </w:t>
+      </w:r>
+      <w:r>
+        <w:t xml:space="preserve">transformation due to a group action from the symmetry group.</w:t>
+      </w:r>
+    </w:p>
+    <w:p>
+      <w:pPr>
+        <w:pStyle w:val="Heading2"/>
+      </w:pPr>
+      <w:bookmarkStart w:id="29" w:name="X68f796299dcb9c6c4a208993136ac290af85082"/>
+      <w:r>
+        <w:t xml:space="preserve">APPLICATIONS OF AI IN BIOINFORMATICS</w:t>
+      </w:r>
+      <w:bookmarkEnd w:id="29"/>
+    </w:p>
+    <w:p>
+      <w:pPr>
+        <w:pStyle w:val="FirstParagraph"/>
+      </w:pPr>
+      <w:r>
+        <w:t xml:space="preserve">Artificial Intelligence (AI) and Deep Learning have emerged as a powerful tool</w:t>
+      </w:r>
+      <w:r>
+        <w:t xml:space="preserve"> </w:t>
+      </w:r>
+      <w:r>
+        <w:t xml:space="preserve">with diverse applications in the field of bioinformatics, and multiple research</w:t>
+      </w:r>
+      <w:r>
+        <w:t xml:space="preserve"> </w:t>
+      </w:r>
+      <w:r>
+        <w:t xml:space="preserve">studies have been reported in the literature</w:t>
+      </w:r>
+      <w:r>
+        <w:t xml:space="preserve"> </w:t>
+      </w:r>
+      <w:r>
+        <w:t xml:space="preserve">[</w:t>
+      </w:r>
+      <w:hyperlink w:anchor="pmid37446831">
         <w:r>
           <w:rPr>
             <w:rStyle w:val="Hyperlink"/>
@@ -7352,7 +7298,7 @@
       <w:r>
         <w:t xml:space="preserve"> </w:t>
       </w:r>
-      <w:hyperlink w:anchor="pmid37370847">
+      <w:hyperlink w:anchor="pmid37189058">
         <w:r>
           <w:rPr>
             <w:rStyle w:val="Hyperlink"/>
@@ -7361,83 +7307,12 @@
         </w:r>
       </w:hyperlink>
       <w:r>
-        <w:t xml:space="preserve">]. Furthermore, genomic data</w:t>
-      </w:r>
-      <w:r>
-        <w:t xml:space="preserve"> </w:t>
-      </w:r>
-      <w:r>
-        <w:t xml:space="preserve">analysis with AI algorithms has resulted into insights aid in the development</w:t>
-      </w:r>
-      <w:r>
-        <w:t xml:space="preserve"> </w:t>
-      </w:r>
-      <w:r>
-        <w:t xml:space="preserve">of personalized medicine approaches, tailoring treatments to individual</w:t>
-      </w:r>
-      <w:r>
-        <w:t xml:space="preserve"> </w:t>
-      </w:r>
-      <w:r>
-        <w:t xml:space="preserve">patients.</w:t>
-      </w:r>
-    </w:p>
-    <w:p>
-      <w:pPr>
-        <w:pStyle w:val="BodyText"/>
-      </w:pPr>
-      <w:r>
-        <w:t xml:space="preserve">Consecutively, precision medicine can benefit from AI, where by integratively</w:t>
-      </w:r>
-      <w:r>
-        <w:t xml:space="preserve"> </w:t>
-      </w:r>
-      <w:r>
-        <w:t xml:space="preserve">analyzing patient data, including genetic information, medical history, and</w:t>
-      </w:r>
-      <w:r>
-        <w:t xml:space="preserve"> </w:t>
-      </w:r>
-      <w:r>
-        <w:t xml:space="preserve">lifestyle factors, AI can predict drug responses, identify potential side</w:t>
-      </w:r>
-      <w:r>
-        <w:t xml:space="preserve"> </w:t>
-      </w:r>
-      <w:r>
-        <w:t xml:space="preserve">effects, and suggest optimal treatment options for individual patients. This</w:t>
-      </w:r>
-      <w:r>
-        <w:t xml:space="preserve"> </w:t>
-      </w:r>
-      <w:r>
-        <w:t xml:space="preserve">personalized approach has great promise to enhance patient care and treatment</w:t>
-      </w:r>
-      <w:r>
-        <w:t xml:space="preserve"> </w:t>
-      </w:r>
-      <w:r>
-        <w:t xml:space="preserve">outcomes, along with disease diagnosis enhanced by AI techniques such as</w:t>
-      </w:r>
-      <w:r>
-        <w:t xml:space="preserve"> </w:t>
-      </w:r>
-      <w:r>
-        <w:t xml:space="preserve">analysis through machine learning algorithms of medical images, including MRI</w:t>
-      </w:r>
-      <w:r>
-        <w:t xml:space="preserve"> </w:t>
-      </w:r>
-      <w:r>
-        <w:t xml:space="preserve">scans, X-rays, and histopathology images, of diseases like cancer</w:t>
-      </w:r>
-      <w:r>
-        <w:t xml:space="preserve"> </w:t>
-      </w:r>
-      <w:r>
-        <w:t xml:space="preserve">[</w:t>
-      </w:r>
-      <w:hyperlink w:anchor="pmid37488621">
+        <w:t xml:space="preserve">,</w:t>
+      </w:r>
+      <w:r>
+        <w:t xml:space="preserve"> </w:t>
+      </w:r>
+      <w:hyperlink w:anchor="pmid37043378">
         <w:r>
           <w:rPr>
             <w:rStyle w:val="Hyperlink"/>
@@ -7446,12 +7321,33 @@
         </w:r>
       </w:hyperlink>
       <w:r>
-        <w:t xml:space="preserve">,</w:t>
-      </w:r>
-      <w:r>
-        <w:t xml:space="preserve"> </w:t>
-      </w:r>
-      <w:hyperlink w:anchor="pmid37478073">
+        <w:t xml:space="preserve">], which showcase the potential of</w:t>
+      </w:r>
+      <w:r>
+        <w:t xml:space="preserve"> </w:t>
+      </w:r>
+      <w:r>
+        <w:t xml:space="preserve">the technology to revolutionize healthcare and life sciences. One of the</w:t>
+      </w:r>
+      <w:r>
+        <w:t xml:space="preserve"> </w:t>
+      </w:r>
+      <w:r>
+        <w:t xml:space="preserve">significant applications is drug discovery, as AI algorithms enable the</w:t>
+      </w:r>
+      <w:r>
+        <w:t xml:space="preserve"> </w:t>
+      </w:r>
+      <w:r>
+        <w:t xml:space="preserve">analysis of large datasets of chemical compounds, predicting their</w:t>
+      </w:r>
+      <w:r>
+        <w:t xml:space="preserve"> </w:t>
+      </w:r>
+      <w:r>
+        <w:t xml:space="preserve">effectiveness and safety [</w:t>
+      </w:r>
+      <w:hyperlink w:anchor="pmid37479540">
         <w:r>
           <w:rPr>
             <w:rStyle w:val="Hyperlink"/>
@@ -7465,7 +7361,7 @@
       <w:r>
         <w:t xml:space="preserve"> </w:t>
       </w:r>
-      <w:hyperlink w:anchor="pmid37474003">
+      <w:hyperlink w:anchor="pmid37458097">
         <w:r>
           <w:rPr>
             <w:rStyle w:val="Hyperlink"/>
@@ -7479,7 +7375,7 @@
       <w:r>
         <w:t xml:space="preserve"> </w:t>
       </w:r>
-      <w:hyperlink w:anchor="pmid37449611">
+      <w:hyperlink w:anchor="pmid37454742">
         <w:r>
           <w:rPr>
             <w:rStyle w:val="Hyperlink"/>
@@ -7488,19 +7384,25 @@
         </w:r>
       </w:hyperlink>
       <w:r>
-        <w:t xml:space="preserve">]. This assists pathologists and</w:t>
-      </w:r>
-      <w:r>
-        <w:t xml:space="preserve"> </w:t>
-      </w:r>
-      <w:r>
-        <w:t xml:space="preserve">radiologists in making accurate diagnoses, for early detection and diagnosis</w:t>
-      </w:r>
-      <w:r>
-        <w:t xml:space="preserve"> </w:t>
-      </w:r>
-      <w:r>
-        <w:t xml:space="preserve">and to improve patient outcomes.</w:t>
+        <w:t xml:space="preserve">]. These</w:t>
+      </w:r>
+      <w:r>
+        <w:t xml:space="preserve"> </w:t>
+      </w:r>
+      <w:r>
+        <w:t xml:space="preserve">studies have ddemonstrated that AI can accelerate the drug discovery process by</w:t>
+      </w:r>
+      <w:r>
+        <w:t xml:space="preserve"> </w:t>
+      </w:r>
+      <w:r>
+        <w:t xml:space="preserve">screening potential candidates and optimizing their properties, leading to</w:t>
+      </w:r>
+      <w:r>
+        <w:t xml:space="preserve"> </w:t>
+      </w:r>
+      <w:r>
+        <w:t xml:space="preserve">significant cost and time savings.</w:t>
       </w:r>
     </w:p>
     <w:p>
@@ -7508,25 +7410,19 @@
         <w:pStyle w:val="BodyText"/>
       </w:pPr>
       <w:r>
-        <w:t xml:space="preserve">AI can also play a significant role in the development of bioinformatics tools</w:t>
-      </w:r>
-      <w:r>
-        <w:t xml:space="preserve"> </w:t>
-      </w:r>
-      <w:r>
-        <w:t xml:space="preserve">and software through acceleration of code delopment for tools for the analysis</w:t>
-      </w:r>
-      <w:r>
-        <w:t xml:space="preserve"> </w:t>
-      </w:r>
-      <w:r>
-        <w:t xml:space="preserve">and interpretation of biological data, such as sequence alignment, protein</w:t>
-      </w:r>
-      <w:r>
-        <w:t xml:space="preserve"> </w:t>
-      </w:r>
-      <w:r>
-        <w:t xml:space="preserve">structure prediction, and functional annotation</w:t>
+        <w:t xml:space="preserve">In the field of genomics AI algorithms have been applied to the analysis of DNA</w:t>
+      </w:r>
+      <w:r>
+        <w:t xml:space="preserve"> </w:t>
+      </w:r>
+      <w:r>
+        <w:t xml:space="preserve">sequencing and gene expression data, facilitating the identification of</w:t>
+      </w:r>
+      <w:r>
+        <w:t xml:space="preserve"> </w:t>
+      </w:r>
+      <w:r>
+        <w:t xml:space="preserve">disease-causing mutations and understanding genetic variations</w:t>
       </w:r>
       <w:r>
         <w:t xml:space="preserve"> </w:t>
@@ -7534,7 +7430,7 @@
       <w:r>
         <w:t xml:space="preserve">[</w:t>
       </w:r>
-      <w:hyperlink w:anchor="pmid37329982">
+      <w:hyperlink w:anchor="pmid37453366">
         <w:r>
           <w:rPr>
             <w:rStyle w:val="Hyperlink"/>
@@ -7548,7 +7444,7 @@
       <w:r>
         <w:t xml:space="preserve"> </w:t>
       </w:r>
-      <w:hyperlink w:anchor="pmid37463768">
+      <w:hyperlink w:anchor="pmid37446311">
         <w:r>
           <w:rPr>
             <w:rStyle w:val="Hyperlink"/>
@@ -7562,7 +7458,7 @@
       <w:r>
         <w:t xml:space="preserve"> </w:t>
       </w:r>
-      <w:hyperlink w:anchor="pmid37460991">
+      <w:hyperlink w:anchor="pmid37386009">
         <w:r>
           <w:rPr>
             <w:rStyle w:val="Hyperlink"/>
@@ -7571,53 +7467,12 @@
         </w:r>
       </w:hyperlink>
       <w:r>
-        <w:t xml:space="preserve">]. Moreover, AI-powered natural</w:t>
-      </w:r>
-      <w:r>
-        <w:t xml:space="preserve"> </w:t>
-      </w:r>
-      <w:r>
-        <w:t xml:space="preserve">language processing techniques are used to analyze scientific literature,</w:t>
-      </w:r>
-      <w:r>
-        <w:t xml:space="preserve"> </w:t>
-      </w:r>
-      <w:r>
-        <w:t xml:space="preserve">patents, and clinical trial reports. This enables researchers to stay updated</w:t>
-      </w:r>
-      <w:r>
-        <w:t xml:space="preserve"> </w:t>
-      </w:r>
-      <w:r>
-        <w:t xml:space="preserve">with the latest discoveries and facilitates knowledge discovery in the field.</w:t>
-      </w:r>
-    </w:p>
-    <w:p>
-      <w:pPr>
-        <w:pStyle w:val="BodyText"/>
-      </w:pPr>
-      <w:r>
-        <w:t xml:space="preserve">In the are of clinical trials machine learning algorithms can help analyze vast</w:t>
-      </w:r>
-      <w:r>
-        <w:t xml:space="preserve"> </w:t>
-      </w:r>
-      <w:r>
-        <w:t xml:space="preserve">amounts of clinical trial data, by improving the rates of success for new drugs</w:t>
-      </w:r>
-      <w:r>
-        <w:t xml:space="preserve"> </w:t>
-      </w:r>
-      <w:r>
-        <w:t xml:space="preserve">and treatment strategies for patients partipating in the trials</w:t>
-      </w:r>
-      <w:r>
-        <w:t xml:space="preserve"> </w:t>
-      </w:r>
-      <w:r>
-        <w:t xml:space="preserve">[</w:t>
-      </w:r>
-      <w:hyperlink w:anchor="pmid37486997">
+        <w:t xml:space="preserve">,</w:t>
+      </w:r>
+      <w:r>
+        <w:t xml:space="preserve"> </w:t>
+      </w:r>
+      <w:hyperlink w:anchor="pmid37370847">
         <w:r>
           <w:rPr>
             <w:rStyle w:val="Hyperlink"/>
@@ -7626,12 +7481,89 @@
         </w:r>
       </w:hyperlink>
       <w:r>
-        <w:t xml:space="preserve">,</w:t>
-      </w:r>
-      <w:r>
-        <w:t xml:space="preserve"> </w:t>
-      </w:r>
-      <w:hyperlink w:anchor="pmid37483175">
+        <w:t xml:space="preserve">]. Furthermore, in</w:t>
+      </w:r>
+      <w:r>
+        <w:t xml:space="preserve"> </w:t>
+      </w:r>
+      <w:r>
+        <w:t xml:space="preserve">these studies, genomic data analysis with AI algorithms has resulted into</w:t>
+      </w:r>
+      <w:r>
+        <w:t xml:space="preserve"> </w:t>
+      </w:r>
+      <w:r>
+        <w:t xml:space="preserve">insights which can aid towards the development of personalized medicine</w:t>
+      </w:r>
+      <w:r>
+        <w:t xml:space="preserve"> </w:t>
+      </w:r>
+      <w:r>
+        <w:t xml:space="preserve">approaches and as result to tailor treatments to individual patients.</w:t>
+      </w:r>
+      <w:r>
+        <w:t xml:space="preserve"> </w:t>
+      </w:r>
+      <w:r>
+        <w:t xml:space="preserve">Consecutively, use of AI algorithms for bioinformatics can contribute towards</w:t>
+      </w:r>
+      <w:r>
+        <w:t xml:space="preserve"> </w:t>
+      </w:r>
+      <w:r>
+        <w:t xml:space="preserve">development of precision medicine. By integratively analyzing patient data,</w:t>
+      </w:r>
+      <w:r>
+        <w:t xml:space="preserve"> </w:t>
+      </w:r>
+      <w:r>
+        <w:t xml:space="preserve">including genetic information, medical history, and lifestyle factors, with the</w:t>
+      </w:r>
+      <w:r>
+        <w:t xml:space="preserve"> </w:t>
+      </w:r>
+      <w:r>
+        <w:t xml:space="preserve">help of AI insight we can better predict drug responses, identify potential</w:t>
+      </w:r>
+      <w:r>
+        <w:t xml:space="preserve"> </w:t>
+      </w:r>
+      <w:r>
+        <w:t xml:space="preserve">side effects, and suggest optimal treatment options for individual patients.</w:t>
+      </w:r>
+    </w:p>
+    <w:p>
+      <w:pPr>
+        <w:pStyle w:val="BodyText"/>
+      </w:pPr>
+      <w:r>
+        <w:t xml:space="preserve">This personalized medicine approach can also involve enhancing patient care and</w:t>
+      </w:r>
+      <w:r>
+        <w:t xml:space="preserve"> </w:t>
+      </w:r>
+      <w:r>
+        <w:t xml:space="preserve">treatment outcomes, through disease diagnosis enhanced by machine learning</w:t>
+      </w:r>
+      <w:r>
+        <w:t xml:space="preserve"> </w:t>
+      </w:r>
+      <w:r>
+        <w:t xml:space="preserve">analysis of medical images, including MRI scans, X-rays, and histopathology</w:t>
+      </w:r>
+      <w:r>
+        <w:t xml:space="preserve"> </w:t>
+      </w:r>
+      <w:r>
+        <w:t xml:space="preserve">images, of diseases like cancer</w:t>
+      </w:r>
+      <w:r>
+        <w:t xml:space="preserve"> </w:t>
+      </w:r>
+      <w:r>
+        <w:t xml:space="preserve">[</w:t>
+      </w:r>
+      <w:hyperlink w:anchor="pmid37488621">
         <w:r>
           <w:rPr>
             <w:rStyle w:val="Hyperlink"/>
@@ -7640,26 +7572,232 @@
         </w:r>
       </w:hyperlink>
       <w:r>
-        <w:t xml:space="preserve">]. The algorithms can result in better</w:t>
-      </w:r>
-      <w:r>
-        <w:t xml:space="preserve"> </w:t>
-      </w:r>
-      <w:r>
-        <w:t xml:space="preserve">optimization of the clinical trial designs, reduction costs and overall</w:t>
-      </w:r>
-      <w:r>
-        <w:t xml:space="preserve"> </w:t>
-      </w:r>
-      <w:r>
-        <w:t xml:space="preserve">acceleration of the drug development pipelines [</w:t>
+        <w:t xml:space="preserve">,</w:t>
+      </w:r>
+      <w:r>
+        <w:t xml:space="preserve"> </w:t>
+      </w:r>
+      <w:hyperlink w:anchor="pmid37478073">
+        <w:r>
+          <w:rPr>
+            <w:rStyle w:val="Hyperlink"/>
+          </w:rPr>
+          <w:t xml:space="preserve">31</w:t>
+        </w:r>
+      </w:hyperlink>
+      <w:r>
+        <w:t xml:space="preserve">,</w:t>
+      </w:r>
+      <w:r>
+        <w:t xml:space="preserve"> </w:t>
+      </w:r>
+      <w:hyperlink w:anchor="pmid37474003">
+        <w:r>
+          <w:rPr>
+            <w:rStyle w:val="Hyperlink"/>
+          </w:rPr>
+          <w:t xml:space="preserve">32</w:t>
+        </w:r>
+      </w:hyperlink>
+      <w:r>
+        <w:t xml:space="preserve">,</w:t>
+      </w:r>
+      <w:r>
+        <w:t xml:space="preserve"> </w:t>
+      </w:r>
+      <w:hyperlink w:anchor="pmid37449611">
+        <w:r>
+          <w:rPr>
+            <w:rStyle w:val="Hyperlink"/>
+          </w:rPr>
+          <w:t xml:space="preserve">33</w:t>
+        </w:r>
+      </w:hyperlink>
+      <w:r>
+        <w:t xml:space="preserve">]. The AI algorithms</w:t>
+      </w:r>
+      <w:r>
+        <w:t xml:space="preserve"> </w:t>
+      </w:r>
+      <w:r>
+        <w:t xml:space="preserve">can assist pathologists and radiologists in making accurate diagnoses, for</w:t>
+      </w:r>
+      <w:r>
+        <w:t xml:space="preserve"> </w:t>
+      </w:r>
+      <w:r>
+        <w:t xml:space="preserve">early detection and diagnosis and to overall improve patient outcomes.</w:t>
+      </w:r>
+    </w:p>
+    <w:p>
+      <w:pPr>
+        <w:pStyle w:val="BodyText"/>
+      </w:pPr>
+      <w:r>
+        <w:t xml:space="preserve">AI can also play a significant role in aiding the development of bioinformatics</w:t>
+      </w:r>
+      <w:r>
+        <w:t xml:space="preserve"> </w:t>
+      </w:r>
+      <w:r>
+        <w:t xml:space="preserve">tools and software through acceleration of code delopment for the analysis and</w:t>
+      </w:r>
+      <w:r>
+        <w:t xml:space="preserve"> </w:t>
+      </w:r>
+      <w:r>
+        <w:t xml:space="preserve">interpretation of biological data, such as sequence alignment, protein</w:t>
+      </w:r>
+      <w:r>
+        <w:t xml:space="preserve"> </w:t>
+      </w:r>
+      <w:r>
+        <w:t xml:space="preserve">structure prediction, and functional annotation</w:t>
+      </w:r>
+      <w:r>
+        <w:t xml:space="preserve"> </w:t>
+      </w:r>
+      <w:r>
+        <w:t xml:space="preserve">[</w:t>
+      </w:r>
+      <w:hyperlink w:anchor="pmid37329982">
+        <w:r>
+          <w:rPr>
+            <w:rStyle w:val="Hyperlink"/>
+          </w:rPr>
+          <w:t xml:space="preserve">34</w:t>
+        </w:r>
+      </w:hyperlink>
+      <w:r>
+        <w:t xml:space="preserve">,</w:t>
+      </w:r>
+      <w:r>
+        <w:t xml:space="preserve"> </w:t>
+      </w:r>
+      <w:hyperlink w:anchor="pmid37463768">
+        <w:r>
+          <w:rPr>
+            <w:rStyle w:val="Hyperlink"/>
+          </w:rPr>
+          <w:t xml:space="preserve">35</w:t>
+        </w:r>
+      </w:hyperlink>
+      <w:r>
+        <w:t xml:space="preserve">,</w:t>
+      </w:r>
+      <w:r>
+        <w:t xml:space="preserve"> </w:t>
+      </w:r>
+      <w:hyperlink w:anchor="pmid37460991">
+        <w:r>
+          <w:rPr>
+            <w:rStyle w:val="Hyperlink"/>
+          </w:rPr>
+          <w:t xml:space="preserve">36</w:t>
+        </w:r>
+      </w:hyperlink>
+      <w:r>
+        <w:t xml:space="preserve">]. Moreover, AI-powered natural</w:t>
+      </w:r>
+      <w:r>
+        <w:t xml:space="preserve"> </w:t>
+      </w:r>
+      <w:r>
+        <w:t xml:space="preserve">language processing techniques have been used to analyze scientific literature,</w:t>
+      </w:r>
+      <w:r>
+        <w:t xml:space="preserve"> </w:t>
+      </w:r>
+      <w:r>
+        <w:t xml:space="preserve">patents, and clinical trial reports. This enables researchers to stay updated</w:t>
+      </w:r>
+      <w:r>
+        <w:t xml:space="preserve"> </w:t>
+      </w:r>
+      <w:r>
+        <w:t xml:space="preserve">with the latest discoveries and facilitates knowledge discovery in the field.</w:t>
+      </w:r>
+    </w:p>
+    <w:p>
+      <w:pPr>
+        <w:pStyle w:val="BodyText"/>
+      </w:pPr>
+      <w:r>
+        <w:t xml:space="preserve">Finally, in the area of clinical trials machine learning algorithms have been</w:t>
+      </w:r>
+      <w:r>
+        <w:t xml:space="preserve"> </w:t>
+      </w:r>
+      <w:r>
+        <w:t xml:space="preserve">appplied to mining vast amounts of data from clinical trials , and as result</w:t>
+      </w:r>
+      <w:r>
+        <w:t xml:space="preserve"> </w:t>
+      </w:r>
+      <w:r>
+        <w:t xml:space="preserve">improving the rates of success for new drugs and treatment strategies for</w:t>
+      </w:r>
+      <w:r>
+        <w:t xml:space="preserve"> </w:t>
+      </w:r>
+      <w:r>
+        <w:t xml:space="preserve">patients partipating in the trials [</w:t>
+      </w:r>
+      <w:hyperlink w:anchor="pmid37486997">
+        <w:r>
+          <w:rPr>
+            <w:rStyle w:val="Hyperlink"/>
+          </w:rPr>
+          <w:t xml:space="preserve">37</w:t>
+        </w:r>
+      </w:hyperlink>
+      <w:r>
+        <w:t xml:space="preserve">,</w:t>
+      </w:r>
+      <w:r>
+        <w:t xml:space="preserve"> </w:t>
+      </w:r>
+      <w:hyperlink w:anchor="pmid37483175">
+        <w:r>
+          <w:rPr>
+            <w:rStyle w:val="Hyperlink"/>
+          </w:rPr>
+          <w:t xml:space="preserve">38</w:t>
+        </w:r>
+      </w:hyperlink>
+      <w:r>
+        <w:t xml:space="preserve">]. Additional</w:t>
+      </w:r>
+      <w:r>
+        <w:t xml:space="preserve"> </w:t>
+      </w:r>
+      <w:r>
+        <w:t xml:space="preserve">studies have also demonstated that machine learning algorithms can result in</w:t>
+      </w:r>
+      <w:r>
+        <w:t xml:space="preserve"> </w:t>
+      </w:r>
+      <w:r>
+        <w:t xml:space="preserve">better optimization of the clinical trial designs, reduction costs and overall</w:t>
+      </w:r>
+      <w:r>
+        <w:t xml:space="preserve"> </w:t>
+      </w:r>
+      <w:r>
+        <w:t xml:space="preserve">acceleration of the drug development pipelines</w:t>
+      </w:r>
+      <w:r>
+        <w:t xml:space="preserve"> </w:t>
+      </w:r>
+      <w:r>
+        <w:t xml:space="preserve">[</w:t>
       </w:r>
       <w:hyperlink w:anchor="pmid37479540">
         <w:r>
           <w:rPr>
             <w:rStyle w:val="Hyperlink"/>
           </w:rPr>
-          <w:t xml:space="preserve">15</w:t>
+          <w:t xml:space="preserve">23</w:t>
         </w:r>
       </w:hyperlink>
       <w:r>
@@ -7673,7 +7811,7 @@
           <w:rPr>
             <w:rStyle w:val="Hyperlink"/>
           </w:rPr>
-          <w:t xml:space="preserve">16</w:t>
+          <w:t xml:space="preserve">24</w:t>
         </w:r>
       </w:hyperlink>
       <w:r>
@@ -7923,7 +8061,7 @@
         <w:pStyle w:val="BodyText"/>
       </w:pPr>
       <w:r>
-        <w:t xml:space="preserve">[1] E. Noether, “Invariante variationsprobleme, math-phys,”</w:t>
+        <w:t xml:space="preserve">[1] K. Katz, O. Shutov, R. Lapoint, M. Kimelman, J. R. Brister, and C. O’Sullivan, “The sequence read archive: a decade more of explosive growth,”</w:t>
       </w:r>
       <w:r>
         <w:t xml:space="preserve"> </w:t>
@@ -7932,10 +8070,10 @@
         <w:rPr>
           <w:i/>
         </w:rPr>
-        <w:t xml:space="preserve">Klasse, pp235-257</w:t>
-      </w:r>
-      <w:r>
-        <w:t xml:space="preserve">, 1918.</w:t>
+        <w:t xml:space="preserve">Nucleic acids research</w:t>
+      </w:r>
+      <w:r>
+        <w:t xml:space="preserve">, vol. 50, no. D1, pp. D387–D390, 2022.</w:t>
       </w:r>
     </w:p>
     <w:p>
@@ -7943,19 +8081,7 @@
         <w:pStyle w:val="BodyText"/>
       </w:pPr>
       <w:r>
-        <w:t xml:space="preserve">[2] K. Katz, O. Shutov, R. Lapoint, M. Kimelman, J. R. Brister, and C. O’Sullivan, “The sequence read archive: a decade more of explosive growth,”</w:t>
-      </w:r>
-      <w:r>
-        <w:t xml:space="preserve"> </w:t>
-      </w:r>
-      <w:r>
-        <w:rPr>
-          <w:i/>
-        </w:rPr>
-        <w:t xml:space="preserve">Nucleic acids research</w:t>
-      </w:r>
-      <w:r>
-        <w:t xml:space="preserve">, vol. 50, no. D1, pp. D387–D390, 2022.</w:t>
+        <w:t xml:space="preserve">[2] L. Clissa, “Survey of Big Data sizes in 2021.” 2022.</w:t>
       </w:r>
     </w:p>
     <w:p>
@@ -7963,7 +8089,19 @@
         <w:pStyle w:val="BodyText"/>
       </w:pPr>
       <w:r>
-        <w:t xml:space="preserve">[3] L. Clissa, “Survey of Big Data sizes in 2021.” 2022.</w:t>
+        <w:t xml:space="preserve">[3] M. M. Bronstein, J. Bruna, T. Cohen, and P. Veličković, “Geometric deep learning: Grids, groups, graphs, geodesics, and gauges,”</w:t>
+      </w:r>
+      <w:r>
+        <w:t xml:space="preserve"> </w:t>
+      </w:r>
+      <w:r>
+        <w:rPr>
+          <w:i/>
+        </w:rPr>
+        <w:t xml:space="preserve">arXiv preprint arXiv:2104.13478</w:t>
+      </w:r>
+      <w:r>
+        <w:t xml:space="preserve">, 2021.</w:t>
       </w:r>
     </w:p>
     <w:p>
@@ -7971,7 +8109,7 @@
         <w:pStyle w:val="BodyText"/>
       </w:pPr>
       <w:r>
-        <w:t xml:space="preserve">[4] M. M. Bronstein, J. Bruna, T. Cohen, and P. Veličković, “Geometric deep learning: Grids, groups, graphs, geodesics, and gauges,”</w:t>
+        <w:t xml:space="preserve">[4] E. Noether, “Invariante variationsprobleme, math-phys,”</w:t>
       </w:r>
       <w:r>
         <w:t xml:space="preserve"> </w:t>
@@ -7980,10 +8118,10 @@
         <w:rPr>
           <w:i/>
         </w:rPr>
-        <w:t xml:space="preserve">arXiv preprint arXiv:2104.13478</w:t>
-      </w:r>
-      <w:r>
-        <w:t xml:space="preserve">, 2021.</w:t>
+        <w:t xml:space="preserve">Klasse, pp235-257</w:t>
+      </w:r>
+      <w:r>
+        <w:t xml:space="preserve">, 1918.</w:t>
       </w:r>
     </w:p>
     <w:p>
@@ -8011,7 +8149,7 @@
         <w:pStyle w:val="BodyText"/>
       </w:pPr>
       <w:r>
-        <w:t xml:space="preserve">[6] M. Uzair and N. Jamil, “Effects of hidden layers on the efficiency of neural networks,” in</w:t>
+        <w:t xml:space="preserve">[6] T. M. Nair, “Building and Interpreting Artificial Neural Network Models for Biological Systems.,”</w:t>
       </w:r>
       <w:r>
         <w:t xml:space="preserve"> </w:t>
@@ -8020,10 +8158,10 @@
         <w:rPr>
           <w:i/>
         </w:rPr>
-        <w:t xml:space="preserve">2020 IEEE 23rd international multitopic conference (INMIC)</w:t>
-      </w:r>
-      <w:r>
-        <w:t xml:space="preserve">, 2020, pp. 1–6.</w:t>
+        <w:t xml:space="preserve">Methods in molecular biology (Clifton, N.J.)</w:t>
+      </w:r>
+      <w:r>
+        <w:t xml:space="preserve">, vol. 2190, pp. 185–194, 2021, doi: 10.1007/978-1-0716-0826-5_8.</w:t>
       </w:r>
     </w:p>
     <w:p>
@@ -8031,7 +8169,7 @@
         <w:pStyle w:val="BodyText"/>
       </w:pPr>
       <w:r>
-        <w:t xml:space="preserve">[7] M. Wainberg, D. Merico, A. Delong, and B. J. Frey, “Deep learning in biomedicine,”</w:t>
+        <w:t xml:space="preserve">[7] M. Uzair and N. Jamil, “Effects of hidden layers on the efficiency of neural networks,” in</w:t>
       </w:r>
       <w:r>
         <w:t xml:space="preserve"> </w:t>
@@ -8040,10 +8178,10 @@
         <w:rPr>
           <w:i/>
         </w:rPr>
-        <w:t xml:space="preserve">Nature biotechnology</w:t>
-      </w:r>
-      <w:r>
-        <w:t xml:space="preserve">, vol. 36, no. 9, pp. 829–838, 2018.</w:t>
+        <w:t xml:space="preserve">2020 IEEE 23rd international multitopic conference (INMIC)</w:t>
+      </w:r>
+      <w:r>
+        <w:t xml:space="preserve">, 2020, pp. 1–6.</w:t>
       </w:r>
     </w:p>
     <w:p>
@@ -8051,7 +8189,7 @@
         <w:pStyle w:val="BodyText"/>
       </w:pPr>
       <w:r>
-        <w:t xml:space="preserve">[8] B. Tang, Z. Pan, K. Yin, and A. Khateeb, “Recent advances of deep learning in bioinformatics and computational biology,”</w:t>
+        <w:t xml:space="preserve">[8] V. Renganathan, “Overview of artificial neural network models in the biomedical domain.,”</w:t>
       </w:r>
       <w:r>
         <w:t xml:space="preserve"> </w:t>
@@ -8060,10 +8198,10 @@
         <w:rPr>
           <w:i/>
         </w:rPr>
-        <w:t xml:space="preserve">Frontiers in genetics</w:t>
-      </w:r>
-      <w:r>
-        <w:t xml:space="preserve">, vol. 10, p. 214, 2019.</w:t>
+        <w:t xml:space="preserve">Bratislavske lekarske listy</w:t>
+      </w:r>
+      <w:r>
+        <w:t xml:space="preserve">, vol. 120, no. 7, pp. 536–540, 2019, doi: 10.4149/BLL_2019_087.</w:t>
       </w:r>
     </w:p>
     <w:p>
@@ -8071,7 +8209,7 @@
         <w:pStyle w:val="BodyText"/>
       </w:pPr>
       <w:r>
-        <w:t xml:space="preserve">[9] N. Kriegeskorte and T. Golan, “Neural network models and deep learning,”</w:t>
+        <w:t xml:space="preserve">[9] M. Wainberg, D. Merico, A. Delong, and B. J. Frey, “Deep learning in biomedicine,”</w:t>
       </w:r>
       <w:r>
         <w:t xml:space="preserve"> </w:t>
@@ -8080,10 +8218,10 @@
         <w:rPr>
           <w:i/>
         </w:rPr>
-        <w:t xml:space="preserve">Current Biology</w:t>
-      </w:r>
-      <w:r>
-        <w:t xml:space="preserve">, vol. 29, no. 7, pp. R231–R236, 2019.</w:t>
+        <w:t xml:space="preserve">Nature biotechnology</w:t>
+      </w:r>
+      <w:r>
+        <w:t xml:space="preserve">, vol. 36, no. 9, pp. 829–838, 2018.</w:t>
       </w:r>
     </w:p>
     <w:p>
@@ -8091,7 +8229,7 @@
         <w:pStyle w:val="BodyText"/>
       </w:pPr>
       <w:r>
-        <w:t xml:space="preserve">[10] S. Ruder, “An overview of gradient descent optimization algorithms,”</w:t>
+        <w:t xml:space="preserve">[10] B. Tang, Z. Pan, K. Yin, and A. Khateeb, “Recent advances of deep learning in bioinformatics and computational biology,”</w:t>
       </w:r>
       <w:r>
         <w:t xml:space="preserve"> </w:t>
@@ -8100,10 +8238,10 @@
         <w:rPr>
           <w:i/>
         </w:rPr>
-        <w:t xml:space="preserve">arXiv preprint arXiv:1609.04747</w:t>
-      </w:r>
-      <w:r>
-        <w:t xml:space="preserve">, 2016.</w:t>
+        <w:t xml:space="preserve">Frontiers in genetics</w:t>
+      </w:r>
+      <w:r>
+        <w:t xml:space="preserve">, vol. 10, p. 214, 2019.</w:t>
       </w:r>
     </w:p>
     <w:p>
@@ -8111,7 +8249,7 @@
         <w:pStyle w:val="BodyText"/>
       </w:pPr>
       <w:r>
-        <w:t xml:space="preserve">[11] W. A. Sutherland,</w:t>
+        <w:t xml:space="preserve">[11] J. Zou, Y. Han, and S.-S. So, “Overview of artificial neural networks.,”</w:t>
       </w:r>
       <w:r>
         <w:t xml:space="preserve"> </w:t>
@@ -8120,10 +8258,10 @@
         <w:rPr>
           <w:i/>
         </w:rPr>
-        <w:t xml:space="preserve">Introduction to metric and topological spaces</w:t>
-      </w:r>
-      <w:r>
-        <w:t xml:space="preserve">. Oxford University Press, 2009.</w:t>
+        <w:t xml:space="preserve">Methods in molecular biology (Clifton, N.J.)</w:t>
+      </w:r>
+      <w:r>
+        <w:t xml:space="preserve">, vol. 458, pp. 15–23, 2008, doi: 10.1007/978-1-60327-101-1_2.</w:t>
       </w:r>
     </w:p>
     <w:p>
@@ -8131,7 +8269,7 @@
         <w:pStyle w:val="BodyText"/>
       </w:pPr>
       <w:r>
-        <w:t xml:space="preserve">[12] M. Lee, “Recent Advances in Deep Learning for Protein-Protein Interaction Analysis: A Comprehensive Review,”</w:t>
+        <w:t xml:space="preserve">[12] N. Kriegeskorte and T. Golan, “Neural network models and deep learning,”</w:t>
       </w:r>
       <w:r>
         <w:t xml:space="preserve"> </w:t>
@@ -8140,10 +8278,10 @@
         <w:rPr>
           <w:i/>
         </w:rPr>
-        <w:t xml:space="preserve">Molecules</w:t>
-      </w:r>
-      <w:r>
-        <w:t xml:space="preserve">, vol. 28, no. 13, Jul. 2023.</w:t>
+        <w:t xml:space="preserve">Current Biology</w:t>
+      </w:r>
+      <w:r>
+        <w:t xml:space="preserve">, vol. 29, no. 7, pp. R231–R236, 2019.</w:t>
       </w:r>
     </w:p>
     <w:p>
@@ -8151,7 +8289,7 @@
         <w:pStyle w:val="BodyText"/>
       </w:pPr>
       <w:r>
-        <w:t xml:space="preserve">[13] M. Wysocka, O. Wysocki, M. Zufferey, D. Landers, and A. Freitas, “A systematic review of biologically-informed deep learning models for cancer: fundamental trends for encoding and interpreting oncology data,”</w:t>
+        <w:t xml:space="preserve">[13] S. Ruder, “An overview of gradient descent optimization algorithms,”</w:t>
       </w:r>
       <w:r>
         <w:t xml:space="preserve"> </w:t>
@@ -8160,10 +8298,10 @@
         <w:rPr>
           <w:i/>
         </w:rPr>
-        <w:t xml:space="preserve">BMC Bioinformatics</w:t>
-      </w:r>
-      <w:r>
-        <w:t xml:space="preserve">, vol. 24, no. 1, p. 198, May 2023.</w:t>
+        <w:t xml:space="preserve">arXiv preprint arXiv:1609.04747</w:t>
+      </w:r>
+      <w:r>
+        <w:t xml:space="preserve">, 2016.</w:t>
       </w:r>
     </w:p>
     <w:p>
@@ -8171,7 +8309,7 @@
         <w:pStyle w:val="BodyText"/>
       </w:pPr>
       <w:r>
-        <w:t xml:space="preserve">[14] B. Jahanyar, H. Tabatabaee, and A. Rowhanimanesh, “Harnessing Deep Learning for Omics in an Era of COVID-19,”</w:t>
+        <w:t xml:space="preserve">[14] G. Chartrand</w:t>
       </w:r>
       <w:r>
         <w:t xml:space="preserve"> </w:t>
@@ -8180,10 +8318,22 @@
         <w:rPr>
           <w:i/>
         </w:rPr>
-        <w:t xml:space="preserve">OMICS</w:t>
-      </w:r>
-      <w:r>
-        <w:t xml:space="preserve">, vol. 27, no. 4, pp. 141–152, Apr. 2023.</w:t>
+        <w:t xml:space="preserve">et al.</w:t>
+      </w:r>
+      <w:r>
+        <w:t xml:space="preserve">, “Deep Learning: A Primer for Radiologists.,”</w:t>
+      </w:r>
+      <w:r>
+        <w:t xml:space="preserve"> </w:t>
+      </w:r>
+      <w:r>
+        <w:rPr>
+          <w:i/>
+        </w:rPr>
+        <w:t xml:space="preserve">Radiographics : a review publication of the Radiological Society of North America, Inc</w:t>
+      </w:r>
+      <w:r>
+        <w:t xml:space="preserve">, vol. 37, no. 7, pp. 2113–2131, 2017, doi: 10.1148/rg.2017170077.</w:t>
       </w:r>
     </w:p>
     <w:p>
@@ -8191,7 +8341,7 @@
         <w:pStyle w:val="BodyText"/>
       </w:pPr>
       <w:r>
-        <w:t xml:space="preserve">[15] F. W. Pun, I. V. Ozerov, and A. Zhavoronkov, “AI-powered therapeutic target discovery,”</w:t>
+        <w:t xml:space="preserve">[15] N. Kriegeskorte and T. Golan, “Neural network models and deep learning.,”</w:t>
       </w:r>
       <w:r>
         <w:t xml:space="preserve"> </w:t>
@@ -8200,10 +8350,10 @@
         <w:rPr>
           <w:i/>
         </w:rPr>
-        <w:t xml:space="preserve">Trends Pharmacol Sci</w:t>
-      </w:r>
-      <w:r>
-        <w:t xml:space="preserve">, Jul. 2023.</w:t>
+        <w:t xml:space="preserve">Current biology : CB</w:t>
+      </w:r>
+      <w:r>
+        <w:t xml:space="preserve">, vol. 29, no. 7, pp. R231–R236, Apr. 2019, doi: 10.1016/j.cub.2019.02.034.</w:t>
       </w:r>
     </w:p>
     <w:p>
@@ -8211,7 +8361,7 @@
         <w:pStyle w:val="BodyText"/>
       </w:pPr>
       <w:r>
-        <w:t xml:space="preserve">[16] G. Floresta, C. Zagni, V. Patamia, and A. Rescifina, “How can artificial intelligence be utilized for de novo drug design against COVID-19 (SARS-CoV-2)?,”</w:t>
+        <w:t xml:space="preserve">[16] S. Agatonovic-Kustrin and R. Beresford, “Basic concepts of artificial neural network (ANN) modeling and its application in pharmaceutical research.,”</w:t>
       </w:r>
       <w:r>
         <w:t xml:space="preserve"> </w:t>
@@ -8220,10 +8370,10 @@
         <w:rPr>
           <w:i/>
         </w:rPr>
-        <w:t xml:space="preserve">Expert Opin Drug Discov</w:t>
-      </w:r>
-      <w:r>
-        <w:t xml:space="preserve">, pp. 1–4, Jul. 2023.</w:t>
+        <w:t xml:space="preserve">Journal of pharmaceutical and biomedical analysis</w:t>
+      </w:r>
+      <w:r>
+        <w:t xml:space="preserve">, vol. 22, no. 5, pp. 717–727, Jun. 2000, doi: 10.1016/s0731-7085(99)00272-1.</w:t>
       </w:r>
     </w:p>
     <w:p>
@@ -8231,7 +8381,7 @@
         <w:pStyle w:val="BodyText"/>
       </w:pPr>
       <w:r>
-        <w:t xml:space="preserve">[17] Y. Zhou</w:t>
+        <w:t xml:space="preserve">[17] A. Eetemadi and I. Tagkopoulos, “Genetic Neural Networks: an artificial neural network architecture for capturing gene expression relationships.,”</w:t>
       </w:r>
       <w:r>
         <w:t xml:space="preserve"> </w:t>
@@ -8240,22 +8390,10 @@
         <w:rPr>
           <w:i/>
         </w:rPr>
-        <w:t xml:space="preserve">et al.</w:t>
-      </w:r>
-      <w:r>
-        <w:t xml:space="preserve">, “Deep learning in preclinical antibody drug discovery and development,”</w:t>
-      </w:r>
-      <w:r>
-        <w:t xml:space="preserve"> </w:t>
-      </w:r>
-      <w:r>
-        <w:rPr>
-          <w:i/>
-        </w:rPr>
-        <w:t xml:space="preserve">Methods</w:t>
-      </w:r>
-      <w:r>
-        <w:t xml:space="preserve">, Jul. 2023.</w:t>
+        <w:t xml:space="preserve">Bioinformatics (Oxford, England)</w:t>
+      </w:r>
+      <w:r>
+        <w:t xml:space="preserve">, vol. 35, no. 13, pp. 2226–2234, Jul. 2019, doi: 10.1093/bioinformatics/bty945.</w:t>
       </w:r>
     </w:p>
     <w:p>
@@ -8263,7 +8401,7 @@
         <w:pStyle w:val="BodyText"/>
       </w:pPr>
       <w:r>
-        <w:t xml:space="preserve">[18] A. rez-Mena, E. n, M. J. Alvarez-Cubero, A. Anguita-Ruiz, L. J. Martinez-Gonzalez, and J. Alcala-Fdez, “Explainable artificial intelligence to predict and identify prostate cancer tissue by gene expression,”</w:t>
+        <w:t xml:space="preserve">[18] L. G. Wright</w:t>
       </w:r>
       <w:r>
         <w:t xml:space="preserve"> </w:t>
@@ -8272,10 +8410,22 @@
         <w:rPr>
           <w:i/>
         </w:rPr>
-        <w:t xml:space="preserve">Comput Methods Programs Biomed</w:t>
-      </w:r>
-      <w:r>
-        <w:t xml:space="preserve">, vol. 240, p. 107719, Jul. 2023.</w:t>
+        <w:t xml:space="preserve">et al.</w:t>
+      </w:r>
+      <w:r>
+        <w:t xml:space="preserve">, “Deep physical neural networks trained with backpropagation.,”</w:t>
+      </w:r>
+      <w:r>
+        <w:t xml:space="preserve"> </w:t>
+      </w:r>
+      <w:r>
+        <w:rPr>
+          <w:i/>
+        </w:rPr>
+        <w:t xml:space="preserve">Nature</w:t>
+      </w:r>
+      <w:r>
+        <w:t xml:space="preserve">, vol. 601, no. 7894, pp. 549–555, Jan. 2022, doi: 10.1038/s41586-021-04223-6.</w:t>
       </w:r>
     </w:p>
     <w:p>
@@ -8283,7 +8433,7 @@
         <w:pStyle w:val="BodyText"/>
       </w:pPr>
       <w:r>
-        <w:t xml:space="preserve">[19] W. Wei, Y. Li, and T. Huang, “Using Machine Learning Methods to Study Colorectal Cancer Tumor Micro-Environment and Its Biomarkers,”</w:t>
+        <w:t xml:space="preserve">[19] W. A. Sutherland,</w:t>
       </w:r>
       <w:r>
         <w:t xml:space="preserve"> </w:t>
@@ -8292,10 +8442,10 @@
         <w:rPr>
           <w:i/>
         </w:rPr>
-        <w:t xml:space="preserve">Int J Mol Sci</w:t>
-      </w:r>
-      <w:r>
-        <w:t xml:space="preserve">, vol. 24, no. 13, Jul. 2023.</w:t>
+        <w:t xml:space="preserve">Introduction to metric and topological spaces</w:t>
+      </w:r>
+      <w:r>
+        <w:t xml:space="preserve">. Oxford University Press, 2009.</w:t>
       </w:r>
     </w:p>
     <w:p>
@@ -8303,7 +8453,7 @@
         <w:pStyle w:val="BodyText"/>
       </w:pPr>
       <w:r>
-        <w:t xml:space="preserve">[20] D. Shigemizu</w:t>
+        <w:t xml:space="preserve">[20] M. Lee, “Recent Advances in Deep Learning for Protein-Protein Interaction Analysis: A Comprehensive Review,”</w:t>
       </w:r>
       <w:r>
         <w:t xml:space="preserve"> </w:t>
@@ -8312,22 +8462,10 @@
         <w:rPr>
           <w:i/>
         </w:rPr>
-        <w:t xml:space="preserve">et al.</w:t>
-      </w:r>
-      <w:r>
-        <w:t xml:space="preserve">, “Classification and deep-learning-based prediction of Alzheimer disease subtypes by using genomic data,”</w:t>
-      </w:r>
-      <w:r>
-        <w:t xml:space="preserve"> </w:t>
-      </w:r>
-      <w:r>
-        <w:rPr>
-          <w:i/>
-        </w:rPr>
-        <w:t xml:space="preserve">Transl Psychiatry</w:t>
-      </w:r>
-      <w:r>
-        <w:t xml:space="preserve">, vol. 13, no. 1, p. 232, Jun. 2023.</w:t>
+        <w:t xml:space="preserve">Molecules</w:t>
+      </w:r>
+      <w:r>
+        <w:t xml:space="preserve">, vol. 28, no. 13, Jul. 2023.</w:t>
       </w:r>
     </w:p>
     <w:p>
@@ -8335,7 +8473,7 @@
         <w:pStyle w:val="BodyText"/>
       </w:pPr>
       <w:r>
-        <w:t xml:space="preserve">[21] Z. Mirza</w:t>
+        <w:t xml:space="preserve">[21] M. Wysocka, O. Wysocki, M. Zufferey, D. Landers, and A. Freitas, “A systematic review of biologically-informed deep learning models for cancer: fundamental trends for encoding and interpreting oncology data,”</w:t>
       </w:r>
       <w:r>
         <w:t xml:space="preserve"> </w:t>
@@ -8344,22 +8482,10 @@
         <w:rPr>
           <w:i/>
         </w:rPr>
-        <w:t xml:space="preserve">et al.</w:t>
-      </w:r>
-      <w:r>
-        <w:t xml:space="preserve">, “Identification of Novel Diagnostic and Prognostic Gene Signature Biomarkers for Breast Cancer Using Artificial Intelligence and Machine Learning Assisted Transcriptomics Analysis,”</w:t>
-      </w:r>
-      <w:r>
-        <w:t xml:space="preserve"> </w:t>
-      </w:r>
-      <w:r>
-        <w:rPr>
-          <w:i/>
-        </w:rPr>
-        <w:t xml:space="preserve">Cancers (Basel)</w:t>
-      </w:r>
-      <w:r>
-        <w:t xml:space="preserve">, vol. 15, no. 12, Jun. 2023.</w:t>
+        <w:t xml:space="preserve">BMC Bioinformatics</w:t>
+      </w:r>
+      <w:r>
+        <w:t xml:space="preserve">, vol. 24, no. 1, p. 198, May 2023.</w:t>
       </w:r>
     </w:p>
     <w:p>
@@ -8367,7 +8493,7 @@
         <w:pStyle w:val="BodyText"/>
       </w:pPr>
       <w:r>
-        <w:t xml:space="preserve">[22] R. Adam, K. Dell’Aquila, L. Hodges, T. Maldjian, and T. Q. Duong, “Deep learning applications to breast cancer detection by magnetic resonance imaging: a literature review,”</w:t>
+        <w:t xml:space="preserve">[22] B. Jahanyar, H. Tabatabaee, and A. Rowhanimanesh, “Harnessing Deep Learning for Omics in an Era of COVID-19,”</w:t>
       </w:r>
       <w:r>
         <w:t xml:space="preserve"> </w:t>
@@ -8376,10 +8502,10 @@
         <w:rPr>
           <w:i/>
         </w:rPr>
-        <w:t xml:space="preserve">Breast Cancer Res</w:t>
-      </w:r>
-      <w:r>
-        <w:t xml:space="preserve">, vol. 25, no. 1, p. 87, Jul. 2023.</w:t>
+        <w:t xml:space="preserve">OMICS</w:t>
+      </w:r>
+      <w:r>
+        <w:t xml:space="preserve">, vol. 27, no. 4, pp. 141–152, Apr. 2023.</w:t>
       </w:r>
     </w:p>
     <w:p>
@@ -8387,7 +8513,7 @@
         <w:pStyle w:val="BodyText"/>
       </w:pPr>
       <w:r>
-        <w:t xml:space="preserve">[23] Y. Tong</w:t>
+        <w:t xml:space="preserve">[23] F. W. Pun, I. V. Ozerov, and A. Zhavoronkov, “AI-powered therapeutic target discovery,”</w:t>
       </w:r>
       <w:r>
         <w:t xml:space="preserve"> </w:t>
@@ -8396,22 +8522,10 @@
         <w:rPr>
           <w:i/>
         </w:rPr>
-        <w:t xml:space="preserve">et al.</w:t>
-      </w:r>
-      <w:r>
-        <w:t xml:space="preserve">, “Prediction of lymphoma response to CAR T cells by deep learning-based image analysis,”</w:t>
-      </w:r>
-      <w:r>
-        <w:t xml:space="preserve"> </w:t>
-      </w:r>
-      <w:r>
-        <w:rPr>
-          <w:i/>
-        </w:rPr>
-        <w:t xml:space="preserve">PLoS One</w:t>
-      </w:r>
-      <w:r>
-        <w:t xml:space="preserve">, vol. 18, no. 7, p. e0282573, 2023.</w:t>
+        <w:t xml:space="preserve">Trends Pharmacol Sci</w:t>
+      </w:r>
+      <w:r>
+        <w:t xml:space="preserve">, Jul. 2023.</w:t>
       </w:r>
     </w:p>
     <w:p>
@@ -8419,7 +8533,7 @@
         <w:pStyle w:val="BodyText"/>
       </w:pPr>
       <w:r>
-        <w:t xml:space="preserve">[24] L. R. Archila</w:t>
+        <w:t xml:space="preserve">[24] G. Floresta, C. Zagni, V. Patamia, and A. Rescifina, “How can artificial intelligence be utilized for de novo drug design against COVID-19 (SARS-CoV-2)?,”</w:t>
       </w:r>
       <w:r>
         <w:t xml:space="preserve"> </w:t>
@@ -8428,22 +8542,10 @@
         <w:rPr>
           <w:i/>
         </w:rPr>
-        <w:t xml:space="preserve">et al.</w:t>
-      </w:r>
-      <w:r>
-        <w:t xml:space="preserve">, “Performance of an Artificial Intelligence Model for Recognition and Quantitation of Histologic Features of Eosinophilic Esophagitis on Biopsy Samples,”</w:t>
-      </w:r>
-      <w:r>
-        <w:t xml:space="preserve"> </w:t>
-      </w:r>
-      <w:r>
-        <w:rPr>
-          <w:i/>
-        </w:rPr>
-        <w:t xml:space="preserve">Mod Pathol</w:t>
-      </w:r>
-      <w:r>
-        <w:t xml:space="preserve">, p. 100285, Jul. 2023.</w:t>
+        <w:t xml:space="preserve">Expert Opin Drug Discov</w:t>
+      </w:r>
+      <w:r>
+        <w:t xml:space="preserve">, pp. 1–4, Jul. 2023.</w:t>
       </w:r>
     </w:p>
     <w:p>
@@ -8451,7 +8553,7 @@
         <w:pStyle w:val="BodyText"/>
       </w:pPr>
       <w:r>
-        <w:t xml:space="preserve">[25] Q. Li, A. Sandoval, and B. Chen, “Advancing spinal cord injury research with optical clearing, light sheet microscopy, and artificial intelligence-based image analysis,”</w:t>
+        <w:t xml:space="preserve">[25] Y. Zhou</w:t>
       </w:r>
       <w:r>
         <w:t xml:space="preserve"> </w:t>
@@ -8460,10 +8562,22 @@
         <w:rPr>
           <w:i/>
         </w:rPr>
-        <w:t xml:space="preserve">Neural Regen Res</w:t>
-      </w:r>
-      <w:r>
-        <w:t xml:space="preserve">, vol. 18, no. 12, pp. 2661–2662, Dec. 2023.</w:t>
+        <w:t xml:space="preserve">et al.</w:t>
+      </w:r>
+      <w:r>
+        <w:t xml:space="preserve">, “Deep learning in preclinical antibody drug discovery and development,”</w:t>
+      </w:r>
+      <w:r>
+        <w:t xml:space="preserve"> </w:t>
+      </w:r>
+      <w:r>
+        <w:rPr>
+          <w:i/>
+        </w:rPr>
+        <w:t xml:space="preserve">Methods</w:t>
+      </w:r>
+      <w:r>
+        <w:t xml:space="preserve">, Jul. 2023.</w:t>
       </w:r>
     </w:p>
     <w:p>
@@ -8471,7 +8585,7 @@
         <w:pStyle w:val="BodyText"/>
       </w:pPr>
       <w:r>
-        <w:t xml:space="preserve">[26] M. Santorsola and F. Lescai, “The promise of explainable deep learning for omics data analysis: Adding new discovery tools to AI,”</w:t>
+        <w:t xml:space="preserve">[26] A. rez-Mena, E. n, M. J. Alvarez-Cubero, A. Anguita-Ruiz, L. J. Martinez-Gonzalez, and J. Alcala-Fdez, “Explainable artificial intelligence to predict and identify prostate cancer tissue by gene expression,”</w:t>
       </w:r>
       <w:r>
         <w:t xml:space="preserve"> </w:t>
@@ -8480,10 +8594,10 @@
         <w:rPr>
           <w:i/>
         </w:rPr>
-        <w:t xml:space="preserve">N Biotechnol</w:t>
-      </w:r>
-      <w:r>
-        <w:t xml:space="preserve">, vol. 77, pp. 1–11, Jun. 2023.</w:t>
+        <w:t xml:space="preserve">Comput Methods Programs Biomed</w:t>
+      </w:r>
+      <w:r>
+        <w:t xml:space="preserve">, vol. 240, p. 107719, Jul. 2023.</w:t>
       </w:r>
     </w:p>
     <w:p>
@@ -8491,7 +8605,7 @@
         <w:pStyle w:val="BodyText"/>
       </w:pPr>
       <w:r>
-        <w:t xml:space="preserve">[27] B. Waissengrin</w:t>
+        <w:t xml:space="preserve">[27] W. Wei, Y. Li, and T. Huang, “Using Machine Learning Methods to Study Colorectal Cancer Tumor Micro-Environment and Its Biomarkers,”</w:t>
       </w:r>
       <w:r>
         <w:t xml:space="preserve"> </w:t>
@@ -8500,22 +8614,10 @@
         <w:rPr>
           <w:i/>
         </w:rPr>
-        <w:t xml:space="preserve">et al.</w:t>
-      </w:r>
-      <w:r>
-        <w:t xml:space="preserve">, “Artificial intelligence (AI) molecular analysis tool assists in rapid treatment decision in lung cancer: a case report,”</w:t>
-      </w:r>
-      <w:r>
-        <w:t xml:space="preserve"> </w:t>
-      </w:r>
-      <w:r>
-        <w:rPr>
-          <w:i/>
-        </w:rPr>
-        <w:t xml:space="preserve">J Clin Pathol</w:t>
-      </w:r>
-      <w:r>
-        <w:t xml:space="preserve">, Jul. 2023.</w:t>
+        <w:t xml:space="preserve">Int J Mol Sci</w:t>
+      </w:r>
+      <w:r>
+        <w:t xml:space="preserve">, vol. 24, no. 13, Jul. 2023.</w:t>
       </w:r>
     </w:p>
     <w:p>
@@ -8523,7 +8625,7 @@
         <w:pStyle w:val="BodyText"/>
       </w:pPr>
       <w:r>
-        <w:t xml:space="preserve">[28] F. Hosseini, F. Asadi, H. Emami, and M. Ebnali, “Machine learning applications for early detection of esophageal cancer: a systematic review,”</w:t>
+        <w:t xml:space="preserve">[28] D. Shigemizu</w:t>
       </w:r>
       <w:r>
         <w:t xml:space="preserve"> </w:t>
@@ -8532,10 +8634,22 @@
         <w:rPr>
           <w:i/>
         </w:rPr>
-        <w:t xml:space="preserve">BMC Med Inform Decis Mak</w:t>
-      </w:r>
-      <w:r>
-        <w:t xml:space="preserve">, vol. 23, no. 1, p. 124, Jul. 2023.</w:t>
+        <w:t xml:space="preserve">et al.</w:t>
+      </w:r>
+      <w:r>
+        <w:t xml:space="preserve">, “Classification and deep-learning-based prediction of Alzheimer disease subtypes by using genomic data,”</w:t>
+      </w:r>
+      <w:r>
+        <w:t xml:space="preserve"> </w:t>
+      </w:r>
+      <w:r>
+        <w:rPr>
+          <w:i/>
+        </w:rPr>
+        <w:t xml:space="preserve">Transl Psychiatry</w:t>
+      </w:r>
+      <w:r>
+        <w:t xml:space="preserve">, vol. 13, no. 1, p. 232, Jun. 2023.</w:t>
       </w:r>
     </w:p>
     <w:p>
@@ -8543,7 +8657,7 @@
         <w:pStyle w:val="BodyText"/>
       </w:pPr>
       <w:r>
-        <w:t xml:space="preserve">[29] S. M. Ahmed, R. V. Shivnaraine, and J. C. Wu, “FDA Modernization Act 2.0 Paves the Way to Computational Biology and Clinical Trials in a Dish,”</w:t>
+        <w:t xml:space="preserve">[29] Z. Mirza</w:t>
       </w:r>
       <w:r>
         <w:t xml:space="preserve"> </w:t>
@@ -8552,10 +8666,22 @@
         <w:rPr>
           <w:i/>
         </w:rPr>
-        <w:t xml:space="preserve">Circulation</w:t>
-      </w:r>
-      <w:r>
-        <w:t xml:space="preserve">, vol. 148, no. 4, pp. 309–311, Jul. 2023.</w:t>
+        <w:t xml:space="preserve">et al.</w:t>
+      </w:r>
+      <w:r>
+        <w:t xml:space="preserve">, “Identification of Novel Diagnostic and Prognostic Gene Signature Biomarkers for Breast Cancer Using Artificial Intelligence and Machine Learning Assisted Transcriptomics Analysis,”</w:t>
+      </w:r>
+      <w:r>
+        <w:t xml:space="preserve"> </w:t>
+      </w:r>
+      <w:r>
+        <w:rPr>
+          <w:i/>
+        </w:rPr>
+        <w:t xml:space="preserve">Cancers (Basel)</w:t>
+      </w:r>
+      <w:r>
+        <w:t xml:space="preserve">, vol. 15, no. 12, Jun. 2023.</w:t>
       </w:r>
     </w:p>
     <w:p>
@@ -8563,7 +8689,203 @@
         <w:pStyle w:val="BodyText"/>
       </w:pPr>
       <w:r>
-        <w:t xml:space="preserve">[30] A. Aliper</w:t>
+        <w:t xml:space="preserve">[30] R. Adam, K. Dell’Aquila, L. Hodges, T. Maldjian, and T. Q. Duong, “Deep learning applications to breast cancer detection by magnetic resonance imaging: a literature review,”</w:t>
+      </w:r>
+      <w:r>
+        <w:t xml:space="preserve"> </w:t>
+      </w:r>
+      <w:r>
+        <w:rPr>
+          <w:i/>
+        </w:rPr>
+        <w:t xml:space="preserve">Breast Cancer Res</w:t>
+      </w:r>
+      <w:r>
+        <w:t xml:space="preserve">, vol. 25, no. 1, p. 87, Jul. 2023.</w:t>
+      </w:r>
+    </w:p>
+    <w:p>
+      <w:pPr>
+        <w:pStyle w:val="BodyText"/>
+      </w:pPr>
+      <w:r>
+        <w:t xml:space="preserve">[31] Y. Tong</w:t>
+      </w:r>
+      <w:r>
+        <w:t xml:space="preserve"> </w:t>
+      </w:r>
+      <w:r>
+        <w:rPr>
+          <w:i/>
+        </w:rPr>
+        <w:t xml:space="preserve">et al.</w:t>
+      </w:r>
+      <w:r>
+        <w:t xml:space="preserve">, “Prediction of lymphoma response to CAR T cells by deep learning-based image analysis,”</w:t>
+      </w:r>
+      <w:r>
+        <w:t xml:space="preserve"> </w:t>
+      </w:r>
+      <w:r>
+        <w:rPr>
+          <w:i/>
+        </w:rPr>
+        <w:t xml:space="preserve">PLoS One</w:t>
+      </w:r>
+      <w:r>
+        <w:t xml:space="preserve">, vol. 18, no. 7, p. e0282573, 2023.</w:t>
+      </w:r>
+    </w:p>
+    <w:p>
+      <w:pPr>
+        <w:pStyle w:val="BodyText"/>
+      </w:pPr>
+      <w:r>
+        <w:t xml:space="preserve">[32] L. R. Archila</w:t>
+      </w:r>
+      <w:r>
+        <w:t xml:space="preserve"> </w:t>
+      </w:r>
+      <w:r>
+        <w:rPr>
+          <w:i/>
+        </w:rPr>
+        <w:t xml:space="preserve">et al.</w:t>
+      </w:r>
+      <w:r>
+        <w:t xml:space="preserve">, “Performance of an Artificial Intelligence Model for Recognition and Quantitation of Histologic Features of Eosinophilic Esophagitis on Biopsy Samples,”</w:t>
+      </w:r>
+      <w:r>
+        <w:t xml:space="preserve"> </w:t>
+      </w:r>
+      <w:r>
+        <w:rPr>
+          <w:i/>
+        </w:rPr>
+        <w:t xml:space="preserve">Mod Pathol</w:t>
+      </w:r>
+      <w:r>
+        <w:t xml:space="preserve">, p. 100285, Jul. 2023.</w:t>
+      </w:r>
+    </w:p>
+    <w:p>
+      <w:pPr>
+        <w:pStyle w:val="BodyText"/>
+      </w:pPr>
+      <w:r>
+        <w:t xml:space="preserve">[33] Q. Li, A. Sandoval, and B. Chen, “Advancing spinal cord injury research with optical clearing, light sheet microscopy, and artificial intelligence-based image analysis,”</w:t>
+      </w:r>
+      <w:r>
+        <w:t xml:space="preserve"> </w:t>
+      </w:r>
+      <w:r>
+        <w:rPr>
+          <w:i/>
+        </w:rPr>
+        <w:t xml:space="preserve">Neural Regen Res</w:t>
+      </w:r>
+      <w:r>
+        <w:t xml:space="preserve">, vol. 18, no. 12, pp. 2661–2662, Dec. 2023.</w:t>
+      </w:r>
+    </w:p>
+    <w:p>
+      <w:pPr>
+        <w:pStyle w:val="BodyText"/>
+      </w:pPr>
+      <w:r>
+        <w:t xml:space="preserve">[34] M. Santorsola and F. Lescai, “The promise of explainable deep learning for omics data analysis: Adding new discovery tools to AI,”</w:t>
+      </w:r>
+      <w:r>
+        <w:t xml:space="preserve"> </w:t>
+      </w:r>
+      <w:r>
+        <w:rPr>
+          <w:i/>
+        </w:rPr>
+        <w:t xml:space="preserve">N Biotechnol</w:t>
+      </w:r>
+      <w:r>
+        <w:t xml:space="preserve">, vol. 77, pp. 1–11, Jun. 2023.</w:t>
+      </w:r>
+    </w:p>
+    <w:p>
+      <w:pPr>
+        <w:pStyle w:val="BodyText"/>
+      </w:pPr>
+      <w:r>
+        <w:t xml:space="preserve">[35] B. Waissengrin</w:t>
+      </w:r>
+      <w:r>
+        <w:t xml:space="preserve"> </w:t>
+      </w:r>
+      <w:r>
+        <w:rPr>
+          <w:i/>
+        </w:rPr>
+        <w:t xml:space="preserve">et al.</w:t>
+      </w:r>
+      <w:r>
+        <w:t xml:space="preserve">, “Artificial intelligence (AI) molecular analysis tool assists in rapid treatment decision in lung cancer: a case report,”</w:t>
+      </w:r>
+      <w:r>
+        <w:t xml:space="preserve"> </w:t>
+      </w:r>
+      <w:r>
+        <w:rPr>
+          <w:i/>
+        </w:rPr>
+        <w:t xml:space="preserve">J Clin Pathol</w:t>
+      </w:r>
+      <w:r>
+        <w:t xml:space="preserve">, Jul. 2023.</w:t>
+      </w:r>
+    </w:p>
+    <w:p>
+      <w:pPr>
+        <w:pStyle w:val="BodyText"/>
+      </w:pPr>
+      <w:r>
+        <w:t xml:space="preserve">[36] F. Hosseini, F. Asadi, H. Emami, and M. Ebnali, “Machine learning applications for early detection of esophageal cancer: a systematic review,”</w:t>
+      </w:r>
+      <w:r>
+        <w:t xml:space="preserve"> </w:t>
+      </w:r>
+      <w:r>
+        <w:rPr>
+          <w:i/>
+        </w:rPr>
+        <w:t xml:space="preserve">BMC Med Inform Decis Mak</w:t>
+      </w:r>
+      <w:r>
+        <w:t xml:space="preserve">, vol. 23, no. 1, p. 124, Jul. 2023.</w:t>
+      </w:r>
+    </w:p>
+    <w:p>
+      <w:pPr>
+        <w:pStyle w:val="BodyText"/>
+      </w:pPr>
+      <w:r>
+        <w:t xml:space="preserve">[37] S. M. Ahmed, R. V. Shivnaraine, and J. C. Wu, “FDA Modernization Act 2.0 Paves the Way to Computational Biology and Clinical Trials in a Dish,”</w:t>
+      </w:r>
+      <w:r>
+        <w:t xml:space="preserve"> </w:t>
+      </w:r>
+      <w:r>
+        <w:rPr>
+          <w:i/>
+        </w:rPr>
+        <w:t xml:space="preserve">Circulation</w:t>
+      </w:r>
+      <w:r>
+        <w:t xml:space="preserve">, vol. 148, no. 4, pp. 309–311, Jul. 2023.</w:t>
+      </w:r>
+    </w:p>
+    <w:p>
+      <w:pPr>
+        <w:pStyle w:val="BodyText"/>
+      </w:pPr>
+      <w:r>
+        <w:t xml:space="preserve">[38] A. Aliper</w:t>
       </w:r>
       <w:r>
         <w:t xml:space="preserve"> </w:t>

</xml_diff>